<commit_message>
comandos basicos como alterar linhas do banco de dados
</commit_message>
<xml_diff>
--- a/MySql.docx
+++ b/MySql.docx
@@ -13,6 +13,7 @@
           <w:szCs w:val="44"/>
         </w:rPr>
       </w:pPr>
+      <w:proofErr w:type="spellStart"/>
       <w:r>
         <w:rPr>
           <w:rFonts w:ascii="Algerian" w:hAnsi="Algerian"/>
@@ -23,6 +24,7 @@
         </w:rPr>
         <w:t>MySql</w:t>
       </w:r>
+      <w:proofErr w:type="spellEnd"/>
       <w:r>
         <w:rPr>
           <w:rFonts w:ascii="Algerian" w:hAnsi="Algerian"/>
@@ -255,7 +257,35 @@
           <w:sz w:val="24"/>
           <w:szCs w:val="24"/>
         </w:rPr>
-        <w:t xml:space="preserve">CREATE DATABASE nomeDoBanco;   // </w:t>
+        <w:t xml:space="preserve">CREATE DATABASE </w:t>
+      </w:r>
+      <w:proofErr w:type="spellStart"/>
+      <w:proofErr w:type="gramStart"/>
+      <w:r>
+        <w:rPr>
+          <w:rFonts w:asciiTheme="majorHAnsi" w:hAnsiTheme="majorHAnsi" w:cstheme="majorHAnsi"/>
+          <w:sz w:val="24"/>
+          <w:szCs w:val="24"/>
+        </w:rPr>
+        <w:t>nomeDoBanco</w:t>
+      </w:r>
+      <w:proofErr w:type="spellEnd"/>
+      <w:r>
+        <w:rPr>
+          <w:rFonts w:asciiTheme="majorHAnsi" w:hAnsiTheme="majorHAnsi" w:cstheme="majorHAnsi"/>
+          <w:sz w:val="24"/>
+          <w:szCs w:val="24"/>
+        </w:rPr>
+        <w:t xml:space="preserve">;   </w:t>
+      </w:r>
+      <w:proofErr w:type="gramEnd"/>
+      <w:r>
+        <w:rPr>
+          <w:rFonts w:asciiTheme="majorHAnsi" w:hAnsiTheme="majorHAnsi" w:cstheme="majorHAnsi"/>
+          <w:sz w:val="24"/>
+          <w:szCs w:val="24"/>
+        </w:rPr>
+        <w:t xml:space="preserve">// </w:t>
       </w:r>
       <w:r>
         <w:rPr>
@@ -296,24 +326,108 @@
           <w:sz w:val="24"/>
           <w:szCs w:val="24"/>
         </w:rPr>
-        <w:t xml:space="preserve">CREATE TABLE nomeTabela();  //    criando uma tabela </w:t>
-      </w:r>
-    </w:p>
-    <w:p>
-      <w:pPr>
-        <w:rPr>
-          <w:rFonts w:asciiTheme="majorHAnsi" w:hAnsiTheme="majorHAnsi" w:cstheme="majorHAnsi"/>
-          <w:sz w:val="24"/>
-          <w:szCs w:val="24"/>
-        </w:rPr>
-      </w:pPr>
-      <w:r>
-        <w:rPr>
-          <w:rFonts w:asciiTheme="majorHAnsi" w:hAnsiTheme="majorHAnsi" w:cstheme="majorHAnsi"/>
-          <w:sz w:val="24"/>
-          <w:szCs w:val="24"/>
-        </w:rPr>
-        <w:t>- drop database nomeDoBanco; // exclui o banco</w:t>
+        <w:t xml:space="preserve">CREATE TABLE </w:t>
+      </w:r>
+      <w:proofErr w:type="spellStart"/>
+      <w:proofErr w:type="gramStart"/>
+      <w:r>
+        <w:rPr>
+          <w:rFonts w:asciiTheme="majorHAnsi" w:hAnsiTheme="majorHAnsi" w:cstheme="majorHAnsi"/>
+          <w:sz w:val="24"/>
+          <w:szCs w:val="24"/>
+        </w:rPr>
+        <w:t>nomeTabela</w:t>
+      </w:r>
+      <w:proofErr w:type="spellEnd"/>
+      <w:r>
+        <w:rPr>
+          <w:rFonts w:asciiTheme="majorHAnsi" w:hAnsiTheme="majorHAnsi" w:cstheme="majorHAnsi"/>
+          <w:sz w:val="24"/>
+          <w:szCs w:val="24"/>
+        </w:rPr>
+        <w:t>(</w:t>
+      </w:r>
+      <w:proofErr w:type="gramEnd"/>
+      <w:r>
+        <w:rPr>
+          <w:rFonts w:asciiTheme="majorHAnsi" w:hAnsiTheme="majorHAnsi" w:cstheme="majorHAnsi"/>
+          <w:sz w:val="24"/>
+          <w:szCs w:val="24"/>
+        </w:rPr>
+        <w:t xml:space="preserve">);  //    criando uma tabela </w:t>
+      </w:r>
+    </w:p>
+    <w:p>
+      <w:pPr>
+        <w:rPr>
+          <w:rFonts w:asciiTheme="majorHAnsi" w:hAnsiTheme="majorHAnsi" w:cstheme="majorHAnsi"/>
+          <w:sz w:val="24"/>
+          <w:szCs w:val="24"/>
+        </w:rPr>
+      </w:pPr>
+      <w:r>
+        <w:rPr>
+          <w:rFonts w:asciiTheme="majorHAnsi" w:hAnsiTheme="majorHAnsi" w:cstheme="majorHAnsi"/>
+          <w:sz w:val="24"/>
+          <w:szCs w:val="24"/>
+        </w:rPr>
+        <w:t xml:space="preserve">- </w:t>
+      </w:r>
+      <w:proofErr w:type="spellStart"/>
+      <w:proofErr w:type="gramStart"/>
+      <w:r>
+        <w:rPr>
+          <w:rFonts w:asciiTheme="majorHAnsi" w:hAnsiTheme="majorHAnsi" w:cstheme="majorHAnsi"/>
+          <w:sz w:val="24"/>
+          <w:szCs w:val="24"/>
+        </w:rPr>
+        <w:t>drop</w:t>
+      </w:r>
+      <w:proofErr w:type="spellEnd"/>
+      <w:proofErr w:type="gramEnd"/>
+      <w:r>
+        <w:rPr>
+          <w:rFonts w:asciiTheme="majorHAnsi" w:hAnsiTheme="majorHAnsi" w:cstheme="majorHAnsi"/>
+          <w:sz w:val="24"/>
+          <w:szCs w:val="24"/>
+        </w:rPr>
+        <w:t xml:space="preserve"> </w:t>
+      </w:r>
+      <w:proofErr w:type="spellStart"/>
+      <w:r>
+        <w:rPr>
+          <w:rFonts w:asciiTheme="majorHAnsi" w:hAnsiTheme="majorHAnsi" w:cstheme="majorHAnsi"/>
+          <w:sz w:val="24"/>
+          <w:szCs w:val="24"/>
+        </w:rPr>
+        <w:t>database</w:t>
+      </w:r>
+      <w:proofErr w:type="spellEnd"/>
+      <w:r>
+        <w:rPr>
+          <w:rFonts w:asciiTheme="majorHAnsi" w:hAnsiTheme="majorHAnsi" w:cstheme="majorHAnsi"/>
+          <w:sz w:val="24"/>
+          <w:szCs w:val="24"/>
+        </w:rPr>
+        <w:t xml:space="preserve"> </w:t>
+      </w:r>
+      <w:proofErr w:type="spellStart"/>
+      <w:r>
+        <w:rPr>
+          <w:rFonts w:asciiTheme="majorHAnsi" w:hAnsiTheme="majorHAnsi" w:cstheme="majorHAnsi"/>
+          <w:sz w:val="24"/>
+          <w:szCs w:val="24"/>
+        </w:rPr>
+        <w:t>nomeDoBanco</w:t>
+      </w:r>
+      <w:proofErr w:type="spellEnd"/>
+      <w:r>
+        <w:rPr>
+          <w:rFonts w:asciiTheme="majorHAnsi" w:hAnsiTheme="majorHAnsi" w:cstheme="majorHAnsi"/>
+          <w:sz w:val="24"/>
+          <w:szCs w:val="24"/>
+        </w:rPr>
+        <w:t>; // exclui o banco</w:t>
       </w:r>
     </w:p>
     <w:p>
@@ -356,47 +470,111 @@
           <w:szCs w:val="24"/>
         </w:rPr>
       </w:pPr>
-      <w:r>
-        <w:rPr>
-          <w:rFonts w:asciiTheme="majorHAnsi" w:hAnsiTheme="majorHAnsi" w:cstheme="majorHAnsi"/>
-          <w:sz w:val="24"/>
-          <w:szCs w:val="24"/>
-        </w:rPr>
-        <w:t>create database cadastro</w:t>
-      </w:r>
-    </w:p>
-    <w:p>
-      <w:pPr>
-        <w:rPr>
-          <w:rFonts w:asciiTheme="majorHAnsi" w:hAnsiTheme="majorHAnsi" w:cstheme="majorHAnsi"/>
-          <w:sz w:val="24"/>
-          <w:szCs w:val="24"/>
-        </w:rPr>
-      </w:pPr>
-      <w:r>
-        <w:rPr>
-          <w:rFonts w:asciiTheme="majorHAnsi" w:hAnsiTheme="majorHAnsi" w:cstheme="majorHAnsi"/>
-          <w:sz w:val="24"/>
-          <w:szCs w:val="24"/>
-        </w:rPr>
-        <w:t>default character set utf8</w:t>
-      </w:r>
-    </w:p>
-    <w:p>
-      <w:pPr>
-        <w:rPr>
-          <w:rFonts w:asciiTheme="majorHAnsi" w:hAnsiTheme="majorHAnsi" w:cstheme="majorHAnsi"/>
-          <w:sz w:val="24"/>
-          <w:szCs w:val="24"/>
-        </w:rPr>
-      </w:pPr>
-      <w:r>
-        <w:rPr>
-          <w:rFonts w:asciiTheme="majorHAnsi" w:hAnsiTheme="majorHAnsi" w:cstheme="majorHAnsi"/>
-          <w:sz w:val="24"/>
-          <w:szCs w:val="24"/>
-        </w:rPr>
-        <w:t>default collate utf8_general_ci;</w:t>
+      <w:proofErr w:type="spellStart"/>
+      <w:r>
+        <w:rPr>
+          <w:rFonts w:asciiTheme="majorHAnsi" w:hAnsiTheme="majorHAnsi" w:cstheme="majorHAnsi"/>
+          <w:sz w:val="24"/>
+          <w:szCs w:val="24"/>
+        </w:rPr>
+        <w:t>create</w:t>
+      </w:r>
+      <w:proofErr w:type="spellEnd"/>
+      <w:r>
+        <w:rPr>
+          <w:rFonts w:asciiTheme="majorHAnsi" w:hAnsiTheme="majorHAnsi" w:cstheme="majorHAnsi"/>
+          <w:sz w:val="24"/>
+          <w:szCs w:val="24"/>
+        </w:rPr>
+        <w:t xml:space="preserve"> </w:t>
+      </w:r>
+      <w:proofErr w:type="spellStart"/>
+      <w:r>
+        <w:rPr>
+          <w:rFonts w:asciiTheme="majorHAnsi" w:hAnsiTheme="majorHAnsi" w:cstheme="majorHAnsi"/>
+          <w:sz w:val="24"/>
+          <w:szCs w:val="24"/>
+        </w:rPr>
+        <w:t>database</w:t>
+      </w:r>
+      <w:proofErr w:type="spellEnd"/>
+      <w:r>
+        <w:rPr>
+          <w:rFonts w:asciiTheme="majorHAnsi" w:hAnsiTheme="majorHAnsi" w:cstheme="majorHAnsi"/>
+          <w:sz w:val="24"/>
+          <w:szCs w:val="24"/>
+        </w:rPr>
+        <w:t xml:space="preserve"> cadastro</w:t>
+      </w:r>
+    </w:p>
+    <w:p>
+      <w:pPr>
+        <w:rPr>
+          <w:rFonts w:asciiTheme="majorHAnsi" w:hAnsiTheme="majorHAnsi" w:cstheme="majorHAnsi"/>
+          <w:sz w:val="24"/>
+          <w:szCs w:val="24"/>
+        </w:rPr>
+      </w:pPr>
+      <w:r>
+        <w:rPr>
+          <w:rFonts w:asciiTheme="majorHAnsi" w:hAnsiTheme="majorHAnsi" w:cstheme="majorHAnsi"/>
+          <w:sz w:val="24"/>
+          <w:szCs w:val="24"/>
+        </w:rPr>
+        <w:t xml:space="preserve">default </w:t>
+      </w:r>
+      <w:proofErr w:type="spellStart"/>
+      <w:r>
+        <w:rPr>
+          <w:rFonts w:asciiTheme="majorHAnsi" w:hAnsiTheme="majorHAnsi" w:cstheme="majorHAnsi"/>
+          <w:sz w:val="24"/>
+          <w:szCs w:val="24"/>
+        </w:rPr>
+        <w:t>character</w:t>
+      </w:r>
+      <w:proofErr w:type="spellEnd"/>
+      <w:r>
+        <w:rPr>
+          <w:rFonts w:asciiTheme="majorHAnsi" w:hAnsiTheme="majorHAnsi" w:cstheme="majorHAnsi"/>
+          <w:sz w:val="24"/>
+          <w:szCs w:val="24"/>
+        </w:rPr>
+        <w:t xml:space="preserve"> set utf8</w:t>
+      </w:r>
+    </w:p>
+    <w:p>
+      <w:pPr>
+        <w:rPr>
+          <w:rFonts w:asciiTheme="majorHAnsi" w:hAnsiTheme="majorHAnsi" w:cstheme="majorHAnsi"/>
+          <w:sz w:val="24"/>
+          <w:szCs w:val="24"/>
+        </w:rPr>
+      </w:pPr>
+      <w:r>
+        <w:rPr>
+          <w:rFonts w:asciiTheme="majorHAnsi" w:hAnsiTheme="majorHAnsi" w:cstheme="majorHAnsi"/>
+          <w:sz w:val="24"/>
+          <w:szCs w:val="24"/>
+        </w:rPr>
+        <w:t xml:space="preserve">default </w:t>
+      </w:r>
+      <w:proofErr w:type="spellStart"/>
+      <w:r>
+        <w:rPr>
+          <w:rFonts w:asciiTheme="majorHAnsi" w:hAnsiTheme="majorHAnsi" w:cstheme="majorHAnsi"/>
+          <w:sz w:val="24"/>
+          <w:szCs w:val="24"/>
+        </w:rPr>
+        <w:t>collate</w:t>
+      </w:r>
+      <w:proofErr w:type="spellEnd"/>
+      <w:r>
+        <w:rPr>
+          <w:rFonts w:asciiTheme="majorHAnsi" w:hAnsiTheme="majorHAnsi" w:cstheme="majorHAnsi"/>
+          <w:sz w:val="24"/>
+          <w:szCs w:val="24"/>
+        </w:rPr>
+        <w:t xml:space="preserve"> utf8_general_ci;</w:t>
       </w:r>
     </w:p>
     <w:p>
@@ -479,50 +657,158 @@
           <w:szCs w:val="24"/>
         </w:rPr>
       </w:pPr>
-      <w:r>
-        <w:rPr>
-          <w:rFonts w:asciiTheme="majorHAnsi" w:hAnsiTheme="majorHAnsi" w:cstheme="majorHAnsi"/>
-          <w:b/>
-          <w:bCs/>
-          <w:sz w:val="24"/>
-          <w:szCs w:val="24"/>
-        </w:rPr>
-        <w:t>create table pessoas(</w:t>
-      </w:r>
-    </w:p>
-    <w:p>
-      <w:pPr>
-        <w:rPr>
-          <w:rFonts w:asciiTheme="majorHAnsi" w:hAnsiTheme="majorHAnsi" w:cstheme="majorHAnsi"/>
-          <w:sz w:val="20"/>
-          <w:szCs w:val="20"/>
-        </w:rPr>
-      </w:pPr>
-      <w:r>
-        <w:rPr>
-          <w:rFonts w:asciiTheme="majorHAnsi" w:hAnsiTheme="majorHAnsi" w:cstheme="majorHAnsi"/>
-          <w:b/>
-          <w:bCs/>
-          <w:sz w:val="24"/>
-          <w:szCs w:val="24"/>
-        </w:rPr>
-        <w:t>id int NOT NULL auto_increment,</w:t>
-      </w:r>
-      <w:r>
-        <w:rPr>
-          <w:rFonts w:asciiTheme="majorHAnsi" w:hAnsiTheme="majorHAnsi" w:cstheme="majorHAnsi"/>
-          <w:sz w:val="24"/>
-          <w:szCs w:val="24"/>
-        </w:rPr>
-        <w:t xml:space="preserve"> </w:t>
-      </w:r>
-      <w:r>
-        <w:rPr>
-          <w:rFonts w:asciiTheme="majorHAnsi" w:hAnsiTheme="majorHAnsi" w:cstheme="majorHAnsi"/>
-          <w:sz w:val="20"/>
-          <w:szCs w:val="20"/>
-        </w:rPr>
-        <w:t>// o id recebe um inteiro e não pode deixar de ser       incrementado, porem se não incrementado, o “auto_increment” incrementa</w:t>
+      <w:proofErr w:type="spellStart"/>
+      <w:r>
+        <w:rPr>
+          <w:rFonts w:asciiTheme="majorHAnsi" w:hAnsiTheme="majorHAnsi" w:cstheme="majorHAnsi"/>
+          <w:b/>
+          <w:bCs/>
+          <w:sz w:val="24"/>
+          <w:szCs w:val="24"/>
+        </w:rPr>
+        <w:t>create</w:t>
+      </w:r>
+      <w:proofErr w:type="spellEnd"/>
+      <w:r>
+        <w:rPr>
+          <w:rFonts w:asciiTheme="majorHAnsi" w:hAnsiTheme="majorHAnsi" w:cstheme="majorHAnsi"/>
+          <w:b/>
+          <w:bCs/>
+          <w:sz w:val="24"/>
+          <w:szCs w:val="24"/>
+        </w:rPr>
+        <w:t xml:space="preserve"> </w:t>
+      </w:r>
+      <w:proofErr w:type="spellStart"/>
+      <w:r>
+        <w:rPr>
+          <w:rFonts w:asciiTheme="majorHAnsi" w:hAnsiTheme="majorHAnsi" w:cstheme="majorHAnsi"/>
+          <w:b/>
+          <w:bCs/>
+          <w:sz w:val="24"/>
+          <w:szCs w:val="24"/>
+        </w:rPr>
+        <w:t>table</w:t>
+      </w:r>
+      <w:proofErr w:type="spellEnd"/>
+      <w:r>
+        <w:rPr>
+          <w:rFonts w:asciiTheme="majorHAnsi" w:hAnsiTheme="majorHAnsi" w:cstheme="majorHAnsi"/>
+          <w:b/>
+          <w:bCs/>
+          <w:sz w:val="24"/>
+          <w:szCs w:val="24"/>
+        </w:rPr>
+        <w:t xml:space="preserve"> </w:t>
+      </w:r>
+      <w:proofErr w:type="gramStart"/>
+      <w:r>
+        <w:rPr>
+          <w:rFonts w:asciiTheme="majorHAnsi" w:hAnsiTheme="majorHAnsi" w:cstheme="majorHAnsi"/>
+          <w:b/>
+          <w:bCs/>
+          <w:sz w:val="24"/>
+          <w:szCs w:val="24"/>
+        </w:rPr>
+        <w:t>pessoas(</w:t>
+      </w:r>
+      <w:proofErr w:type="gramEnd"/>
+    </w:p>
+    <w:p>
+      <w:pPr>
+        <w:rPr>
+          <w:rFonts w:asciiTheme="majorHAnsi" w:hAnsiTheme="majorHAnsi" w:cstheme="majorHAnsi"/>
+          <w:sz w:val="20"/>
+          <w:szCs w:val="20"/>
+        </w:rPr>
+      </w:pPr>
+      <w:r>
+        <w:rPr>
+          <w:rFonts w:asciiTheme="majorHAnsi" w:hAnsiTheme="majorHAnsi" w:cstheme="majorHAnsi"/>
+          <w:b/>
+          <w:bCs/>
+          <w:sz w:val="24"/>
+          <w:szCs w:val="24"/>
+        </w:rPr>
+        <w:t xml:space="preserve">id </w:t>
+      </w:r>
+      <w:proofErr w:type="spellStart"/>
+      <w:r>
+        <w:rPr>
+          <w:rFonts w:asciiTheme="majorHAnsi" w:hAnsiTheme="majorHAnsi" w:cstheme="majorHAnsi"/>
+          <w:b/>
+          <w:bCs/>
+          <w:sz w:val="24"/>
+          <w:szCs w:val="24"/>
+        </w:rPr>
+        <w:t>int</w:t>
+      </w:r>
+      <w:proofErr w:type="spellEnd"/>
+      <w:r>
+        <w:rPr>
+          <w:rFonts w:asciiTheme="majorHAnsi" w:hAnsiTheme="majorHAnsi" w:cstheme="majorHAnsi"/>
+          <w:b/>
+          <w:bCs/>
+          <w:sz w:val="24"/>
+          <w:szCs w:val="24"/>
+        </w:rPr>
+        <w:t xml:space="preserve"> NOT NULL </w:t>
+      </w:r>
+      <w:proofErr w:type="spellStart"/>
+      <w:r>
+        <w:rPr>
+          <w:rFonts w:asciiTheme="majorHAnsi" w:hAnsiTheme="majorHAnsi" w:cstheme="majorHAnsi"/>
+          <w:b/>
+          <w:bCs/>
+          <w:sz w:val="24"/>
+          <w:szCs w:val="24"/>
+        </w:rPr>
+        <w:t>auto_increment</w:t>
+      </w:r>
+      <w:proofErr w:type="spellEnd"/>
+      <w:r>
+        <w:rPr>
+          <w:rFonts w:asciiTheme="majorHAnsi" w:hAnsiTheme="majorHAnsi" w:cstheme="majorHAnsi"/>
+          <w:b/>
+          <w:bCs/>
+          <w:sz w:val="24"/>
+          <w:szCs w:val="24"/>
+        </w:rPr>
+        <w:t>,</w:t>
+      </w:r>
+      <w:r>
+        <w:rPr>
+          <w:rFonts w:asciiTheme="majorHAnsi" w:hAnsiTheme="majorHAnsi" w:cstheme="majorHAnsi"/>
+          <w:sz w:val="24"/>
+          <w:szCs w:val="24"/>
+        </w:rPr>
+        <w:t xml:space="preserve"> </w:t>
+      </w:r>
+      <w:r>
+        <w:rPr>
+          <w:rFonts w:asciiTheme="majorHAnsi" w:hAnsiTheme="majorHAnsi" w:cstheme="majorHAnsi"/>
+          <w:sz w:val="20"/>
+          <w:szCs w:val="20"/>
+        </w:rPr>
+        <w:t>// o id recebe um inteiro e não pode deixar de ser       incrementado, porem se não incrementado, o “</w:t>
+      </w:r>
+      <w:proofErr w:type="spellStart"/>
+      <w:r>
+        <w:rPr>
+          <w:rFonts w:asciiTheme="majorHAnsi" w:hAnsiTheme="majorHAnsi" w:cstheme="majorHAnsi"/>
+          <w:sz w:val="20"/>
+          <w:szCs w:val="20"/>
+        </w:rPr>
+        <w:t>auto_increment</w:t>
+      </w:r>
+      <w:proofErr w:type="spellEnd"/>
+      <w:r>
+        <w:rPr>
+          <w:rFonts w:asciiTheme="majorHAnsi" w:hAnsiTheme="majorHAnsi" w:cstheme="majorHAnsi"/>
+          <w:sz w:val="20"/>
+          <w:szCs w:val="20"/>
+        </w:rPr>
+        <w:t>” incrementa</w:t>
       </w:r>
       <w:r>
         <w:rPr>
@@ -559,7 +845,41 @@
           <w:sz w:val="24"/>
           <w:szCs w:val="24"/>
         </w:rPr>
-        <w:t>nome varchar(30),</w:t>
+        <w:t xml:space="preserve">nome </w:t>
+      </w:r>
+      <w:proofErr w:type="spellStart"/>
+      <w:proofErr w:type="gramStart"/>
+      <w:r>
+        <w:rPr>
+          <w:rFonts w:asciiTheme="majorHAnsi" w:hAnsiTheme="majorHAnsi" w:cstheme="majorHAnsi"/>
+          <w:b/>
+          <w:bCs/>
+          <w:sz w:val="24"/>
+          <w:szCs w:val="24"/>
+        </w:rPr>
+        <w:t>varchar</w:t>
+      </w:r>
+      <w:proofErr w:type="spellEnd"/>
+      <w:r>
+        <w:rPr>
+          <w:rFonts w:asciiTheme="majorHAnsi" w:hAnsiTheme="majorHAnsi" w:cstheme="majorHAnsi"/>
+          <w:b/>
+          <w:bCs/>
+          <w:sz w:val="24"/>
+          <w:szCs w:val="24"/>
+        </w:rPr>
+        <w:t>(</w:t>
+      </w:r>
+      <w:proofErr w:type="gramEnd"/>
+      <w:r>
+        <w:rPr>
+          <w:rFonts w:asciiTheme="majorHAnsi" w:hAnsiTheme="majorHAnsi" w:cstheme="majorHAnsi"/>
+          <w:b/>
+          <w:bCs/>
+          <w:sz w:val="24"/>
+          <w:szCs w:val="24"/>
+        </w:rPr>
+        <w:t>30),</w:t>
       </w:r>
       <w:r>
         <w:rPr>
@@ -651,7 +971,41 @@
           <w:sz w:val="24"/>
           <w:szCs w:val="24"/>
         </w:rPr>
-        <w:t>sexo enum('M', 'F'),</w:t>
+        <w:t xml:space="preserve">sexo </w:t>
+      </w:r>
+      <w:proofErr w:type="spellStart"/>
+      <w:proofErr w:type="gramStart"/>
+      <w:r>
+        <w:rPr>
+          <w:rFonts w:asciiTheme="majorHAnsi" w:hAnsiTheme="majorHAnsi" w:cstheme="majorHAnsi"/>
+          <w:b/>
+          <w:bCs/>
+          <w:sz w:val="24"/>
+          <w:szCs w:val="24"/>
+        </w:rPr>
+        <w:t>enum</w:t>
+      </w:r>
+      <w:proofErr w:type="spellEnd"/>
+      <w:r>
+        <w:rPr>
+          <w:rFonts w:asciiTheme="majorHAnsi" w:hAnsiTheme="majorHAnsi" w:cstheme="majorHAnsi"/>
+          <w:b/>
+          <w:bCs/>
+          <w:sz w:val="24"/>
+          <w:szCs w:val="24"/>
+        </w:rPr>
+        <w:t>(</w:t>
+      </w:r>
+      <w:proofErr w:type="gramEnd"/>
+      <w:r>
+        <w:rPr>
+          <w:rFonts w:asciiTheme="majorHAnsi" w:hAnsiTheme="majorHAnsi" w:cstheme="majorHAnsi"/>
+          <w:b/>
+          <w:bCs/>
+          <w:sz w:val="24"/>
+          <w:szCs w:val="24"/>
+        </w:rPr>
+        <w:t>'M', 'F'),</w:t>
       </w:r>
       <w:r>
         <w:rPr>
@@ -677,28 +1031,86 @@
           <w:sz w:val="20"/>
           <w:szCs w:val="20"/>
         </w:rPr>
-        <w:t xml:space="preserve"> enum: so pode digitar “m” ou “F”</w:t>
-      </w:r>
-    </w:p>
-    <w:p>
-      <w:pPr>
-        <w:rPr>
-          <w:rFonts w:asciiTheme="majorHAnsi" w:hAnsiTheme="majorHAnsi" w:cstheme="majorHAnsi"/>
-          <w:b/>
-          <w:bCs/>
-          <w:sz w:val="24"/>
-          <w:szCs w:val="24"/>
-        </w:rPr>
-      </w:pPr>
-      <w:r>
-        <w:rPr>
-          <w:rFonts w:asciiTheme="majorHAnsi" w:hAnsiTheme="majorHAnsi" w:cstheme="majorHAnsi"/>
-          <w:b/>
-          <w:bCs/>
-          <w:sz w:val="24"/>
-          <w:szCs w:val="24"/>
-        </w:rPr>
-        <w:t>peso decimal(5,2),</w:t>
+        <w:t xml:space="preserve"> </w:t>
+      </w:r>
+      <w:proofErr w:type="spellStart"/>
+      <w:r>
+        <w:rPr>
+          <w:rFonts w:asciiTheme="majorHAnsi" w:hAnsiTheme="majorHAnsi" w:cstheme="majorHAnsi"/>
+          <w:sz w:val="20"/>
+          <w:szCs w:val="20"/>
+        </w:rPr>
+        <w:t>enum</w:t>
+      </w:r>
+      <w:proofErr w:type="spellEnd"/>
+      <w:r>
+        <w:rPr>
+          <w:rFonts w:asciiTheme="majorHAnsi" w:hAnsiTheme="majorHAnsi" w:cstheme="majorHAnsi"/>
+          <w:sz w:val="20"/>
+          <w:szCs w:val="20"/>
+        </w:rPr>
+        <w:t xml:space="preserve">: </w:t>
+      </w:r>
+      <w:proofErr w:type="spellStart"/>
+      <w:r>
+        <w:rPr>
+          <w:rFonts w:asciiTheme="majorHAnsi" w:hAnsiTheme="majorHAnsi" w:cstheme="majorHAnsi"/>
+          <w:sz w:val="20"/>
+          <w:szCs w:val="20"/>
+        </w:rPr>
+        <w:t>so</w:t>
+      </w:r>
+      <w:proofErr w:type="spellEnd"/>
+      <w:r>
+        <w:rPr>
+          <w:rFonts w:asciiTheme="majorHAnsi" w:hAnsiTheme="majorHAnsi" w:cstheme="majorHAnsi"/>
+          <w:sz w:val="20"/>
+          <w:szCs w:val="20"/>
+        </w:rPr>
+        <w:t xml:space="preserve"> pode digitar “m” ou “F”</w:t>
+      </w:r>
+    </w:p>
+    <w:p>
+      <w:pPr>
+        <w:rPr>
+          <w:rFonts w:asciiTheme="majorHAnsi" w:hAnsiTheme="majorHAnsi" w:cstheme="majorHAnsi"/>
+          <w:b/>
+          <w:bCs/>
+          <w:sz w:val="24"/>
+          <w:szCs w:val="24"/>
+        </w:rPr>
+      </w:pPr>
+      <w:r>
+        <w:rPr>
+          <w:rFonts w:asciiTheme="majorHAnsi" w:hAnsiTheme="majorHAnsi" w:cstheme="majorHAnsi"/>
+          <w:b/>
+          <w:bCs/>
+          <w:sz w:val="24"/>
+          <w:szCs w:val="24"/>
+        </w:rPr>
+        <w:t xml:space="preserve">peso </w:t>
+      </w:r>
+      <w:proofErr w:type="gramStart"/>
+      <w:r>
+        <w:rPr>
+          <w:rFonts w:asciiTheme="majorHAnsi" w:hAnsiTheme="majorHAnsi" w:cstheme="majorHAnsi"/>
+          <w:b/>
+          <w:bCs/>
+          <w:sz w:val="24"/>
+          <w:szCs w:val="24"/>
+        </w:rPr>
+        <w:t>decimal(</w:t>
+      </w:r>
+      <w:proofErr w:type="gramEnd"/>
+      <w:r>
+        <w:rPr>
+          <w:rFonts w:asciiTheme="majorHAnsi" w:hAnsiTheme="majorHAnsi" w:cstheme="majorHAnsi"/>
+          <w:b/>
+          <w:bCs/>
+          <w:sz w:val="24"/>
+          <w:szCs w:val="24"/>
+        </w:rPr>
+        <w:t>5,2),</w:t>
       </w:r>
       <w:r>
         <w:rPr>
@@ -724,28 +1136,68 @@
           <w:sz w:val="20"/>
           <w:szCs w:val="20"/>
         </w:rPr>
-        <w:t xml:space="preserve"> no total 5 casas decimais, sendo 2 depois da virgula. Ex: 123,55</w:t>
-      </w:r>
-    </w:p>
-    <w:p>
-      <w:pPr>
-        <w:rPr>
-          <w:rFonts w:asciiTheme="majorHAnsi" w:hAnsiTheme="majorHAnsi" w:cstheme="majorHAnsi"/>
-          <w:b/>
-          <w:bCs/>
-          <w:sz w:val="24"/>
-          <w:szCs w:val="24"/>
-        </w:rPr>
-      </w:pPr>
-      <w:r>
-        <w:rPr>
-          <w:rFonts w:asciiTheme="majorHAnsi" w:hAnsiTheme="majorHAnsi" w:cstheme="majorHAnsi"/>
-          <w:b/>
-          <w:bCs/>
-          <w:sz w:val="24"/>
-          <w:szCs w:val="24"/>
-        </w:rPr>
-        <w:t>altura decimal(5,2),</w:t>
+        <w:t xml:space="preserve"> no total 5 casas decimais, sendo 2 depois da virgula. </w:t>
+      </w:r>
+      <w:proofErr w:type="spellStart"/>
+      <w:r>
+        <w:rPr>
+          <w:rFonts w:asciiTheme="majorHAnsi" w:hAnsiTheme="majorHAnsi" w:cstheme="majorHAnsi"/>
+          <w:sz w:val="20"/>
+          <w:szCs w:val="20"/>
+        </w:rPr>
+        <w:t>Ex</w:t>
+      </w:r>
+      <w:proofErr w:type="spellEnd"/>
+      <w:r>
+        <w:rPr>
+          <w:rFonts w:asciiTheme="majorHAnsi" w:hAnsiTheme="majorHAnsi" w:cstheme="majorHAnsi"/>
+          <w:sz w:val="20"/>
+          <w:szCs w:val="20"/>
+        </w:rPr>
+        <w:t>: 123,55</w:t>
+      </w:r>
+    </w:p>
+    <w:p>
+      <w:pPr>
+        <w:rPr>
+          <w:rFonts w:asciiTheme="majorHAnsi" w:hAnsiTheme="majorHAnsi" w:cstheme="majorHAnsi"/>
+          <w:b/>
+          <w:bCs/>
+          <w:sz w:val="24"/>
+          <w:szCs w:val="24"/>
+        </w:rPr>
+      </w:pPr>
+      <w:r>
+        <w:rPr>
+          <w:rFonts w:asciiTheme="majorHAnsi" w:hAnsiTheme="majorHAnsi" w:cstheme="majorHAnsi"/>
+          <w:b/>
+          <w:bCs/>
+          <w:sz w:val="24"/>
+          <w:szCs w:val="24"/>
+        </w:rPr>
+        <w:t xml:space="preserve">altura </w:t>
+      </w:r>
+      <w:proofErr w:type="gramStart"/>
+      <w:r>
+        <w:rPr>
+          <w:rFonts w:asciiTheme="majorHAnsi" w:hAnsiTheme="majorHAnsi" w:cstheme="majorHAnsi"/>
+          <w:b/>
+          <w:bCs/>
+          <w:sz w:val="24"/>
+          <w:szCs w:val="24"/>
+        </w:rPr>
+        <w:t>decimal(</w:t>
+      </w:r>
+      <w:proofErr w:type="gramEnd"/>
+      <w:r>
+        <w:rPr>
+          <w:rFonts w:asciiTheme="majorHAnsi" w:hAnsiTheme="majorHAnsi" w:cstheme="majorHAnsi"/>
+          <w:b/>
+          <w:bCs/>
+          <w:sz w:val="24"/>
+          <w:szCs w:val="24"/>
+        </w:rPr>
+        <w:t>5,2),</w:t>
       </w:r>
       <w:r>
         <w:rPr>
@@ -792,7 +1244,41 @@
           <w:sz w:val="24"/>
           <w:szCs w:val="24"/>
         </w:rPr>
-        <w:t>nacionalidade varchar(20) DEFAULT 'Brasil',</w:t>
+        <w:t xml:space="preserve">nacionalidade </w:t>
+      </w:r>
+      <w:proofErr w:type="spellStart"/>
+      <w:proofErr w:type="gramStart"/>
+      <w:r>
+        <w:rPr>
+          <w:rFonts w:asciiTheme="majorHAnsi" w:hAnsiTheme="majorHAnsi" w:cstheme="majorHAnsi"/>
+          <w:b/>
+          <w:bCs/>
+          <w:sz w:val="24"/>
+          <w:szCs w:val="24"/>
+        </w:rPr>
+        <w:t>varchar</w:t>
+      </w:r>
+      <w:proofErr w:type="spellEnd"/>
+      <w:r>
+        <w:rPr>
+          <w:rFonts w:asciiTheme="majorHAnsi" w:hAnsiTheme="majorHAnsi" w:cstheme="majorHAnsi"/>
+          <w:b/>
+          <w:bCs/>
+          <w:sz w:val="24"/>
+          <w:szCs w:val="24"/>
+        </w:rPr>
+        <w:t>(</w:t>
+      </w:r>
+      <w:proofErr w:type="gramEnd"/>
+      <w:r>
+        <w:rPr>
+          <w:rFonts w:asciiTheme="majorHAnsi" w:hAnsiTheme="majorHAnsi" w:cstheme="majorHAnsi"/>
+          <w:b/>
+          <w:bCs/>
+          <w:sz w:val="24"/>
+          <w:szCs w:val="24"/>
+        </w:rPr>
+        <w:t>20) DEFAULT 'Brasil',</w:t>
       </w:r>
       <w:r>
         <w:rPr>
@@ -831,15 +1317,49 @@
           <w:szCs w:val="24"/>
         </w:rPr>
       </w:pPr>
-      <w:r>
-        <w:rPr>
-          <w:rFonts w:asciiTheme="majorHAnsi" w:hAnsiTheme="majorHAnsi" w:cstheme="majorHAnsi"/>
-          <w:b/>
-          <w:bCs/>
-          <w:sz w:val="24"/>
-          <w:szCs w:val="24"/>
-        </w:rPr>
-        <w:t>primary key (id)</w:t>
+      <w:proofErr w:type="spellStart"/>
+      <w:r>
+        <w:rPr>
+          <w:rFonts w:asciiTheme="majorHAnsi" w:hAnsiTheme="majorHAnsi" w:cstheme="majorHAnsi"/>
+          <w:b/>
+          <w:bCs/>
+          <w:sz w:val="24"/>
+          <w:szCs w:val="24"/>
+        </w:rPr>
+        <w:t>primary</w:t>
+      </w:r>
+      <w:proofErr w:type="spellEnd"/>
+      <w:r>
+        <w:rPr>
+          <w:rFonts w:asciiTheme="majorHAnsi" w:hAnsiTheme="majorHAnsi" w:cstheme="majorHAnsi"/>
+          <w:b/>
+          <w:bCs/>
+          <w:sz w:val="24"/>
+          <w:szCs w:val="24"/>
+        </w:rPr>
+        <w:t xml:space="preserve"> </w:t>
+      </w:r>
+      <w:proofErr w:type="spellStart"/>
+      <w:r>
+        <w:rPr>
+          <w:rFonts w:asciiTheme="majorHAnsi" w:hAnsiTheme="majorHAnsi" w:cstheme="majorHAnsi"/>
+          <w:b/>
+          <w:bCs/>
+          <w:sz w:val="24"/>
+          <w:szCs w:val="24"/>
+        </w:rPr>
+        <w:t>key</w:t>
+      </w:r>
+      <w:proofErr w:type="spellEnd"/>
+      <w:r>
+        <w:rPr>
+          <w:rFonts w:asciiTheme="majorHAnsi" w:hAnsiTheme="majorHAnsi" w:cstheme="majorHAnsi"/>
+          <w:b/>
+          <w:bCs/>
+          <w:sz w:val="24"/>
+          <w:szCs w:val="24"/>
+        </w:rPr>
+        <w:t xml:space="preserve"> (id)</w:t>
       </w:r>
       <w:r>
         <w:rPr>
@@ -865,28 +1385,78 @@
           <w:sz w:val="20"/>
           <w:szCs w:val="20"/>
         </w:rPr>
-        <w:t xml:space="preserve"> chave primaria onde cada elemento tem a sua, ex: cpf</w:t>
-      </w:r>
-    </w:p>
-    <w:p>
-      <w:pPr>
-        <w:rPr>
-          <w:rFonts w:asciiTheme="majorHAnsi" w:hAnsiTheme="majorHAnsi" w:cstheme="majorHAnsi"/>
-          <w:b/>
-          <w:bCs/>
-          <w:sz w:val="24"/>
-          <w:szCs w:val="24"/>
-        </w:rPr>
-      </w:pPr>
-      <w:r>
-        <w:rPr>
-          <w:rFonts w:asciiTheme="majorHAnsi" w:hAnsiTheme="majorHAnsi" w:cstheme="majorHAnsi"/>
-          <w:b/>
-          <w:bCs/>
-          <w:sz w:val="24"/>
-          <w:szCs w:val="24"/>
-        </w:rPr>
-        <w:t>) default charset = utf8;</w:t>
+        <w:t xml:space="preserve"> chave primaria onde cada elemento tem a sua, </w:t>
+      </w:r>
+      <w:proofErr w:type="spellStart"/>
+      <w:r>
+        <w:rPr>
+          <w:rFonts w:asciiTheme="majorHAnsi" w:hAnsiTheme="majorHAnsi" w:cstheme="majorHAnsi"/>
+          <w:sz w:val="20"/>
+          <w:szCs w:val="20"/>
+        </w:rPr>
+        <w:t>ex</w:t>
+      </w:r>
+      <w:proofErr w:type="spellEnd"/>
+      <w:r>
+        <w:rPr>
+          <w:rFonts w:asciiTheme="majorHAnsi" w:hAnsiTheme="majorHAnsi" w:cstheme="majorHAnsi"/>
+          <w:sz w:val="20"/>
+          <w:szCs w:val="20"/>
+        </w:rPr>
+        <w:t xml:space="preserve">: </w:t>
+      </w:r>
+      <w:proofErr w:type="spellStart"/>
+      <w:r>
+        <w:rPr>
+          <w:rFonts w:asciiTheme="majorHAnsi" w:hAnsiTheme="majorHAnsi" w:cstheme="majorHAnsi"/>
+          <w:sz w:val="20"/>
+          <w:szCs w:val="20"/>
+        </w:rPr>
+        <w:t>cpf</w:t>
+      </w:r>
+      <w:proofErr w:type="spellEnd"/>
+    </w:p>
+    <w:p>
+      <w:pPr>
+        <w:rPr>
+          <w:rFonts w:asciiTheme="majorHAnsi" w:hAnsiTheme="majorHAnsi" w:cstheme="majorHAnsi"/>
+          <w:b/>
+          <w:bCs/>
+          <w:sz w:val="24"/>
+          <w:szCs w:val="24"/>
+        </w:rPr>
+      </w:pPr>
+      <w:r>
+        <w:rPr>
+          <w:rFonts w:asciiTheme="majorHAnsi" w:hAnsiTheme="majorHAnsi" w:cstheme="majorHAnsi"/>
+          <w:b/>
+          <w:bCs/>
+          <w:sz w:val="24"/>
+          <w:szCs w:val="24"/>
+        </w:rPr>
+        <w:t xml:space="preserve">) default </w:t>
+      </w:r>
+      <w:proofErr w:type="spellStart"/>
+      <w:r>
+        <w:rPr>
+          <w:rFonts w:asciiTheme="majorHAnsi" w:hAnsiTheme="majorHAnsi" w:cstheme="majorHAnsi"/>
+          <w:b/>
+          <w:bCs/>
+          <w:sz w:val="24"/>
+          <w:szCs w:val="24"/>
+        </w:rPr>
+        <w:t>charset</w:t>
+      </w:r>
+      <w:proofErr w:type="spellEnd"/>
+      <w:r>
+        <w:rPr>
+          <w:rFonts w:asciiTheme="majorHAnsi" w:hAnsiTheme="majorHAnsi" w:cstheme="majorHAnsi"/>
+          <w:b/>
+          <w:bCs/>
+          <w:sz w:val="24"/>
+          <w:szCs w:val="24"/>
+        </w:rPr>
+        <w:t xml:space="preserve"> = utf8;</w:t>
       </w:r>
       <w:r>
         <w:rPr>
@@ -1005,15 +1575,7 @@
           <w:sz w:val="20"/>
           <w:szCs w:val="20"/>
         </w:rPr>
-        <w:t>I</w:t>
-      </w:r>
-      <w:r>
-        <w:rPr>
-          <w:rFonts w:asciiTheme="majorHAnsi" w:hAnsiTheme="majorHAnsi" w:cstheme="majorHAnsi"/>
-          <w:sz w:val="20"/>
-          <w:szCs w:val="20"/>
-        </w:rPr>
-        <w:t>nse</w:t>
+        <w:t>Inse</w:t>
       </w:r>
       <w:r>
         <w:rPr>
@@ -1034,27 +1596,62 @@
           <w:szCs w:val="24"/>
         </w:rPr>
       </w:pPr>
-      <w:r>
-        <w:rPr>
-          <w:rFonts w:asciiTheme="majorHAnsi" w:hAnsiTheme="majorHAnsi" w:cstheme="majorHAnsi"/>
-          <w:b/>
-          <w:bCs/>
-          <w:sz w:val="24"/>
-          <w:szCs w:val="24"/>
-        </w:rPr>
-        <w:t>insert into pessoas</w:t>
-      </w:r>
-    </w:p>
-    <w:p>
-      <w:pPr>
-        <w:rPr>
-          <w:rFonts w:asciiTheme="majorHAnsi" w:hAnsiTheme="majorHAnsi" w:cstheme="majorHAnsi"/>
-          <w:b/>
-          <w:bCs/>
-          <w:sz w:val="24"/>
-          <w:szCs w:val="24"/>
-        </w:rPr>
-      </w:pPr>
+      <w:proofErr w:type="spellStart"/>
+      <w:r>
+        <w:rPr>
+          <w:rFonts w:asciiTheme="majorHAnsi" w:hAnsiTheme="majorHAnsi" w:cstheme="majorHAnsi"/>
+          <w:b/>
+          <w:bCs/>
+          <w:sz w:val="24"/>
+          <w:szCs w:val="24"/>
+        </w:rPr>
+        <w:t>insert</w:t>
+      </w:r>
+      <w:proofErr w:type="spellEnd"/>
+      <w:r>
+        <w:rPr>
+          <w:rFonts w:asciiTheme="majorHAnsi" w:hAnsiTheme="majorHAnsi" w:cstheme="majorHAnsi"/>
+          <w:b/>
+          <w:bCs/>
+          <w:sz w:val="24"/>
+          <w:szCs w:val="24"/>
+        </w:rPr>
+        <w:t xml:space="preserve"> </w:t>
+      </w:r>
+      <w:proofErr w:type="spellStart"/>
+      <w:r>
+        <w:rPr>
+          <w:rFonts w:asciiTheme="majorHAnsi" w:hAnsiTheme="majorHAnsi" w:cstheme="majorHAnsi"/>
+          <w:b/>
+          <w:bCs/>
+          <w:sz w:val="24"/>
+          <w:szCs w:val="24"/>
+        </w:rPr>
+        <w:t>into</w:t>
+      </w:r>
+      <w:proofErr w:type="spellEnd"/>
+      <w:r>
+        <w:rPr>
+          <w:rFonts w:asciiTheme="majorHAnsi" w:hAnsiTheme="majorHAnsi" w:cstheme="majorHAnsi"/>
+          <w:b/>
+          <w:bCs/>
+          <w:sz w:val="24"/>
+          <w:szCs w:val="24"/>
+        </w:rPr>
+        <w:t xml:space="preserve"> pessoas</w:t>
+      </w:r>
+    </w:p>
+    <w:p>
+      <w:pPr>
+        <w:rPr>
+          <w:rFonts w:asciiTheme="majorHAnsi" w:hAnsiTheme="majorHAnsi" w:cstheme="majorHAnsi"/>
+          <w:b/>
+          <w:bCs/>
+          <w:sz w:val="24"/>
+          <w:szCs w:val="24"/>
+        </w:rPr>
+      </w:pPr>
+      <w:proofErr w:type="spellStart"/>
       <w:r>
         <w:rPr>
           <w:rFonts w:asciiTheme="majorHAnsi" w:hAnsiTheme="majorHAnsi" w:cstheme="majorHAnsi"/>
@@ -1065,26 +1662,49 @@
         </w:rPr>
         <w:t>values</w:t>
       </w:r>
-    </w:p>
-    <w:p>
-      <w:pPr>
-        <w:rPr>
-          <w:rFonts w:asciiTheme="majorHAnsi" w:hAnsiTheme="majorHAnsi" w:cstheme="majorHAnsi"/>
-          <w:b/>
-          <w:bCs/>
-          <w:sz w:val="24"/>
-          <w:szCs w:val="24"/>
-        </w:rPr>
-      </w:pPr>
-      <w:r>
-        <w:rPr>
-          <w:rFonts w:asciiTheme="majorHAnsi" w:hAnsiTheme="majorHAnsi" w:cstheme="majorHAnsi"/>
-          <w:b/>
-          <w:bCs/>
-          <w:sz w:val="24"/>
-          <w:szCs w:val="24"/>
-        </w:rPr>
-        <w:t>(DEFAULT, 'Ellyza', '2000-05-28', 'F', '60.5', '1.66', 'Brasil'),</w:t>
+      <w:proofErr w:type="spellEnd"/>
+    </w:p>
+    <w:p>
+      <w:pPr>
+        <w:rPr>
+          <w:rFonts w:asciiTheme="majorHAnsi" w:hAnsiTheme="majorHAnsi" w:cstheme="majorHAnsi"/>
+          <w:b/>
+          <w:bCs/>
+          <w:sz w:val="24"/>
+          <w:szCs w:val="24"/>
+        </w:rPr>
+      </w:pPr>
+      <w:r>
+        <w:rPr>
+          <w:rFonts w:asciiTheme="majorHAnsi" w:hAnsiTheme="majorHAnsi" w:cstheme="majorHAnsi"/>
+          <w:b/>
+          <w:bCs/>
+          <w:sz w:val="24"/>
+          <w:szCs w:val="24"/>
+        </w:rPr>
+        <w:t>(DEFAULT, '</w:t>
+      </w:r>
+      <w:proofErr w:type="spellStart"/>
+      <w:r>
+        <w:rPr>
+          <w:rFonts w:asciiTheme="majorHAnsi" w:hAnsiTheme="majorHAnsi" w:cstheme="majorHAnsi"/>
+          <w:b/>
+          <w:bCs/>
+          <w:sz w:val="24"/>
+          <w:szCs w:val="24"/>
+        </w:rPr>
+        <w:t>Ellyza</w:t>
+      </w:r>
+      <w:proofErr w:type="spellEnd"/>
+      <w:r>
+        <w:rPr>
+          <w:rFonts w:asciiTheme="majorHAnsi" w:hAnsiTheme="majorHAnsi" w:cstheme="majorHAnsi"/>
+          <w:b/>
+          <w:bCs/>
+          <w:sz w:val="24"/>
+          <w:szCs w:val="24"/>
+        </w:rPr>
+        <w:t>', '2000-05-28', 'F', '60.5', '1.66', 'Brasil'),</w:t>
       </w:r>
       <w:r>
         <w:rPr>
@@ -1131,7 +1751,29 @@
           <w:sz w:val="24"/>
           <w:szCs w:val="24"/>
         </w:rPr>
-        <w:t>(DEFAULT, 'jean', '1998-02-20', 'M', '80.0', '1.90', DEFAULT),</w:t>
+        <w:t>(DEFAULT, '</w:t>
+      </w:r>
+      <w:proofErr w:type="spellStart"/>
+      <w:r>
+        <w:rPr>
+          <w:rFonts w:asciiTheme="majorHAnsi" w:hAnsiTheme="majorHAnsi" w:cstheme="majorHAnsi"/>
+          <w:b/>
+          <w:bCs/>
+          <w:sz w:val="24"/>
+          <w:szCs w:val="24"/>
+        </w:rPr>
+        <w:t>jean</w:t>
+      </w:r>
+      <w:proofErr w:type="spellEnd"/>
+      <w:r>
+        <w:rPr>
+          <w:rFonts w:asciiTheme="majorHAnsi" w:hAnsiTheme="majorHAnsi" w:cstheme="majorHAnsi"/>
+          <w:b/>
+          <w:bCs/>
+          <w:sz w:val="24"/>
+          <w:szCs w:val="24"/>
+        </w:rPr>
+        <w:t>', '1998-02-20', 'M', '80.0', '1.90', DEFAULT),</w:t>
       </w:r>
     </w:p>
     <w:p>
@@ -1163,15 +1805,49 @@
           <w:szCs w:val="20"/>
         </w:rPr>
       </w:pPr>
-      <w:r>
-        <w:rPr>
-          <w:rFonts w:asciiTheme="majorHAnsi" w:hAnsiTheme="majorHAnsi" w:cstheme="majorHAnsi"/>
-          <w:b/>
-          <w:bCs/>
-          <w:sz w:val="24"/>
-          <w:szCs w:val="24"/>
-        </w:rPr>
-        <w:t>select * from pessoas;</w:t>
+      <w:proofErr w:type="spellStart"/>
+      <w:r>
+        <w:rPr>
+          <w:rFonts w:asciiTheme="majorHAnsi" w:hAnsiTheme="majorHAnsi" w:cstheme="majorHAnsi"/>
+          <w:b/>
+          <w:bCs/>
+          <w:sz w:val="24"/>
+          <w:szCs w:val="24"/>
+        </w:rPr>
+        <w:t>select</w:t>
+      </w:r>
+      <w:proofErr w:type="spellEnd"/>
+      <w:r>
+        <w:rPr>
+          <w:rFonts w:asciiTheme="majorHAnsi" w:hAnsiTheme="majorHAnsi" w:cstheme="majorHAnsi"/>
+          <w:b/>
+          <w:bCs/>
+          <w:sz w:val="24"/>
+          <w:szCs w:val="24"/>
+        </w:rPr>
+        <w:t xml:space="preserve"> * </w:t>
+      </w:r>
+      <w:proofErr w:type="spellStart"/>
+      <w:r>
+        <w:rPr>
+          <w:rFonts w:asciiTheme="majorHAnsi" w:hAnsiTheme="majorHAnsi" w:cstheme="majorHAnsi"/>
+          <w:b/>
+          <w:bCs/>
+          <w:sz w:val="24"/>
+          <w:szCs w:val="24"/>
+        </w:rPr>
+        <w:t>from</w:t>
+      </w:r>
+      <w:proofErr w:type="spellEnd"/>
+      <w:r>
+        <w:rPr>
+          <w:rFonts w:asciiTheme="majorHAnsi" w:hAnsiTheme="majorHAnsi" w:cstheme="majorHAnsi"/>
+          <w:b/>
+          <w:bCs/>
+          <w:sz w:val="24"/>
+          <w:szCs w:val="24"/>
+        </w:rPr>
+        <w:t xml:space="preserve"> pessoas;</w:t>
       </w:r>
       <w:r>
         <w:rPr>
@@ -1298,15 +1974,27 @@
           <w:szCs w:val="24"/>
         </w:rPr>
       </w:pPr>
-      <w:r>
-        <w:rPr>
-          <w:rFonts w:asciiTheme="majorHAnsi" w:hAnsiTheme="majorHAnsi" w:cstheme="majorHAnsi"/>
-          <w:b/>
-          <w:bCs/>
-          <w:sz w:val="24"/>
-          <w:szCs w:val="24"/>
-        </w:rPr>
-        <w:t>desc pessoas;</w:t>
+      <w:proofErr w:type="spellStart"/>
+      <w:r>
+        <w:rPr>
+          <w:rFonts w:asciiTheme="majorHAnsi" w:hAnsiTheme="majorHAnsi" w:cstheme="majorHAnsi"/>
+          <w:b/>
+          <w:bCs/>
+          <w:sz w:val="24"/>
+          <w:szCs w:val="24"/>
+        </w:rPr>
+        <w:t>desc</w:t>
+      </w:r>
+      <w:proofErr w:type="spellEnd"/>
+      <w:r>
+        <w:rPr>
+          <w:rFonts w:asciiTheme="majorHAnsi" w:hAnsiTheme="majorHAnsi" w:cstheme="majorHAnsi"/>
+          <w:b/>
+          <w:bCs/>
+          <w:sz w:val="24"/>
+          <w:szCs w:val="24"/>
+        </w:rPr>
+        <w:t xml:space="preserve"> pessoas;</w:t>
       </w:r>
       <w:r>
         <w:rPr>
@@ -1356,36 +2044,126 @@
           <w:szCs w:val="24"/>
         </w:rPr>
       </w:pPr>
-      <w:r>
-        <w:rPr>
-          <w:rFonts w:asciiTheme="majorHAnsi" w:hAnsiTheme="majorHAnsi" w:cstheme="majorHAnsi"/>
-          <w:b/>
-          <w:bCs/>
-          <w:sz w:val="24"/>
-          <w:szCs w:val="24"/>
-        </w:rPr>
-        <w:t xml:space="preserve">alter table garfanhotos </w:t>
-      </w:r>
-    </w:p>
-    <w:p>
-      <w:pPr>
-        <w:rPr>
-          <w:rFonts w:asciiTheme="majorHAnsi" w:hAnsiTheme="majorHAnsi" w:cstheme="majorHAnsi"/>
-          <w:b/>
-          <w:bCs/>
-          <w:sz w:val="24"/>
-          <w:szCs w:val="24"/>
-        </w:rPr>
-      </w:pPr>
-      <w:r>
-        <w:rPr>
-          <w:rFonts w:asciiTheme="majorHAnsi" w:hAnsiTheme="majorHAnsi" w:cstheme="majorHAnsi"/>
-          <w:b/>
-          <w:bCs/>
-          <w:sz w:val="24"/>
-          <w:szCs w:val="24"/>
-        </w:rPr>
-        <w:t>rename to pessoas;</w:t>
+      <w:proofErr w:type="spellStart"/>
+      <w:r>
+        <w:rPr>
+          <w:rFonts w:asciiTheme="majorHAnsi" w:hAnsiTheme="majorHAnsi" w:cstheme="majorHAnsi"/>
+          <w:b/>
+          <w:bCs/>
+          <w:sz w:val="24"/>
+          <w:szCs w:val="24"/>
+        </w:rPr>
+        <w:t>alter</w:t>
+      </w:r>
+      <w:proofErr w:type="spellEnd"/>
+      <w:r>
+        <w:rPr>
+          <w:rFonts w:asciiTheme="majorHAnsi" w:hAnsiTheme="majorHAnsi" w:cstheme="majorHAnsi"/>
+          <w:b/>
+          <w:bCs/>
+          <w:sz w:val="24"/>
+          <w:szCs w:val="24"/>
+        </w:rPr>
+        <w:t xml:space="preserve"> </w:t>
+      </w:r>
+      <w:proofErr w:type="spellStart"/>
+      <w:r>
+        <w:rPr>
+          <w:rFonts w:asciiTheme="majorHAnsi" w:hAnsiTheme="majorHAnsi" w:cstheme="majorHAnsi"/>
+          <w:b/>
+          <w:bCs/>
+          <w:sz w:val="24"/>
+          <w:szCs w:val="24"/>
+        </w:rPr>
+        <w:t>table</w:t>
+      </w:r>
+      <w:proofErr w:type="spellEnd"/>
+      <w:r>
+        <w:rPr>
+          <w:rFonts w:asciiTheme="majorHAnsi" w:hAnsiTheme="majorHAnsi" w:cstheme="majorHAnsi"/>
+          <w:b/>
+          <w:bCs/>
+          <w:sz w:val="24"/>
+          <w:szCs w:val="24"/>
+        </w:rPr>
+        <w:t xml:space="preserve"> </w:t>
+      </w:r>
+      <w:proofErr w:type="spellStart"/>
+      <w:r>
+        <w:rPr>
+          <w:rFonts w:asciiTheme="majorHAnsi" w:hAnsiTheme="majorHAnsi" w:cstheme="majorHAnsi"/>
+          <w:b/>
+          <w:bCs/>
+          <w:sz w:val="24"/>
+          <w:szCs w:val="24"/>
+        </w:rPr>
+        <w:t>garfanhotos</w:t>
+      </w:r>
+      <w:proofErr w:type="spellEnd"/>
+      <w:r>
+        <w:rPr>
+          <w:rFonts w:asciiTheme="majorHAnsi" w:hAnsiTheme="majorHAnsi" w:cstheme="majorHAnsi"/>
+          <w:b/>
+          <w:bCs/>
+          <w:sz w:val="24"/>
+          <w:szCs w:val="24"/>
+        </w:rPr>
+        <w:t xml:space="preserve"> </w:t>
+      </w:r>
+    </w:p>
+    <w:p>
+      <w:pPr>
+        <w:rPr>
+          <w:rFonts w:asciiTheme="majorHAnsi" w:hAnsiTheme="majorHAnsi" w:cstheme="majorHAnsi"/>
+          <w:b/>
+          <w:bCs/>
+          <w:sz w:val="24"/>
+          <w:szCs w:val="24"/>
+        </w:rPr>
+      </w:pPr>
+      <w:proofErr w:type="spellStart"/>
+      <w:r>
+        <w:rPr>
+          <w:rFonts w:asciiTheme="majorHAnsi" w:hAnsiTheme="majorHAnsi" w:cstheme="majorHAnsi"/>
+          <w:b/>
+          <w:bCs/>
+          <w:sz w:val="24"/>
+          <w:szCs w:val="24"/>
+        </w:rPr>
+        <w:t>rename</w:t>
+      </w:r>
+      <w:proofErr w:type="spellEnd"/>
+      <w:r>
+        <w:rPr>
+          <w:rFonts w:asciiTheme="majorHAnsi" w:hAnsiTheme="majorHAnsi" w:cstheme="majorHAnsi"/>
+          <w:b/>
+          <w:bCs/>
+          <w:sz w:val="24"/>
+          <w:szCs w:val="24"/>
+        </w:rPr>
+        <w:t xml:space="preserve"> </w:t>
+      </w:r>
+      <w:proofErr w:type="spellStart"/>
+      <w:r>
+        <w:rPr>
+          <w:rFonts w:asciiTheme="majorHAnsi" w:hAnsiTheme="majorHAnsi" w:cstheme="majorHAnsi"/>
+          <w:b/>
+          <w:bCs/>
+          <w:sz w:val="24"/>
+          <w:szCs w:val="24"/>
+        </w:rPr>
+        <w:t>to</w:t>
+      </w:r>
+      <w:proofErr w:type="spellEnd"/>
+      <w:r>
+        <w:rPr>
+          <w:rFonts w:asciiTheme="majorHAnsi" w:hAnsiTheme="majorHAnsi" w:cstheme="majorHAnsi"/>
+          <w:b/>
+          <w:bCs/>
+          <w:sz w:val="24"/>
+          <w:szCs w:val="24"/>
+        </w:rPr>
+        <w:t xml:space="preserve"> pessoas;</w:t>
       </w:r>
       <w:r>
         <w:rPr>
@@ -1435,36 +2213,160 @@
           <w:szCs w:val="24"/>
         </w:rPr>
       </w:pPr>
-      <w:r>
-        <w:rPr>
-          <w:rFonts w:asciiTheme="majorHAnsi" w:hAnsiTheme="majorHAnsi" w:cstheme="majorHAnsi"/>
-          <w:b/>
-          <w:bCs/>
-          <w:sz w:val="24"/>
-          <w:szCs w:val="24"/>
-        </w:rPr>
-        <w:t>alter table pessoas</w:t>
-      </w:r>
-    </w:p>
-    <w:p>
-      <w:pPr>
-        <w:rPr>
-          <w:rFonts w:asciiTheme="majorHAnsi" w:hAnsiTheme="majorHAnsi" w:cstheme="majorHAnsi"/>
-          <w:b/>
-          <w:bCs/>
-          <w:sz w:val="24"/>
-          <w:szCs w:val="24"/>
-        </w:rPr>
-      </w:pPr>
-      <w:r>
-        <w:rPr>
-          <w:rFonts w:asciiTheme="majorHAnsi" w:hAnsiTheme="majorHAnsi" w:cstheme="majorHAnsi"/>
-          <w:b/>
-          <w:bCs/>
-          <w:sz w:val="24"/>
-          <w:szCs w:val="24"/>
-        </w:rPr>
-        <w:t>add column profissao varchar(10);</w:t>
+      <w:proofErr w:type="spellStart"/>
+      <w:r>
+        <w:rPr>
+          <w:rFonts w:asciiTheme="majorHAnsi" w:hAnsiTheme="majorHAnsi" w:cstheme="majorHAnsi"/>
+          <w:b/>
+          <w:bCs/>
+          <w:sz w:val="24"/>
+          <w:szCs w:val="24"/>
+        </w:rPr>
+        <w:t>alter</w:t>
+      </w:r>
+      <w:proofErr w:type="spellEnd"/>
+      <w:r>
+        <w:rPr>
+          <w:rFonts w:asciiTheme="majorHAnsi" w:hAnsiTheme="majorHAnsi" w:cstheme="majorHAnsi"/>
+          <w:b/>
+          <w:bCs/>
+          <w:sz w:val="24"/>
+          <w:szCs w:val="24"/>
+        </w:rPr>
+        <w:t xml:space="preserve"> </w:t>
+      </w:r>
+      <w:proofErr w:type="spellStart"/>
+      <w:r>
+        <w:rPr>
+          <w:rFonts w:asciiTheme="majorHAnsi" w:hAnsiTheme="majorHAnsi" w:cstheme="majorHAnsi"/>
+          <w:b/>
+          <w:bCs/>
+          <w:sz w:val="24"/>
+          <w:szCs w:val="24"/>
+        </w:rPr>
+        <w:t>table</w:t>
+      </w:r>
+      <w:proofErr w:type="spellEnd"/>
+      <w:r>
+        <w:rPr>
+          <w:rFonts w:asciiTheme="majorHAnsi" w:hAnsiTheme="majorHAnsi" w:cstheme="majorHAnsi"/>
+          <w:b/>
+          <w:bCs/>
+          <w:sz w:val="24"/>
+          <w:szCs w:val="24"/>
+        </w:rPr>
+        <w:t xml:space="preserve"> pessoas</w:t>
+      </w:r>
+    </w:p>
+    <w:p>
+      <w:pPr>
+        <w:rPr>
+          <w:rFonts w:asciiTheme="majorHAnsi" w:hAnsiTheme="majorHAnsi" w:cstheme="majorHAnsi"/>
+          <w:b/>
+          <w:bCs/>
+          <w:sz w:val="24"/>
+          <w:szCs w:val="24"/>
+        </w:rPr>
+      </w:pPr>
+      <w:proofErr w:type="spellStart"/>
+      <w:r>
+        <w:rPr>
+          <w:rFonts w:asciiTheme="majorHAnsi" w:hAnsiTheme="majorHAnsi" w:cstheme="majorHAnsi"/>
+          <w:b/>
+          <w:bCs/>
+          <w:sz w:val="24"/>
+          <w:szCs w:val="24"/>
+        </w:rPr>
+        <w:t>add</w:t>
+      </w:r>
+      <w:proofErr w:type="spellEnd"/>
+      <w:r>
+        <w:rPr>
+          <w:rFonts w:asciiTheme="majorHAnsi" w:hAnsiTheme="majorHAnsi" w:cstheme="majorHAnsi"/>
+          <w:b/>
+          <w:bCs/>
+          <w:sz w:val="24"/>
+          <w:szCs w:val="24"/>
+        </w:rPr>
+        <w:t xml:space="preserve"> </w:t>
+      </w:r>
+      <w:proofErr w:type="spellStart"/>
+      <w:r>
+        <w:rPr>
+          <w:rFonts w:asciiTheme="majorHAnsi" w:hAnsiTheme="majorHAnsi" w:cstheme="majorHAnsi"/>
+          <w:b/>
+          <w:bCs/>
+          <w:sz w:val="24"/>
+          <w:szCs w:val="24"/>
+        </w:rPr>
+        <w:t>column</w:t>
+      </w:r>
+      <w:proofErr w:type="spellEnd"/>
+      <w:r>
+        <w:rPr>
+          <w:rFonts w:asciiTheme="majorHAnsi" w:hAnsiTheme="majorHAnsi" w:cstheme="majorHAnsi"/>
+          <w:b/>
+          <w:bCs/>
+          <w:sz w:val="24"/>
+          <w:szCs w:val="24"/>
+        </w:rPr>
+        <w:t xml:space="preserve"> </w:t>
+      </w:r>
+      <w:proofErr w:type="spellStart"/>
+      <w:r>
+        <w:rPr>
+          <w:rFonts w:asciiTheme="majorHAnsi" w:hAnsiTheme="majorHAnsi" w:cstheme="majorHAnsi"/>
+          <w:b/>
+          <w:bCs/>
+          <w:sz w:val="24"/>
+          <w:szCs w:val="24"/>
+        </w:rPr>
+        <w:t>profissao</w:t>
+      </w:r>
+      <w:proofErr w:type="spellEnd"/>
+      <w:r>
+        <w:rPr>
+          <w:rFonts w:asciiTheme="majorHAnsi" w:hAnsiTheme="majorHAnsi" w:cstheme="majorHAnsi"/>
+          <w:b/>
+          <w:bCs/>
+          <w:sz w:val="24"/>
+          <w:szCs w:val="24"/>
+        </w:rPr>
+        <w:t xml:space="preserve"> </w:t>
+      </w:r>
+      <w:proofErr w:type="spellStart"/>
+      <w:proofErr w:type="gramStart"/>
+      <w:r>
+        <w:rPr>
+          <w:rFonts w:asciiTheme="majorHAnsi" w:hAnsiTheme="majorHAnsi" w:cstheme="majorHAnsi"/>
+          <w:b/>
+          <w:bCs/>
+          <w:sz w:val="24"/>
+          <w:szCs w:val="24"/>
+        </w:rPr>
+        <w:t>varchar</w:t>
+      </w:r>
+      <w:proofErr w:type="spellEnd"/>
+      <w:r>
+        <w:rPr>
+          <w:rFonts w:asciiTheme="majorHAnsi" w:hAnsiTheme="majorHAnsi" w:cstheme="majorHAnsi"/>
+          <w:b/>
+          <w:bCs/>
+          <w:sz w:val="24"/>
+          <w:szCs w:val="24"/>
+        </w:rPr>
+        <w:t>(</w:t>
+      </w:r>
+      <w:proofErr w:type="gramEnd"/>
+      <w:r>
+        <w:rPr>
+          <w:rFonts w:asciiTheme="majorHAnsi" w:hAnsiTheme="majorHAnsi" w:cstheme="majorHAnsi"/>
+          <w:b/>
+          <w:bCs/>
+          <w:sz w:val="24"/>
+          <w:szCs w:val="24"/>
+        </w:rPr>
+        <w:t>10);</w:t>
       </w:r>
       <w:r>
         <w:rPr>
@@ -1514,46 +2416,136 @@
           <w:szCs w:val="24"/>
         </w:rPr>
       </w:pPr>
-      <w:r>
-        <w:rPr>
-          <w:rFonts w:asciiTheme="majorHAnsi" w:hAnsiTheme="majorHAnsi" w:cstheme="majorHAnsi"/>
-          <w:b/>
-          <w:bCs/>
-          <w:sz w:val="24"/>
-          <w:szCs w:val="24"/>
-        </w:rPr>
-        <w:t>alter table pessoas</w:t>
-      </w:r>
-      <w:r>
-        <w:rPr>
-          <w:rFonts w:asciiTheme="majorHAnsi" w:hAnsiTheme="majorHAnsi" w:cstheme="majorHAnsi"/>
-          <w:b/>
-          <w:bCs/>
-          <w:sz w:val="24"/>
-          <w:szCs w:val="24"/>
-        </w:rPr>
-        <w:t xml:space="preserve"> </w:t>
-      </w:r>
-    </w:p>
-    <w:p>
-      <w:pPr>
-        <w:rPr>
-          <w:rFonts w:asciiTheme="majorHAnsi" w:hAnsiTheme="majorHAnsi" w:cstheme="majorHAnsi"/>
-          <w:b/>
-          <w:bCs/>
-          <w:sz w:val="24"/>
-          <w:szCs w:val="24"/>
-        </w:rPr>
-      </w:pPr>
-      <w:r>
-        <w:rPr>
-          <w:rFonts w:asciiTheme="majorHAnsi" w:hAnsiTheme="majorHAnsi" w:cstheme="majorHAnsi"/>
-          <w:b/>
-          <w:bCs/>
-          <w:sz w:val="24"/>
-          <w:szCs w:val="24"/>
-        </w:rPr>
-        <w:t>drop column profissao;</w:t>
+      <w:proofErr w:type="spellStart"/>
+      <w:r>
+        <w:rPr>
+          <w:rFonts w:asciiTheme="majorHAnsi" w:hAnsiTheme="majorHAnsi" w:cstheme="majorHAnsi"/>
+          <w:b/>
+          <w:bCs/>
+          <w:sz w:val="24"/>
+          <w:szCs w:val="24"/>
+        </w:rPr>
+        <w:t>alter</w:t>
+      </w:r>
+      <w:proofErr w:type="spellEnd"/>
+      <w:r>
+        <w:rPr>
+          <w:rFonts w:asciiTheme="majorHAnsi" w:hAnsiTheme="majorHAnsi" w:cstheme="majorHAnsi"/>
+          <w:b/>
+          <w:bCs/>
+          <w:sz w:val="24"/>
+          <w:szCs w:val="24"/>
+        </w:rPr>
+        <w:t xml:space="preserve"> </w:t>
+      </w:r>
+      <w:proofErr w:type="spellStart"/>
+      <w:r>
+        <w:rPr>
+          <w:rFonts w:asciiTheme="majorHAnsi" w:hAnsiTheme="majorHAnsi" w:cstheme="majorHAnsi"/>
+          <w:b/>
+          <w:bCs/>
+          <w:sz w:val="24"/>
+          <w:szCs w:val="24"/>
+        </w:rPr>
+        <w:t>table</w:t>
+      </w:r>
+      <w:proofErr w:type="spellEnd"/>
+      <w:r>
+        <w:rPr>
+          <w:rFonts w:asciiTheme="majorHAnsi" w:hAnsiTheme="majorHAnsi" w:cstheme="majorHAnsi"/>
+          <w:b/>
+          <w:bCs/>
+          <w:sz w:val="24"/>
+          <w:szCs w:val="24"/>
+        </w:rPr>
+        <w:t xml:space="preserve"> pessoas</w:t>
+      </w:r>
+      <w:r>
+        <w:rPr>
+          <w:rFonts w:asciiTheme="majorHAnsi" w:hAnsiTheme="majorHAnsi" w:cstheme="majorHAnsi"/>
+          <w:b/>
+          <w:bCs/>
+          <w:sz w:val="24"/>
+          <w:szCs w:val="24"/>
+        </w:rPr>
+        <w:t xml:space="preserve"> </w:t>
+      </w:r>
+    </w:p>
+    <w:p>
+      <w:pPr>
+        <w:rPr>
+          <w:rFonts w:asciiTheme="majorHAnsi" w:hAnsiTheme="majorHAnsi" w:cstheme="majorHAnsi"/>
+          <w:b/>
+          <w:bCs/>
+          <w:sz w:val="24"/>
+          <w:szCs w:val="24"/>
+        </w:rPr>
+      </w:pPr>
+      <w:proofErr w:type="spellStart"/>
+      <w:r>
+        <w:rPr>
+          <w:rFonts w:asciiTheme="majorHAnsi" w:hAnsiTheme="majorHAnsi" w:cstheme="majorHAnsi"/>
+          <w:b/>
+          <w:bCs/>
+          <w:sz w:val="24"/>
+          <w:szCs w:val="24"/>
+        </w:rPr>
+        <w:t>drop</w:t>
+      </w:r>
+      <w:proofErr w:type="spellEnd"/>
+      <w:r>
+        <w:rPr>
+          <w:rFonts w:asciiTheme="majorHAnsi" w:hAnsiTheme="majorHAnsi" w:cstheme="majorHAnsi"/>
+          <w:b/>
+          <w:bCs/>
+          <w:sz w:val="24"/>
+          <w:szCs w:val="24"/>
+        </w:rPr>
+        <w:t xml:space="preserve"> </w:t>
+      </w:r>
+      <w:proofErr w:type="spellStart"/>
+      <w:r>
+        <w:rPr>
+          <w:rFonts w:asciiTheme="majorHAnsi" w:hAnsiTheme="majorHAnsi" w:cstheme="majorHAnsi"/>
+          <w:b/>
+          <w:bCs/>
+          <w:sz w:val="24"/>
+          <w:szCs w:val="24"/>
+        </w:rPr>
+        <w:t>column</w:t>
+      </w:r>
+      <w:proofErr w:type="spellEnd"/>
+      <w:r>
+        <w:rPr>
+          <w:rFonts w:asciiTheme="majorHAnsi" w:hAnsiTheme="majorHAnsi" w:cstheme="majorHAnsi"/>
+          <w:b/>
+          <w:bCs/>
+          <w:sz w:val="24"/>
+          <w:szCs w:val="24"/>
+        </w:rPr>
+        <w:t xml:space="preserve"> </w:t>
+      </w:r>
+      <w:proofErr w:type="spellStart"/>
+      <w:r>
+        <w:rPr>
+          <w:rFonts w:asciiTheme="majorHAnsi" w:hAnsiTheme="majorHAnsi" w:cstheme="majorHAnsi"/>
+          <w:b/>
+          <w:bCs/>
+          <w:sz w:val="24"/>
+          <w:szCs w:val="24"/>
+        </w:rPr>
+        <w:t>profissao</w:t>
+      </w:r>
+      <w:proofErr w:type="spellEnd"/>
+      <w:r>
+        <w:rPr>
+          <w:rFonts w:asciiTheme="majorHAnsi" w:hAnsiTheme="majorHAnsi" w:cstheme="majorHAnsi"/>
+          <w:b/>
+          <w:bCs/>
+          <w:sz w:val="24"/>
+          <w:szCs w:val="24"/>
+        </w:rPr>
+        <w:t>;</w:t>
       </w:r>
       <w:r>
         <w:rPr>
@@ -1603,36 +2595,182 @@
           <w:szCs w:val="24"/>
         </w:rPr>
       </w:pPr>
-      <w:r>
-        <w:rPr>
-          <w:rFonts w:asciiTheme="majorHAnsi" w:hAnsiTheme="majorHAnsi" w:cstheme="majorHAnsi"/>
-          <w:b/>
-          <w:bCs/>
-          <w:sz w:val="24"/>
-          <w:szCs w:val="24"/>
-        </w:rPr>
-        <w:t>alter table pessoas</w:t>
-      </w:r>
-    </w:p>
-    <w:p>
-      <w:pPr>
-        <w:rPr>
-          <w:rFonts w:asciiTheme="majorHAnsi" w:hAnsiTheme="majorHAnsi" w:cstheme="majorHAnsi"/>
-          <w:b/>
-          <w:bCs/>
-          <w:sz w:val="24"/>
-          <w:szCs w:val="24"/>
-        </w:rPr>
-      </w:pPr>
-      <w:r>
-        <w:rPr>
-          <w:rFonts w:asciiTheme="majorHAnsi" w:hAnsiTheme="majorHAnsi" w:cstheme="majorHAnsi"/>
-          <w:b/>
-          <w:bCs/>
-          <w:sz w:val="24"/>
-          <w:szCs w:val="24"/>
-        </w:rPr>
-        <w:t>add column profissao varchar(10) after nome;</w:t>
+      <w:proofErr w:type="spellStart"/>
+      <w:r>
+        <w:rPr>
+          <w:rFonts w:asciiTheme="majorHAnsi" w:hAnsiTheme="majorHAnsi" w:cstheme="majorHAnsi"/>
+          <w:b/>
+          <w:bCs/>
+          <w:sz w:val="24"/>
+          <w:szCs w:val="24"/>
+        </w:rPr>
+        <w:t>alter</w:t>
+      </w:r>
+      <w:proofErr w:type="spellEnd"/>
+      <w:r>
+        <w:rPr>
+          <w:rFonts w:asciiTheme="majorHAnsi" w:hAnsiTheme="majorHAnsi" w:cstheme="majorHAnsi"/>
+          <w:b/>
+          <w:bCs/>
+          <w:sz w:val="24"/>
+          <w:szCs w:val="24"/>
+        </w:rPr>
+        <w:t xml:space="preserve"> </w:t>
+      </w:r>
+      <w:proofErr w:type="spellStart"/>
+      <w:r>
+        <w:rPr>
+          <w:rFonts w:asciiTheme="majorHAnsi" w:hAnsiTheme="majorHAnsi" w:cstheme="majorHAnsi"/>
+          <w:b/>
+          <w:bCs/>
+          <w:sz w:val="24"/>
+          <w:szCs w:val="24"/>
+        </w:rPr>
+        <w:t>table</w:t>
+      </w:r>
+      <w:proofErr w:type="spellEnd"/>
+      <w:r>
+        <w:rPr>
+          <w:rFonts w:asciiTheme="majorHAnsi" w:hAnsiTheme="majorHAnsi" w:cstheme="majorHAnsi"/>
+          <w:b/>
+          <w:bCs/>
+          <w:sz w:val="24"/>
+          <w:szCs w:val="24"/>
+        </w:rPr>
+        <w:t xml:space="preserve"> pessoas</w:t>
+      </w:r>
+    </w:p>
+    <w:p>
+      <w:pPr>
+        <w:rPr>
+          <w:rFonts w:asciiTheme="majorHAnsi" w:hAnsiTheme="majorHAnsi" w:cstheme="majorHAnsi"/>
+          <w:b/>
+          <w:bCs/>
+          <w:sz w:val="24"/>
+          <w:szCs w:val="24"/>
+        </w:rPr>
+      </w:pPr>
+      <w:proofErr w:type="spellStart"/>
+      <w:r>
+        <w:rPr>
+          <w:rFonts w:asciiTheme="majorHAnsi" w:hAnsiTheme="majorHAnsi" w:cstheme="majorHAnsi"/>
+          <w:b/>
+          <w:bCs/>
+          <w:sz w:val="24"/>
+          <w:szCs w:val="24"/>
+        </w:rPr>
+        <w:t>add</w:t>
+      </w:r>
+      <w:proofErr w:type="spellEnd"/>
+      <w:r>
+        <w:rPr>
+          <w:rFonts w:asciiTheme="majorHAnsi" w:hAnsiTheme="majorHAnsi" w:cstheme="majorHAnsi"/>
+          <w:b/>
+          <w:bCs/>
+          <w:sz w:val="24"/>
+          <w:szCs w:val="24"/>
+        </w:rPr>
+        <w:t xml:space="preserve"> </w:t>
+      </w:r>
+      <w:proofErr w:type="spellStart"/>
+      <w:r>
+        <w:rPr>
+          <w:rFonts w:asciiTheme="majorHAnsi" w:hAnsiTheme="majorHAnsi" w:cstheme="majorHAnsi"/>
+          <w:b/>
+          <w:bCs/>
+          <w:sz w:val="24"/>
+          <w:szCs w:val="24"/>
+        </w:rPr>
+        <w:t>column</w:t>
+      </w:r>
+      <w:proofErr w:type="spellEnd"/>
+      <w:r>
+        <w:rPr>
+          <w:rFonts w:asciiTheme="majorHAnsi" w:hAnsiTheme="majorHAnsi" w:cstheme="majorHAnsi"/>
+          <w:b/>
+          <w:bCs/>
+          <w:sz w:val="24"/>
+          <w:szCs w:val="24"/>
+        </w:rPr>
+        <w:t xml:space="preserve"> </w:t>
+      </w:r>
+      <w:proofErr w:type="spellStart"/>
+      <w:r>
+        <w:rPr>
+          <w:rFonts w:asciiTheme="majorHAnsi" w:hAnsiTheme="majorHAnsi" w:cstheme="majorHAnsi"/>
+          <w:b/>
+          <w:bCs/>
+          <w:sz w:val="24"/>
+          <w:szCs w:val="24"/>
+        </w:rPr>
+        <w:t>profissao</w:t>
+      </w:r>
+      <w:proofErr w:type="spellEnd"/>
+      <w:r>
+        <w:rPr>
+          <w:rFonts w:asciiTheme="majorHAnsi" w:hAnsiTheme="majorHAnsi" w:cstheme="majorHAnsi"/>
+          <w:b/>
+          <w:bCs/>
+          <w:sz w:val="24"/>
+          <w:szCs w:val="24"/>
+        </w:rPr>
+        <w:t xml:space="preserve"> </w:t>
+      </w:r>
+      <w:proofErr w:type="spellStart"/>
+      <w:proofErr w:type="gramStart"/>
+      <w:r>
+        <w:rPr>
+          <w:rFonts w:asciiTheme="majorHAnsi" w:hAnsiTheme="majorHAnsi" w:cstheme="majorHAnsi"/>
+          <w:b/>
+          <w:bCs/>
+          <w:sz w:val="24"/>
+          <w:szCs w:val="24"/>
+        </w:rPr>
+        <w:t>varchar</w:t>
+      </w:r>
+      <w:proofErr w:type="spellEnd"/>
+      <w:r>
+        <w:rPr>
+          <w:rFonts w:asciiTheme="majorHAnsi" w:hAnsiTheme="majorHAnsi" w:cstheme="majorHAnsi"/>
+          <w:b/>
+          <w:bCs/>
+          <w:sz w:val="24"/>
+          <w:szCs w:val="24"/>
+        </w:rPr>
+        <w:t>(</w:t>
+      </w:r>
+      <w:proofErr w:type="gramEnd"/>
+      <w:r>
+        <w:rPr>
+          <w:rFonts w:asciiTheme="majorHAnsi" w:hAnsiTheme="majorHAnsi" w:cstheme="majorHAnsi"/>
+          <w:b/>
+          <w:bCs/>
+          <w:sz w:val="24"/>
+          <w:szCs w:val="24"/>
+        </w:rPr>
+        <w:t xml:space="preserve">10) </w:t>
+      </w:r>
+      <w:proofErr w:type="spellStart"/>
+      <w:r>
+        <w:rPr>
+          <w:rFonts w:asciiTheme="majorHAnsi" w:hAnsiTheme="majorHAnsi" w:cstheme="majorHAnsi"/>
+          <w:b/>
+          <w:bCs/>
+          <w:sz w:val="24"/>
+          <w:szCs w:val="24"/>
+        </w:rPr>
+        <w:t>after</w:t>
+      </w:r>
+      <w:proofErr w:type="spellEnd"/>
+      <w:r>
+        <w:rPr>
+          <w:rFonts w:asciiTheme="majorHAnsi" w:hAnsiTheme="majorHAnsi" w:cstheme="majorHAnsi"/>
+          <w:b/>
+          <w:bCs/>
+          <w:sz w:val="24"/>
+          <w:szCs w:val="24"/>
+        </w:rPr>
+        <w:t xml:space="preserve"> nome;</w:t>
       </w:r>
       <w:r>
         <w:rPr>
@@ -1671,36 +2809,148 @@
           <w:szCs w:val="24"/>
         </w:rPr>
       </w:pPr>
-      <w:r>
-        <w:rPr>
-          <w:rFonts w:asciiTheme="majorHAnsi" w:hAnsiTheme="majorHAnsi" w:cstheme="majorHAnsi"/>
-          <w:b/>
-          <w:bCs/>
-          <w:sz w:val="24"/>
-          <w:szCs w:val="24"/>
-        </w:rPr>
-        <w:t>alter table pessoas</w:t>
-      </w:r>
-    </w:p>
-    <w:p>
-      <w:pPr>
-        <w:rPr>
-          <w:rFonts w:asciiTheme="majorHAnsi" w:hAnsiTheme="majorHAnsi" w:cstheme="majorHAnsi"/>
-          <w:b/>
-          <w:bCs/>
-          <w:sz w:val="24"/>
-          <w:szCs w:val="24"/>
-        </w:rPr>
-      </w:pPr>
-      <w:r>
-        <w:rPr>
-          <w:rFonts w:asciiTheme="majorHAnsi" w:hAnsiTheme="majorHAnsi" w:cstheme="majorHAnsi"/>
-          <w:b/>
-          <w:bCs/>
-          <w:sz w:val="24"/>
-          <w:szCs w:val="24"/>
-        </w:rPr>
-        <w:t>add codigo int first;</w:t>
+      <w:proofErr w:type="spellStart"/>
+      <w:r>
+        <w:rPr>
+          <w:rFonts w:asciiTheme="majorHAnsi" w:hAnsiTheme="majorHAnsi" w:cstheme="majorHAnsi"/>
+          <w:b/>
+          <w:bCs/>
+          <w:sz w:val="24"/>
+          <w:szCs w:val="24"/>
+        </w:rPr>
+        <w:t>alter</w:t>
+      </w:r>
+      <w:proofErr w:type="spellEnd"/>
+      <w:r>
+        <w:rPr>
+          <w:rFonts w:asciiTheme="majorHAnsi" w:hAnsiTheme="majorHAnsi" w:cstheme="majorHAnsi"/>
+          <w:b/>
+          <w:bCs/>
+          <w:sz w:val="24"/>
+          <w:szCs w:val="24"/>
+        </w:rPr>
+        <w:t xml:space="preserve"> </w:t>
+      </w:r>
+      <w:proofErr w:type="spellStart"/>
+      <w:r>
+        <w:rPr>
+          <w:rFonts w:asciiTheme="majorHAnsi" w:hAnsiTheme="majorHAnsi" w:cstheme="majorHAnsi"/>
+          <w:b/>
+          <w:bCs/>
+          <w:sz w:val="24"/>
+          <w:szCs w:val="24"/>
+        </w:rPr>
+        <w:t>table</w:t>
+      </w:r>
+      <w:proofErr w:type="spellEnd"/>
+      <w:r>
+        <w:rPr>
+          <w:rFonts w:asciiTheme="majorHAnsi" w:hAnsiTheme="majorHAnsi" w:cstheme="majorHAnsi"/>
+          <w:b/>
+          <w:bCs/>
+          <w:sz w:val="24"/>
+          <w:szCs w:val="24"/>
+        </w:rPr>
+        <w:t xml:space="preserve"> pessoas</w:t>
+      </w:r>
+    </w:p>
+    <w:p>
+      <w:pPr>
+        <w:rPr>
+          <w:rFonts w:asciiTheme="majorHAnsi" w:hAnsiTheme="majorHAnsi" w:cstheme="majorHAnsi"/>
+          <w:b/>
+          <w:bCs/>
+          <w:sz w:val="24"/>
+          <w:szCs w:val="24"/>
+        </w:rPr>
+      </w:pPr>
+      <w:proofErr w:type="spellStart"/>
+      <w:r>
+        <w:rPr>
+          <w:rFonts w:asciiTheme="majorHAnsi" w:hAnsiTheme="majorHAnsi" w:cstheme="majorHAnsi"/>
+          <w:b/>
+          <w:bCs/>
+          <w:sz w:val="24"/>
+          <w:szCs w:val="24"/>
+        </w:rPr>
+        <w:t>add</w:t>
+      </w:r>
+      <w:proofErr w:type="spellEnd"/>
+      <w:r>
+        <w:rPr>
+          <w:rFonts w:asciiTheme="majorHAnsi" w:hAnsiTheme="majorHAnsi" w:cstheme="majorHAnsi"/>
+          <w:b/>
+          <w:bCs/>
+          <w:sz w:val="24"/>
+          <w:szCs w:val="24"/>
+        </w:rPr>
+        <w:t xml:space="preserve"> </w:t>
+      </w:r>
+      <w:proofErr w:type="spellStart"/>
+      <w:r>
+        <w:rPr>
+          <w:rFonts w:asciiTheme="majorHAnsi" w:hAnsiTheme="majorHAnsi" w:cstheme="majorHAnsi"/>
+          <w:b/>
+          <w:bCs/>
+          <w:sz w:val="24"/>
+          <w:szCs w:val="24"/>
+        </w:rPr>
+        <w:t>codigo</w:t>
+      </w:r>
+      <w:proofErr w:type="spellEnd"/>
+      <w:r>
+        <w:rPr>
+          <w:rFonts w:asciiTheme="majorHAnsi" w:hAnsiTheme="majorHAnsi" w:cstheme="majorHAnsi"/>
+          <w:b/>
+          <w:bCs/>
+          <w:sz w:val="24"/>
+          <w:szCs w:val="24"/>
+        </w:rPr>
+        <w:t xml:space="preserve"> </w:t>
+      </w:r>
+      <w:proofErr w:type="spellStart"/>
+      <w:r>
+        <w:rPr>
+          <w:rFonts w:asciiTheme="majorHAnsi" w:hAnsiTheme="majorHAnsi" w:cstheme="majorHAnsi"/>
+          <w:b/>
+          <w:bCs/>
+          <w:sz w:val="24"/>
+          <w:szCs w:val="24"/>
+        </w:rPr>
+        <w:t>int</w:t>
+      </w:r>
+      <w:proofErr w:type="spellEnd"/>
+      <w:r>
+        <w:rPr>
+          <w:rFonts w:asciiTheme="majorHAnsi" w:hAnsiTheme="majorHAnsi" w:cstheme="majorHAnsi"/>
+          <w:b/>
+          <w:bCs/>
+          <w:sz w:val="24"/>
+          <w:szCs w:val="24"/>
+        </w:rPr>
+        <w:t xml:space="preserve"> </w:t>
+      </w:r>
+      <w:proofErr w:type="spellStart"/>
+      <w:r>
+        <w:rPr>
+          <w:rFonts w:asciiTheme="majorHAnsi" w:hAnsiTheme="majorHAnsi" w:cstheme="majorHAnsi"/>
+          <w:b/>
+          <w:bCs/>
+          <w:sz w:val="24"/>
+          <w:szCs w:val="24"/>
+        </w:rPr>
+        <w:t>first</w:t>
+      </w:r>
+      <w:proofErr w:type="spellEnd"/>
+      <w:r>
+        <w:rPr>
+          <w:rFonts w:asciiTheme="majorHAnsi" w:hAnsiTheme="majorHAnsi" w:cstheme="majorHAnsi"/>
+          <w:b/>
+          <w:bCs/>
+          <w:sz w:val="24"/>
+          <w:szCs w:val="24"/>
+        </w:rPr>
+        <w:t>;</w:t>
       </w:r>
       <w:r>
         <w:rPr>
@@ -1750,36 +3000,204 @@
           <w:szCs w:val="24"/>
         </w:rPr>
       </w:pPr>
-      <w:r>
-        <w:rPr>
-          <w:rFonts w:asciiTheme="majorHAnsi" w:hAnsiTheme="majorHAnsi" w:cstheme="majorHAnsi"/>
-          <w:b/>
-          <w:bCs/>
-          <w:sz w:val="24"/>
-          <w:szCs w:val="24"/>
-        </w:rPr>
-        <w:t>alter table pessoas</w:t>
-      </w:r>
-    </w:p>
-    <w:p>
-      <w:pPr>
-        <w:rPr>
-          <w:rFonts w:asciiTheme="majorHAnsi" w:hAnsiTheme="majorHAnsi" w:cstheme="majorHAnsi"/>
-          <w:b/>
-          <w:bCs/>
-          <w:sz w:val="24"/>
-          <w:szCs w:val="24"/>
-        </w:rPr>
-      </w:pPr>
-      <w:r>
-        <w:rPr>
-          <w:rFonts w:asciiTheme="majorHAnsi" w:hAnsiTheme="majorHAnsi" w:cstheme="majorHAnsi"/>
-          <w:b/>
-          <w:bCs/>
-          <w:sz w:val="24"/>
-          <w:szCs w:val="24"/>
-        </w:rPr>
-        <w:t>modify column profissao varchar(20) not null default'';</w:t>
+      <w:proofErr w:type="spellStart"/>
+      <w:r>
+        <w:rPr>
+          <w:rFonts w:asciiTheme="majorHAnsi" w:hAnsiTheme="majorHAnsi" w:cstheme="majorHAnsi"/>
+          <w:b/>
+          <w:bCs/>
+          <w:sz w:val="24"/>
+          <w:szCs w:val="24"/>
+        </w:rPr>
+        <w:t>alter</w:t>
+      </w:r>
+      <w:proofErr w:type="spellEnd"/>
+      <w:r>
+        <w:rPr>
+          <w:rFonts w:asciiTheme="majorHAnsi" w:hAnsiTheme="majorHAnsi" w:cstheme="majorHAnsi"/>
+          <w:b/>
+          <w:bCs/>
+          <w:sz w:val="24"/>
+          <w:szCs w:val="24"/>
+        </w:rPr>
+        <w:t xml:space="preserve"> </w:t>
+      </w:r>
+      <w:proofErr w:type="spellStart"/>
+      <w:r>
+        <w:rPr>
+          <w:rFonts w:asciiTheme="majorHAnsi" w:hAnsiTheme="majorHAnsi" w:cstheme="majorHAnsi"/>
+          <w:b/>
+          <w:bCs/>
+          <w:sz w:val="24"/>
+          <w:szCs w:val="24"/>
+        </w:rPr>
+        <w:t>table</w:t>
+      </w:r>
+      <w:proofErr w:type="spellEnd"/>
+      <w:r>
+        <w:rPr>
+          <w:rFonts w:asciiTheme="majorHAnsi" w:hAnsiTheme="majorHAnsi" w:cstheme="majorHAnsi"/>
+          <w:b/>
+          <w:bCs/>
+          <w:sz w:val="24"/>
+          <w:szCs w:val="24"/>
+        </w:rPr>
+        <w:t xml:space="preserve"> pessoas</w:t>
+      </w:r>
+    </w:p>
+    <w:p>
+      <w:pPr>
+        <w:rPr>
+          <w:rFonts w:asciiTheme="majorHAnsi" w:hAnsiTheme="majorHAnsi" w:cstheme="majorHAnsi"/>
+          <w:b/>
+          <w:bCs/>
+          <w:sz w:val="24"/>
+          <w:szCs w:val="24"/>
+        </w:rPr>
+      </w:pPr>
+      <w:proofErr w:type="spellStart"/>
+      <w:r>
+        <w:rPr>
+          <w:rFonts w:asciiTheme="majorHAnsi" w:hAnsiTheme="majorHAnsi" w:cstheme="majorHAnsi"/>
+          <w:b/>
+          <w:bCs/>
+          <w:sz w:val="24"/>
+          <w:szCs w:val="24"/>
+        </w:rPr>
+        <w:t>modify</w:t>
+      </w:r>
+      <w:proofErr w:type="spellEnd"/>
+      <w:r>
+        <w:rPr>
+          <w:rFonts w:asciiTheme="majorHAnsi" w:hAnsiTheme="majorHAnsi" w:cstheme="majorHAnsi"/>
+          <w:b/>
+          <w:bCs/>
+          <w:sz w:val="24"/>
+          <w:szCs w:val="24"/>
+        </w:rPr>
+        <w:t xml:space="preserve"> </w:t>
+      </w:r>
+      <w:proofErr w:type="spellStart"/>
+      <w:r>
+        <w:rPr>
+          <w:rFonts w:asciiTheme="majorHAnsi" w:hAnsiTheme="majorHAnsi" w:cstheme="majorHAnsi"/>
+          <w:b/>
+          <w:bCs/>
+          <w:sz w:val="24"/>
+          <w:szCs w:val="24"/>
+        </w:rPr>
+        <w:t>column</w:t>
+      </w:r>
+      <w:proofErr w:type="spellEnd"/>
+      <w:r>
+        <w:rPr>
+          <w:rFonts w:asciiTheme="majorHAnsi" w:hAnsiTheme="majorHAnsi" w:cstheme="majorHAnsi"/>
+          <w:b/>
+          <w:bCs/>
+          <w:sz w:val="24"/>
+          <w:szCs w:val="24"/>
+        </w:rPr>
+        <w:t xml:space="preserve"> </w:t>
+      </w:r>
+      <w:proofErr w:type="spellStart"/>
+      <w:r>
+        <w:rPr>
+          <w:rFonts w:asciiTheme="majorHAnsi" w:hAnsiTheme="majorHAnsi" w:cstheme="majorHAnsi"/>
+          <w:b/>
+          <w:bCs/>
+          <w:sz w:val="24"/>
+          <w:szCs w:val="24"/>
+        </w:rPr>
+        <w:t>profissao</w:t>
+      </w:r>
+      <w:proofErr w:type="spellEnd"/>
+      <w:r>
+        <w:rPr>
+          <w:rFonts w:asciiTheme="majorHAnsi" w:hAnsiTheme="majorHAnsi" w:cstheme="majorHAnsi"/>
+          <w:b/>
+          <w:bCs/>
+          <w:sz w:val="24"/>
+          <w:szCs w:val="24"/>
+        </w:rPr>
+        <w:t xml:space="preserve"> </w:t>
+      </w:r>
+      <w:proofErr w:type="spellStart"/>
+      <w:proofErr w:type="gramStart"/>
+      <w:r>
+        <w:rPr>
+          <w:rFonts w:asciiTheme="majorHAnsi" w:hAnsiTheme="majorHAnsi" w:cstheme="majorHAnsi"/>
+          <w:b/>
+          <w:bCs/>
+          <w:sz w:val="24"/>
+          <w:szCs w:val="24"/>
+        </w:rPr>
+        <w:t>varchar</w:t>
+      </w:r>
+      <w:proofErr w:type="spellEnd"/>
+      <w:r>
+        <w:rPr>
+          <w:rFonts w:asciiTheme="majorHAnsi" w:hAnsiTheme="majorHAnsi" w:cstheme="majorHAnsi"/>
+          <w:b/>
+          <w:bCs/>
+          <w:sz w:val="24"/>
+          <w:szCs w:val="24"/>
+        </w:rPr>
+        <w:t>(</w:t>
+      </w:r>
+      <w:proofErr w:type="gramEnd"/>
+      <w:r>
+        <w:rPr>
+          <w:rFonts w:asciiTheme="majorHAnsi" w:hAnsiTheme="majorHAnsi" w:cstheme="majorHAnsi"/>
+          <w:b/>
+          <w:bCs/>
+          <w:sz w:val="24"/>
+          <w:szCs w:val="24"/>
+        </w:rPr>
+        <w:t xml:space="preserve">20) </w:t>
+      </w:r>
+      <w:proofErr w:type="spellStart"/>
+      <w:r>
+        <w:rPr>
+          <w:rFonts w:asciiTheme="majorHAnsi" w:hAnsiTheme="majorHAnsi" w:cstheme="majorHAnsi"/>
+          <w:b/>
+          <w:bCs/>
+          <w:sz w:val="24"/>
+          <w:szCs w:val="24"/>
+        </w:rPr>
+        <w:t>not</w:t>
+      </w:r>
+      <w:proofErr w:type="spellEnd"/>
+      <w:r>
+        <w:rPr>
+          <w:rFonts w:asciiTheme="majorHAnsi" w:hAnsiTheme="majorHAnsi" w:cstheme="majorHAnsi"/>
+          <w:b/>
+          <w:bCs/>
+          <w:sz w:val="24"/>
+          <w:szCs w:val="24"/>
+        </w:rPr>
+        <w:t xml:space="preserve"> </w:t>
+      </w:r>
+      <w:proofErr w:type="spellStart"/>
+      <w:r>
+        <w:rPr>
+          <w:rFonts w:asciiTheme="majorHAnsi" w:hAnsiTheme="majorHAnsi" w:cstheme="majorHAnsi"/>
+          <w:b/>
+          <w:bCs/>
+          <w:sz w:val="24"/>
+          <w:szCs w:val="24"/>
+        </w:rPr>
+        <w:t>null</w:t>
+      </w:r>
+      <w:proofErr w:type="spellEnd"/>
+      <w:r>
+        <w:rPr>
+          <w:rFonts w:asciiTheme="majorHAnsi" w:hAnsiTheme="majorHAnsi" w:cstheme="majorHAnsi"/>
+          <w:b/>
+          <w:bCs/>
+          <w:sz w:val="24"/>
+          <w:szCs w:val="24"/>
+        </w:rPr>
+        <w:t xml:space="preserve"> default'';</w:t>
       </w:r>
       <w:r>
         <w:rPr>
@@ -1829,36 +3247,182 @@
           <w:szCs w:val="24"/>
         </w:rPr>
       </w:pPr>
-      <w:r>
-        <w:rPr>
-          <w:rFonts w:asciiTheme="majorHAnsi" w:hAnsiTheme="majorHAnsi" w:cstheme="majorHAnsi"/>
-          <w:b/>
-          <w:bCs/>
-          <w:sz w:val="24"/>
-          <w:szCs w:val="24"/>
-        </w:rPr>
-        <w:t>alter table pessoas</w:t>
-      </w:r>
-    </w:p>
-    <w:p>
-      <w:pPr>
-        <w:rPr>
-          <w:rFonts w:asciiTheme="majorHAnsi" w:hAnsiTheme="majorHAnsi" w:cstheme="majorHAnsi"/>
-          <w:b/>
-          <w:bCs/>
-          <w:sz w:val="24"/>
-          <w:szCs w:val="24"/>
-        </w:rPr>
-      </w:pPr>
-      <w:r>
-        <w:rPr>
-          <w:rFonts w:asciiTheme="majorHAnsi" w:hAnsiTheme="majorHAnsi" w:cstheme="majorHAnsi"/>
-          <w:b/>
-          <w:bCs/>
-          <w:sz w:val="24"/>
-          <w:szCs w:val="24"/>
-        </w:rPr>
-        <w:t>change column profissao prof varchar(21);</w:t>
+      <w:proofErr w:type="spellStart"/>
+      <w:r>
+        <w:rPr>
+          <w:rFonts w:asciiTheme="majorHAnsi" w:hAnsiTheme="majorHAnsi" w:cstheme="majorHAnsi"/>
+          <w:b/>
+          <w:bCs/>
+          <w:sz w:val="24"/>
+          <w:szCs w:val="24"/>
+        </w:rPr>
+        <w:t>alter</w:t>
+      </w:r>
+      <w:proofErr w:type="spellEnd"/>
+      <w:r>
+        <w:rPr>
+          <w:rFonts w:asciiTheme="majorHAnsi" w:hAnsiTheme="majorHAnsi" w:cstheme="majorHAnsi"/>
+          <w:b/>
+          <w:bCs/>
+          <w:sz w:val="24"/>
+          <w:szCs w:val="24"/>
+        </w:rPr>
+        <w:t xml:space="preserve"> </w:t>
+      </w:r>
+      <w:proofErr w:type="spellStart"/>
+      <w:r>
+        <w:rPr>
+          <w:rFonts w:asciiTheme="majorHAnsi" w:hAnsiTheme="majorHAnsi" w:cstheme="majorHAnsi"/>
+          <w:b/>
+          <w:bCs/>
+          <w:sz w:val="24"/>
+          <w:szCs w:val="24"/>
+        </w:rPr>
+        <w:t>table</w:t>
+      </w:r>
+      <w:proofErr w:type="spellEnd"/>
+      <w:r>
+        <w:rPr>
+          <w:rFonts w:asciiTheme="majorHAnsi" w:hAnsiTheme="majorHAnsi" w:cstheme="majorHAnsi"/>
+          <w:b/>
+          <w:bCs/>
+          <w:sz w:val="24"/>
+          <w:szCs w:val="24"/>
+        </w:rPr>
+        <w:t xml:space="preserve"> pessoas</w:t>
+      </w:r>
+    </w:p>
+    <w:p>
+      <w:pPr>
+        <w:rPr>
+          <w:rFonts w:asciiTheme="majorHAnsi" w:hAnsiTheme="majorHAnsi" w:cstheme="majorHAnsi"/>
+          <w:b/>
+          <w:bCs/>
+          <w:sz w:val="24"/>
+          <w:szCs w:val="24"/>
+        </w:rPr>
+      </w:pPr>
+      <w:proofErr w:type="spellStart"/>
+      <w:r>
+        <w:rPr>
+          <w:rFonts w:asciiTheme="majorHAnsi" w:hAnsiTheme="majorHAnsi" w:cstheme="majorHAnsi"/>
+          <w:b/>
+          <w:bCs/>
+          <w:sz w:val="24"/>
+          <w:szCs w:val="24"/>
+        </w:rPr>
+        <w:t>change</w:t>
+      </w:r>
+      <w:proofErr w:type="spellEnd"/>
+      <w:r>
+        <w:rPr>
+          <w:rFonts w:asciiTheme="majorHAnsi" w:hAnsiTheme="majorHAnsi" w:cstheme="majorHAnsi"/>
+          <w:b/>
+          <w:bCs/>
+          <w:sz w:val="24"/>
+          <w:szCs w:val="24"/>
+        </w:rPr>
+        <w:t xml:space="preserve"> </w:t>
+      </w:r>
+      <w:proofErr w:type="spellStart"/>
+      <w:r>
+        <w:rPr>
+          <w:rFonts w:asciiTheme="majorHAnsi" w:hAnsiTheme="majorHAnsi" w:cstheme="majorHAnsi"/>
+          <w:b/>
+          <w:bCs/>
+          <w:sz w:val="24"/>
+          <w:szCs w:val="24"/>
+        </w:rPr>
+        <w:t>column</w:t>
+      </w:r>
+      <w:proofErr w:type="spellEnd"/>
+      <w:r>
+        <w:rPr>
+          <w:rFonts w:asciiTheme="majorHAnsi" w:hAnsiTheme="majorHAnsi" w:cstheme="majorHAnsi"/>
+          <w:b/>
+          <w:bCs/>
+          <w:sz w:val="24"/>
+          <w:szCs w:val="24"/>
+        </w:rPr>
+        <w:t xml:space="preserve"> </w:t>
+      </w:r>
+      <w:proofErr w:type="spellStart"/>
+      <w:r>
+        <w:rPr>
+          <w:rFonts w:asciiTheme="majorHAnsi" w:hAnsiTheme="majorHAnsi" w:cstheme="majorHAnsi"/>
+          <w:b/>
+          <w:bCs/>
+          <w:sz w:val="24"/>
+          <w:szCs w:val="24"/>
+        </w:rPr>
+        <w:t>profissao</w:t>
+      </w:r>
+      <w:proofErr w:type="spellEnd"/>
+      <w:r>
+        <w:rPr>
+          <w:rFonts w:asciiTheme="majorHAnsi" w:hAnsiTheme="majorHAnsi" w:cstheme="majorHAnsi"/>
+          <w:b/>
+          <w:bCs/>
+          <w:sz w:val="24"/>
+          <w:szCs w:val="24"/>
+        </w:rPr>
+        <w:t xml:space="preserve"> </w:t>
+      </w:r>
+      <w:proofErr w:type="spellStart"/>
+      <w:r>
+        <w:rPr>
+          <w:rFonts w:asciiTheme="majorHAnsi" w:hAnsiTheme="majorHAnsi" w:cstheme="majorHAnsi"/>
+          <w:b/>
+          <w:bCs/>
+          <w:sz w:val="24"/>
+          <w:szCs w:val="24"/>
+        </w:rPr>
+        <w:t>prof</w:t>
+      </w:r>
+      <w:proofErr w:type="spellEnd"/>
+      <w:r>
+        <w:rPr>
+          <w:rFonts w:asciiTheme="majorHAnsi" w:hAnsiTheme="majorHAnsi" w:cstheme="majorHAnsi"/>
+          <w:b/>
+          <w:bCs/>
+          <w:sz w:val="24"/>
+          <w:szCs w:val="24"/>
+        </w:rPr>
+        <w:t xml:space="preserve"> </w:t>
+      </w:r>
+      <w:proofErr w:type="spellStart"/>
+      <w:proofErr w:type="gramStart"/>
+      <w:r>
+        <w:rPr>
+          <w:rFonts w:asciiTheme="majorHAnsi" w:hAnsiTheme="majorHAnsi" w:cstheme="majorHAnsi"/>
+          <w:b/>
+          <w:bCs/>
+          <w:sz w:val="24"/>
+          <w:szCs w:val="24"/>
+        </w:rPr>
+        <w:t>varchar</w:t>
+      </w:r>
+      <w:proofErr w:type="spellEnd"/>
+      <w:r>
+        <w:rPr>
+          <w:rFonts w:asciiTheme="majorHAnsi" w:hAnsiTheme="majorHAnsi" w:cstheme="majorHAnsi"/>
+          <w:b/>
+          <w:bCs/>
+          <w:sz w:val="24"/>
+          <w:szCs w:val="24"/>
+        </w:rPr>
+        <w:t>(</w:t>
+      </w:r>
+      <w:proofErr w:type="gramEnd"/>
+      <w:r>
+        <w:rPr>
+          <w:rFonts w:asciiTheme="majorHAnsi" w:hAnsiTheme="majorHAnsi" w:cstheme="majorHAnsi"/>
+          <w:b/>
+          <w:bCs/>
+          <w:sz w:val="24"/>
+          <w:szCs w:val="24"/>
+        </w:rPr>
+        <w:t>21);</w:t>
       </w:r>
       <w:r>
         <w:rPr>
@@ -2010,15 +3574,759 @@
       </w:r>
     </w:p>
     <w:p>
-      <w:r>
-        <w:rPr>
-          <w:rFonts w:asciiTheme="majorHAnsi" w:hAnsiTheme="majorHAnsi" w:cstheme="majorHAnsi"/>
-          <w:b/>
-          <w:bCs/>
-          <w:sz w:val="24"/>
-          <w:szCs w:val="24"/>
-        </w:rPr>
-        <w:t>create table if not exists cursos(</w:t>
+      <w:proofErr w:type="spellStart"/>
+      <w:r>
+        <w:rPr>
+          <w:rFonts w:asciiTheme="majorHAnsi" w:hAnsiTheme="majorHAnsi" w:cstheme="majorHAnsi"/>
+          <w:b/>
+          <w:bCs/>
+          <w:sz w:val="24"/>
+          <w:szCs w:val="24"/>
+        </w:rPr>
+        <w:t>create</w:t>
+      </w:r>
+      <w:proofErr w:type="spellEnd"/>
+      <w:r>
+        <w:rPr>
+          <w:rFonts w:asciiTheme="majorHAnsi" w:hAnsiTheme="majorHAnsi" w:cstheme="majorHAnsi"/>
+          <w:b/>
+          <w:bCs/>
+          <w:sz w:val="24"/>
+          <w:szCs w:val="24"/>
+        </w:rPr>
+        <w:t xml:space="preserve"> </w:t>
+      </w:r>
+      <w:proofErr w:type="spellStart"/>
+      <w:r>
+        <w:rPr>
+          <w:rFonts w:asciiTheme="majorHAnsi" w:hAnsiTheme="majorHAnsi" w:cstheme="majorHAnsi"/>
+          <w:b/>
+          <w:bCs/>
+          <w:sz w:val="24"/>
+          <w:szCs w:val="24"/>
+        </w:rPr>
+        <w:t>table</w:t>
+      </w:r>
+      <w:proofErr w:type="spellEnd"/>
+      <w:r>
+        <w:rPr>
+          <w:rFonts w:asciiTheme="majorHAnsi" w:hAnsiTheme="majorHAnsi" w:cstheme="majorHAnsi"/>
+          <w:b/>
+          <w:bCs/>
+          <w:sz w:val="24"/>
+          <w:szCs w:val="24"/>
+        </w:rPr>
+        <w:t xml:space="preserve"> </w:t>
+      </w:r>
+      <w:proofErr w:type="spellStart"/>
+      <w:r>
+        <w:rPr>
+          <w:rFonts w:asciiTheme="majorHAnsi" w:hAnsiTheme="majorHAnsi" w:cstheme="majorHAnsi"/>
+          <w:b/>
+          <w:bCs/>
+          <w:sz w:val="24"/>
+          <w:szCs w:val="24"/>
+        </w:rPr>
+        <w:t>if</w:t>
+      </w:r>
+      <w:proofErr w:type="spellEnd"/>
+      <w:r>
+        <w:rPr>
+          <w:rFonts w:asciiTheme="majorHAnsi" w:hAnsiTheme="majorHAnsi" w:cstheme="majorHAnsi"/>
+          <w:b/>
+          <w:bCs/>
+          <w:sz w:val="24"/>
+          <w:szCs w:val="24"/>
+        </w:rPr>
+        <w:t xml:space="preserve"> </w:t>
+      </w:r>
+      <w:proofErr w:type="spellStart"/>
+      <w:r>
+        <w:rPr>
+          <w:rFonts w:asciiTheme="majorHAnsi" w:hAnsiTheme="majorHAnsi" w:cstheme="majorHAnsi"/>
+          <w:b/>
+          <w:bCs/>
+          <w:sz w:val="24"/>
+          <w:szCs w:val="24"/>
+        </w:rPr>
+        <w:t>not</w:t>
+      </w:r>
+      <w:proofErr w:type="spellEnd"/>
+      <w:r>
+        <w:rPr>
+          <w:rFonts w:asciiTheme="majorHAnsi" w:hAnsiTheme="majorHAnsi" w:cstheme="majorHAnsi"/>
+          <w:b/>
+          <w:bCs/>
+          <w:sz w:val="24"/>
+          <w:szCs w:val="24"/>
+        </w:rPr>
+        <w:t xml:space="preserve"> </w:t>
+      </w:r>
+      <w:proofErr w:type="spellStart"/>
+      <w:r>
+        <w:rPr>
+          <w:rFonts w:asciiTheme="majorHAnsi" w:hAnsiTheme="majorHAnsi" w:cstheme="majorHAnsi"/>
+          <w:b/>
+          <w:bCs/>
+          <w:sz w:val="24"/>
+          <w:szCs w:val="24"/>
+        </w:rPr>
+        <w:t>exists</w:t>
+      </w:r>
+      <w:proofErr w:type="spellEnd"/>
+      <w:r>
+        <w:rPr>
+          <w:rFonts w:asciiTheme="majorHAnsi" w:hAnsiTheme="majorHAnsi" w:cstheme="majorHAnsi"/>
+          <w:b/>
+          <w:bCs/>
+          <w:sz w:val="24"/>
+          <w:szCs w:val="24"/>
+        </w:rPr>
+        <w:t xml:space="preserve"> </w:t>
+      </w:r>
+      <w:proofErr w:type="gramStart"/>
+      <w:r>
+        <w:rPr>
+          <w:rFonts w:asciiTheme="majorHAnsi" w:hAnsiTheme="majorHAnsi" w:cstheme="majorHAnsi"/>
+          <w:b/>
+          <w:bCs/>
+          <w:sz w:val="24"/>
+          <w:szCs w:val="24"/>
+        </w:rPr>
+        <w:t>cursos(</w:t>
+      </w:r>
+      <w:r>
+        <w:rPr>
+          <w:rFonts w:asciiTheme="majorHAnsi" w:hAnsiTheme="majorHAnsi" w:cstheme="majorHAnsi"/>
+          <w:b/>
+          <w:bCs/>
+          <w:sz w:val="24"/>
+          <w:szCs w:val="24"/>
+        </w:rPr>
+        <w:t xml:space="preserve"> </w:t>
+      </w:r>
+      <w:r>
+        <w:rPr>
+          <w:rFonts w:asciiTheme="majorHAnsi" w:hAnsiTheme="majorHAnsi" w:cstheme="majorHAnsi"/>
+          <w:sz w:val="20"/>
+          <w:szCs w:val="20"/>
+        </w:rPr>
+        <w:t>/</w:t>
+      </w:r>
+      <w:proofErr w:type="gramEnd"/>
+      <w:r>
+        <w:rPr>
+          <w:rFonts w:asciiTheme="majorHAnsi" w:hAnsiTheme="majorHAnsi" w:cstheme="majorHAnsi"/>
+          <w:sz w:val="20"/>
+          <w:szCs w:val="20"/>
+        </w:rPr>
+        <w:t>/</w:t>
+      </w:r>
+      <w:r>
+        <w:t xml:space="preserve"> se não existe a tabela “curso” crie:</w:t>
+      </w:r>
+    </w:p>
+    <w:p>
+      <w:pPr>
+        <w:rPr>
+          <w:rFonts w:asciiTheme="majorHAnsi" w:hAnsiTheme="majorHAnsi" w:cstheme="majorHAnsi"/>
+          <w:b/>
+          <w:bCs/>
+          <w:sz w:val="24"/>
+          <w:szCs w:val="24"/>
+        </w:rPr>
+      </w:pPr>
+      <w:r>
+        <w:rPr>
+          <w:rFonts w:asciiTheme="majorHAnsi" w:hAnsiTheme="majorHAnsi" w:cstheme="majorHAnsi"/>
+          <w:b/>
+          <w:bCs/>
+          <w:sz w:val="24"/>
+          <w:szCs w:val="24"/>
+        </w:rPr>
+        <w:t xml:space="preserve">nome </w:t>
+      </w:r>
+      <w:proofErr w:type="spellStart"/>
+      <w:proofErr w:type="gramStart"/>
+      <w:r>
+        <w:rPr>
+          <w:rFonts w:asciiTheme="majorHAnsi" w:hAnsiTheme="majorHAnsi" w:cstheme="majorHAnsi"/>
+          <w:b/>
+          <w:bCs/>
+          <w:sz w:val="24"/>
+          <w:szCs w:val="24"/>
+        </w:rPr>
+        <w:t>varchar</w:t>
+      </w:r>
+      <w:proofErr w:type="spellEnd"/>
+      <w:r>
+        <w:rPr>
+          <w:rFonts w:asciiTheme="majorHAnsi" w:hAnsiTheme="majorHAnsi" w:cstheme="majorHAnsi"/>
+          <w:b/>
+          <w:bCs/>
+          <w:sz w:val="24"/>
+          <w:szCs w:val="24"/>
+        </w:rPr>
+        <w:t>(</w:t>
+      </w:r>
+      <w:proofErr w:type="gramEnd"/>
+      <w:r>
+        <w:rPr>
+          <w:rFonts w:asciiTheme="majorHAnsi" w:hAnsiTheme="majorHAnsi" w:cstheme="majorHAnsi"/>
+          <w:b/>
+          <w:bCs/>
+          <w:sz w:val="24"/>
+          <w:szCs w:val="24"/>
+        </w:rPr>
+        <w:t xml:space="preserve">20) </w:t>
+      </w:r>
+      <w:proofErr w:type="spellStart"/>
+      <w:r>
+        <w:rPr>
+          <w:rFonts w:asciiTheme="majorHAnsi" w:hAnsiTheme="majorHAnsi" w:cstheme="majorHAnsi"/>
+          <w:b/>
+          <w:bCs/>
+          <w:sz w:val="24"/>
+          <w:szCs w:val="24"/>
+        </w:rPr>
+        <w:t>not</w:t>
+      </w:r>
+      <w:proofErr w:type="spellEnd"/>
+      <w:r>
+        <w:rPr>
+          <w:rFonts w:asciiTheme="majorHAnsi" w:hAnsiTheme="majorHAnsi" w:cstheme="majorHAnsi"/>
+          <w:b/>
+          <w:bCs/>
+          <w:sz w:val="24"/>
+          <w:szCs w:val="24"/>
+        </w:rPr>
+        <w:t xml:space="preserve"> </w:t>
+      </w:r>
+      <w:proofErr w:type="spellStart"/>
+      <w:r>
+        <w:rPr>
+          <w:rFonts w:asciiTheme="majorHAnsi" w:hAnsiTheme="majorHAnsi" w:cstheme="majorHAnsi"/>
+          <w:b/>
+          <w:bCs/>
+          <w:sz w:val="24"/>
+          <w:szCs w:val="24"/>
+        </w:rPr>
+        <w:t>null</w:t>
+      </w:r>
+      <w:proofErr w:type="spellEnd"/>
+      <w:r>
+        <w:rPr>
+          <w:rFonts w:asciiTheme="majorHAnsi" w:hAnsiTheme="majorHAnsi" w:cstheme="majorHAnsi"/>
+          <w:b/>
+          <w:bCs/>
+          <w:sz w:val="24"/>
+          <w:szCs w:val="24"/>
+        </w:rPr>
+        <w:t xml:space="preserve"> </w:t>
+      </w:r>
+      <w:proofErr w:type="spellStart"/>
+      <w:r>
+        <w:rPr>
+          <w:rFonts w:asciiTheme="majorHAnsi" w:hAnsiTheme="majorHAnsi" w:cstheme="majorHAnsi"/>
+          <w:b/>
+          <w:bCs/>
+          <w:sz w:val="24"/>
+          <w:szCs w:val="24"/>
+        </w:rPr>
+        <w:t>unique</w:t>
+      </w:r>
+      <w:proofErr w:type="spellEnd"/>
+      <w:r>
+        <w:rPr>
+          <w:rFonts w:asciiTheme="majorHAnsi" w:hAnsiTheme="majorHAnsi" w:cstheme="majorHAnsi"/>
+          <w:b/>
+          <w:bCs/>
+          <w:sz w:val="24"/>
+          <w:szCs w:val="24"/>
+        </w:rPr>
+        <w:t>,</w:t>
+      </w:r>
+    </w:p>
+    <w:p>
+      <w:pPr>
+        <w:rPr>
+          <w:rFonts w:asciiTheme="majorHAnsi" w:hAnsiTheme="majorHAnsi" w:cstheme="majorHAnsi"/>
+          <w:b/>
+          <w:bCs/>
+          <w:sz w:val="24"/>
+          <w:szCs w:val="24"/>
+        </w:rPr>
+      </w:pPr>
+      <w:proofErr w:type="spellStart"/>
+      <w:r>
+        <w:rPr>
+          <w:rFonts w:asciiTheme="majorHAnsi" w:hAnsiTheme="majorHAnsi" w:cstheme="majorHAnsi"/>
+          <w:b/>
+          <w:bCs/>
+          <w:sz w:val="24"/>
+          <w:szCs w:val="24"/>
+        </w:rPr>
+        <w:t>descricao</w:t>
+      </w:r>
+      <w:proofErr w:type="spellEnd"/>
+      <w:r>
+        <w:rPr>
+          <w:rFonts w:asciiTheme="majorHAnsi" w:hAnsiTheme="majorHAnsi" w:cstheme="majorHAnsi"/>
+          <w:b/>
+          <w:bCs/>
+          <w:sz w:val="24"/>
+          <w:szCs w:val="24"/>
+        </w:rPr>
+        <w:t xml:space="preserve"> </w:t>
+      </w:r>
+      <w:proofErr w:type="spellStart"/>
+      <w:r>
+        <w:rPr>
+          <w:rFonts w:asciiTheme="majorHAnsi" w:hAnsiTheme="majorHAnsi" w:cstheme="majorHAnsi"/>
+          <w:b/>
+          <w:bCs/>
+          <w:sz w:val="24"/>
+          <w:szCs w:val="24"/>
+        </w:rPr>
+        <w:t>text</w:t>
+      </w:r>
+      <w:proofErr w:type="spellEnd"/>
+      <w:r>
+        <w:rPr>
+          <w:rFonts w:asciiTheme="majorHAnsi" w:hAnsiTheme="majorHAnsi" w:cstheme="majorHAnsi"/>
+          <w:b/>
+          <w:bCs/>
+          <w:sz w:val="24"/>
+          <w:szCs w:val="24"/>
+        </w:rPr>
+        <w:t xml:space="preserve">, </w:t>
+      </w:r>
+    </w:p>
+    <w:p>
+      <w:pPr>
+        <w:rPr>
+          <w:rFonts w:asciiTheme="majorHAnsi" w:hAnsiTheme="majorHAnsi" w:cstheme="majorHAnsi"/>
+          <w:b/>
+          <w:bCs/>
+          <w:sz w:val="24"/>
+          <w:szCs w:val="24"/>
+        </w:rPr>
+      </w:pPr>
+      <w:r>
+        <w:rPr>
+          <w:rFonts w:asciiTheme="majorHAnsi" w:hAnsiTheme="majorHAnsi" w:cstheme="majorHAnsi"/>
+          <w:b/>
+          <w:bCs/>
+          <w:sz w:val="24"/>
+          <w:szCs w:val="24"/>
+        </w:rPr>
+        <w:t xml:space="preserve">carga </w:t>
+      </w:r>
+      <w:proofErr w:type="spellStart"/>
+      <w:r>
+        <w:rPr>
+          <w:rFonts w:asciiTheme="majorHAnsi" w:hAnsiTheme="majorHAnsi" w:cstheme="majorHAnsi"/>
+          <w:b/>
+          <w:bCs/>
+          <w:sz w:val="24"/>
+          <w:szCs w:val="24"/>
+        </w:rPr>
+        <w:t>int</w:t>
+      </w:r>
+      <w:proofErr w:type="spellEnd"/>
+      <w:r>
+        <w:rPr>
+          <w:rFonts w:asciiTheme="majorHAnsi" w:hAnsiTheme="majorHAnsi" w:cstheme="majorHAnsi"/>
+          <w:b/>
+          <w:bCs/>
+          <w:sz w:val="24"/>
+          <w:szCs w:val="24"/>
+        </w:rPr>
+        <w:t xml:space="preserve"> </w:t>
+      </w:r>
+      <w:proofErr w:type="spellStart"/>
+      <w:r>
+        <w:rPr>
+          <w:rFonts w:asciiTheme="majorHAnsi" w:hAnsiTheme="majorHAnsi" w:cstheme="majorHAnsi"/>
+          <w:b/>
+          <w:bCs/>
+          <w:sz w:val="24"/>
+          <w:szCs w:val="24"/>
+        </w:rPr>
+        <w:t>unsigned</w:t>
+      </w:r>
+      <w:proofErr w:type="spellEnd"/>
+      <w:r>
+        <w:rPr>
+          <w:rFonts w:asciiTheme="majorHAnsi" w:hAnsiTheme="majorHAnsi" w:cstheme="majorHAnsi"/>
+          <w:b/>
+          <w:bCs/>
+          <w:sz w:val="24"/>
+          <w:szCs w:val="24"/>
+        </w:rPr>
+        <w:t>,</w:t>
+      </w:r>
+    </w:p>
+    <w:p>
+      <w:pPr>
+        <w:rPr>
+          <w:rFonts w:asciiTheme="majorHAnsi" w:hAnsiTheme="majorHAnsi" w:cstheme="majorHAnsi"/>
+          <w:b/>
+          <w:bCs/>
+          <w:sz w:val="24"/>
+          <w:szCs w:val="24"/>
+        </w:rPr>
+      </w:pPr>
+      <w:proofErr w:type="spellStart"/>
+      <w:r>
+        <w:rPr>
+          <w:rFonts w:asciiTheme="majorHAnsi" w:hAnsiTheme="majorHAnsi" w:cstheme="majorHAnsi"/>
+          <w:b/>
+          <w:bCs/>
+          <w:sz w:val="24"/>
+          <w:szCs w:val="24"/>
+        </w:rPr>
+        <w:t>totaulas</w:t>
+      </w:r>
+      <w:proofErr w:type="spellEnd"/>
+      <w:r>
+        <w:rPr>
+          <w:rFonts w:asciiTheme="majorHAnsi" w:hAnsiTheme="majorHAnsi" w:cstheme="majorHAnsi"/>
+          <w:b/>
+          <w:bCs/>
+          <w:sz w:val="24"/>
+          <w:szCs w:val="24"/>
+        </w:rPr>
+        <w:t xml:space="preserve"> </w:t>
+      </w:r>
+      <w:proofErr w:type="spellStart"/>
+      <w:r>
+        <w:rPr>
+          <w:rFonts w:asciiTheme="majorHAnsi" w:hAnsiTheme="majorHAnsi" w:cstheme="majorHAnsi"/>
+          <w:b/>
+          <w:bCs/>
+          <w:sz w:val="24"/>
+          <w:szCs w:val="24"/>
+        </w:rPr>
+        <w:t>int</w:t>
+      </w:r>
+      <w:proofErr w:type="spellEnd"/>
+      <w:r>
+        <w:rPr>
+          <w:rFonts w:asciiTheme="majorHAnsi" w:hAnsiTheme="majorHAnsi" w:cstheme="majorHAnsi"/>
+          <w:b/>
+          <w:bCs/>
+          <w:sz w:val="24"/>
+          <w:szCs w:val="24"/>
+        </w:rPr>
+        <w:t xml:space="preserve"> </w:t>
+      </w:r>
+      <w:proofErr w:type="spellStart"/>
+      <w:r>
+        <w:rPr>
+          <w:rFonts w:asciiTheme="majorHAnsi" w:hAnsiTheme="majorHAnsi" w:cstheme="majorHAnsi"/>
+          <w:b/>
+          <w:bCs/>
+          <w:sz w:val="24"/>
+          <w:szCs w:val="24"/>
+        </w:rPr>
+        <w:t>unsigned</w:t>
+      </w:r>
+      <w:proofErr w:type="spellEnd"/>
+      <w:r>
+        <w:rPr>
+          <w:rFonts w:asciiTheme="majorHAnsi" w:hAnsiTheme="majorHAnsi" w:cstheme="majorHAnsi"/>
+          <w:b/>
+          <w:bCs/>
+          <w:sz w:val="24"/>
+          <w:szCs w:val="24"/>
+        </w:rPr>
+        <w:t>,</w:t>
+      </w:r>
+    </w:p>
+    <w:p>
+      <w:pPr>
+        <w:rPr>
+          <w:rFonts w:asciiTheme="majorHAnsi" w:hAnsiTheme="majorHAnsi" w:cstheme="majorHAnsi"/>
+          <w:b/>
+          <w:bCs/>
+          <w:sz w:val="24"/>
+          <w:szCs w:val="24"/>
+        </w:rPr>
+      </w:pPr>
+      <w:r>
+        <w:rPr>
+          <w:rFonts w:asciiTheme="majorHAnsi" w:hAnsiTheme="majorHAnsi" w:cstheme="majorHAnsi"/>
+          <w:b/>
+          <w:bCs/>
+          <w:sz w:val="24"/>
+          <w:szCs w:val="24"/>
+        </w:rPr>
+        <w:t xml:space="preserve">ano </w:t>
+      </w:r>
+      <w:proofErr w:type="spellStart"/>
+      <w:r>
+        <w:rPr>
+          <w:rFonts w:asciiTheme="majorHAnsi" w:hAnsiTheme="majorHAnsi" w:cstheme="majorHAnsi"/>
+          <w:b/>
+          <w:bCs/>
+          <w:sz w:val="24"/>
+          <w:szCs w:val="24"/>
+        </w:rPr>
+        <w:t>year</w:t>
+      </w:r>
+      <w:proofErr w:type="spellEnd"/>
+      <w:r>
+        <w:rPr>
+          <w:rFonts w:asciiTheme="majorHAnsi" w:hAnsiTheme="majorHAnsi" w:cstheme="majorHAnsi"/>
+          <w:b/>
+          <w:bCs/>
+          <w:sz w:val="24"/>
+          <w:szCs w:val="24"/>
+        </w:rPr>
+        <w:t xml:space="preserve"> default '2016'</w:t>
+      </w:r>
+    </w:p>
+    <w:p>
+      <w:pPr>
+        <w:rPr>
+          <w:rFonts w:asciiTheme="majorHAnsi" w:hAnsiTheme="majorHAnsi" w:cstheme="majorHAnsi"/>
+          <w:b/>
+          <w:bCs/>
+          <w:sz w:val="24"/>
+          <w:szCs w:val="24"/>
+        </w:rPr>
+      </w:pPr>
+      <w:proofErr w:type="gramStart"/>
+      <w:r>
+        <w:rPr>
+          <w:rFonts w:asciiTheme="majorHAnsi" w:hAnsiTheme="majorHAnsi" w:cstheme="majorHAnsi"/>
+          <w:b/>
+          <w:bCs/>
+          <w:sz w:val="24"/>
+          <w:szCs w:val="24"/>
+        </w:rPr>
+        <w:t>)default</w:t>
+      </w:r>
+      <w:proofErr w:type="gramEnd"/>
+      <w:r>
+        <w:rPr>
+          <w:rFonts w:asciiTheme="majorHAnsi" w:hAnsiTheme="majorHAnsi" w:cstheme="majorHAnsi"/>
+          <w:b/>
+          <w:bCs/>
+          <w:sz w:val="24"/>
+          <w:szCs w:val="24"/>
+        </w:rPr>
+        <w:t xml:space="preserve"> </w:t>
+      </w:r>
+      <w:proofErr w:type="spellStart"/>
+      <w:r>
+        <w:rPr>
+          <w:rFonts w:asciiTheme="majorHAnsi" w:hAnsiTheme="majorHAnsi" w:cstheme="majorHAnsi"/>
+          <w:b/>
+          <w:bCs/>
+          <w:sz w:val="24"/>
+          <w:szCs w:val="24"/>
+        </w:rPr>
+        <w:t>charset</w:t>
+      </w:r>
+      <w:proofErr w:type="spellEnd"/>
+      <w:r>
+        <w:rPr>
+          <w:rFonts w:asciiTheme="majorHAnsi" w:hAnsiTheme="majorHAnsi" w:cstheme="majorHAnsi"/>
+          <w:b/>
+          <w:bCs/>
+          <w:sz w:val="24"/>
+          <w:szCs w:val="24"/>
+        </w:rPr>
+        <w:t>=utf8;</w:t>
+      </w:r>
+    </w:p>
+    <w:p>
+      <w:pPr>
+        <w:rPr>
+          <w:rFonts w:asciiTheme="majorHAnsi" w:hAnsiTheme="majorHAnsi" w:cstheme="majorHAnsi"/>
+          <w:b/>
+          <w:bCs/>
+          <w:sz w:val="24"/>
+          <w:szCs w:val="24"/>
+        </w:rPr>
+      </w:pPr>
+    </w:p>
+    <w:p>
+      <w:pPr>
+        <w:rPr>
+          <w:rFonts w:asciiTheme="majorHAnsi" w:hAnsiTheme="majorHAnsi" w:cstheme="majorHAnsi"/>
+          <w:b/>
+          <w:bCs/>
+          <w:sz w:val="24"/>
+          <w:szCs w:val="24"/>
+        </w:rPr>
+      </w:pPr>
+      <w:proofErr w:type="spellStart"/>
+      <w:r>
+        <w:rPr>
+          <w:rFonts w:asciiTheme="majorHAnsi" w:hAnsiTheme="majorHAnsi" w:cstheme="majorHAnsi"/>
+          <w:b/>
+          <w:bCs/>
+          <w:sz w:val="24"/>
+          <w:szCs w:val="24"/>
+        </w:rPr>
+        <w:t>alter</w:t>
+      </w:r>
+      <w:proofErr w:type="spellEnd"/>
+      <w:r>
+        <w:rPr>
+          <w:rFonts w:asciiTheme="majorHAnsi" w:hAnsiTheme="majorHAnsi" w:cstheme="majorHAnsi"/>
+          <w:b/>
+          <w:bCs/>
+          <w:sz w:val="24"/>
+          <w:szCs w:val="24"/>
+        </w:rPr>
+        <w:t xml:space="preserve"> </w:t>
+      </w:r>
+      <w:proofErr w:type="spellStart"/>
+      <w:r>
+        <w:rPr>
+          <w:rFonts w:asciiTheme="majorHAnsi" w:hAnsiTheme="majorHAnsi" w:cstheme="majorHAnsi"/>
+          <w:b/>
+          <w:bCs/>
+          <w:sz w:val="24"/>
+          <w:szCs w:val="24"/>
+        </w:rPr>
+        <w:t>table</w:t>
+      </w:r>
+      <w:proofErr w:type="spellEnd"/>
+      <w:r>
+        <w:rPr>
+          <w:rFonts w:asciiTheme="majorHAnsi" w:hAnsiTheme="majorHAnsi" w:cstheme="majorHAnsi"/>
+          <w:b/>
+          <w:bCs/>
+          <w:sz w:val="24"/>
+          <w:szCs w:val="24"/>
+        </w:rPr>
+        <w:t xml:space="preserve"> cursos</w:t>
+      </w:r>
+    </w:p>
+    <w:p>
+      <w:pPr>
+        <w:rPr>
+          <w:rFonts w:asciiTheme="majorHAnsi" w:hAnsiTheme="majorHAnsi" w:cstheme="majorHAnsi"/>
+          <w:b/>
+          <w:bCs/>
+          <w:sz w:val="24"/>
+          <w:szCs w:val="24"/>
+        </w:rPr>
+      </w:pPr>
+      <w:proofErr w:type="spellStart"/>
+      <w:r>
+        <w:rPr>
+          <w:rFonts w:asciiTheme="majorHAnsi" w:hAnsiTheme="majorHAnsi" w:cstheme="majorHAnsi"/>
+          <w:b/>
+          <w:bCs/>
+          <w:sz w:val="24"/>
+          <w:szCs w:val="24"/>
+        </w:rPr>
+        <w:t>add</w:t>
+      </w:r>
+      <w:proofErr w:type="spellEnd"/>
+      <w:r>
+        <w:rPr>
+          <w:rFonts w:asciiTheme="majorHAnsi" w:hAnsiTheme="majorHAnsi" w:cstheme="majorHAnsi"/>
+          <w:b/>
+          <w:bCs/>
+          <w:sz w:val="24"/>
+          <w:szCs w:val="24"/>
+        </w:rPr>
+        <w:t xml:space="preserve"> </w:t>
+      </w:r>
+      <w:proofErr w:type="spellStart"/>
+      <w:r>
+        <w:rPr>
+          <w:rFonts w:asciiTheme="majorHAnsi" w:hAnsiTheme="majorHAnsi" w:cstheme="majorHAnsi"/>
+          <w:b/>
+          <w:bCs/>
+          <w:sz w:val="24"/>
+          <w:szCs w:val="24"/>
+        </w:rPr>
+        <w:t>column</w:t>
+      </w:r>
+      <w:proofErr w:type="spellEnd"/>
+      <w:r>
+        <w:rPr>
+          <w:rFonts w:asciiTheme="majorHAnsi" w:hAnsiTheme="majorHAnsi" w:cstheme="majorHAnsi"/>
+          <w:b/>
+          <w:bCs/>
+          <w:sz w:val="24"/>
+          <w:szCs w:val="24"/>
+        </w:rPr>
+        <w:t xml:space="preserve"> </w:t>
+      </w:r>
+      <w:proofErr w:type="spellStart"/>
+      <w:r>
+        <w:rPr>
+          <w:rFonts w:asciiTheme="majorHAnsi" w:hAnsiTheme="majorHAnsi" w:cstheme="majorHAnsi"/>
+          <w:b/>
+          <w:bCs/>
+          <w:sz w:val="24"/>
+          <w:szCs w:val="24"/>
+        </w:rPr>
+        <w:t>idcurso</w:t>
+      </w:r>
+      <w:proofErr w:type="spellEnd"/>
+      <w:r>
+        <w:rPr>
+          <w:rFonts w:asciiTheme="majorHAnsi" w:hAnsiTheme="majorHAnsi" w:cstheme="majorHAnsi"/>
+          <w:b/>
+          <w:bCs/>
+          <w:sz w:val="24"/>
+          <w:szCs w:val="24"/>
+        </w:rPr>
+        <w:t xml:space="preserve"> </w:t>
+      </w:r>
+      <w:proofErr w:type="spellStart"/>
+      <w:r>
+        <w:rPr>
+          <w:rFonts w:asciiTheme="majorHAnsi" w:hAnsiTheme="majorHAnsi" w:cstheme="majorHAnsi"/>
+          <w:b/>
+          <w:bCs/>
+          <w:sz w:val="24"/>
+          <w:szCs w:val="24"/>
+        </w:rPr>
+        <w:t>int</w:t>
+      </w:r>
+      <w:proofErr w:type="spellEnd"/>
+      <w:r>
+        <w:rPr>
+          <w:rFonts w:asciiTheme="majorHAnsi" w:hAnsiTheme="majorHAnsi" w:cstheme="majorHAnsi"/>
+          <w:b/>
+          <w:bCs/>
+          <w:sz w:val="24"/>
+          <w:szCs w:val="24"/>
+        </w:rPr>
+        <w:t xml:space="preserve"> </w:t>
+      </w:r>
+      <w:proofErr w:type="spellStart"/>
+      <w:r>
+        <w:rPr>
+          <w:rFonts w:asciiTheme="majorHAnsi" w:hAnsiTheme="majorHAnsi" w:cstheme="majorHAnsi"/>
+          <w:b/>
+          <w:bCs/>
+          <w:sz w:val="24"/>
+          <w:szCs w:val="24"/>
+        </w:rPr>
+        <w:t>first</w:t>
+      </w:r>
+      <w:proofErr w:type="spellEnd"/>
+      <w:r>
+        <w:rPr>
+          <w:rFonts w:asciiTheme="majorHAnsi" w:hAnsiTheme="majorHAnsi" w:cstheme="majorHAnsi"/>
+          <w:b/>
+          <w:bCs/>
+          <w:sz w:val="24"/>
+          <w:szCs w:val="24"/>
+        </w:rPr>
+        <w:t>;</w:t>
       </w:r>
       <w:r>
         <w:rPr>
@@ -2039,186 +4347,177 @@
         <w:t>//</w:t>
       </w:r>
       <w:r>
-        <w:t xml:space="preserve"> se não existe a tabela “curso” crie:</w:t>
-      </w:r>
-    </w:p>
-    <w:p>
-      <w:pPr>
-        <w:rPr>
-          <w:rFonts w:asciiTheme="majorHAnsi" w:hAnsiTheme="majorHAnsi" w:cstheme="majorHAnsi"/>
-          <w:b/>
-          <w:bCs/>
-          <w:sz w:val="24"/>
-          <w:szCs w:val="24"/>
-        </w:rPr>
-      </w:pPr>
-      <w:r>
-        <w:rPr>
-          <w:rFonts w:asciiTheme="majorHAnsi" w:hAnsiTheme="majorHAnsi" w:cstheme="majorHAnsi"/>
-          <w:b/>
-          <w:bCs/>
-          <w:sz w:val="24"/>
-          <w:szCs w:val="24"/>
-        </w:rPr>
-        <w:t>nome varchar(20) not null unique,</w:t>
-      </w:r>
-    </w:p>
-    <w:p>
-      <w:pPr>
-        <w:rPr>
-          <w:rFonts w:asciiTheme="majorHAnsi" w:hAnsiTheme="majorHAnsi" w:cstheme="majorHAnsi"/>
-          <w:b/>
-          <w:bCs/>
-          <w:sz w:val="24"/>
-          <w:szCs w:val="24"/>
-        </w:rPr>
-      </w:pPr>
-      <w:r>
-        <w:rPr>
-          <w:rFonts w:asciiTheme="majorHAnsi" w:hAnsiTheme="majorHAnsi" w:cstheme="majorHAnsi"/>
-          <w:b/>
-          <w:bCs/>
-          <w:sz w:val="24"/>
-          <w:szCs w:val="24"/>
-        </w:rPr>
-        <w:t xml:space="preserve">descricao text, </w:t>
-      </w:r>
-    </w:p>
-    <w:p>
-      <w:pPr>
-        <w:rPr>
-          <w:rFonts w:asciiTheme="majorHAnsi" w:hAnsiTheme="majorHAnsi" w:cstheme="majorHAnsi"/>
-          <w:b/>
-          <w:bCs/>
-          <w:sz w:val="24"/>
-          <w:szCs w:val="24"/>
-        </w:rPr>
-      </w:pPr>
-      <w:r>
-        <w:rPr>
-          <w:rFonts w:asciiTheme="majorHAnsi" w:hAnsiTheme="majorHAnsi" w:cstheme="majorHAnsi"/>
-          <w:b/>
-          <w:bCs/>
-          <w:sz w:val="24"/>
-          <w:szCs w:val="24"/>
-        </w:rPr>
-        <w:t>carga int unsigned,</w:t>
-      </w:r>
-    </w:p>
-    <w:p>
-      <w:pPr>
-        <w:rPr>
-          <w:rFonts w:asciiTheme="majorHAnsi" w:hAnsiTheme="majorHAnsi" w:cstheme="majorHAnsi"/>
-          <w:b/>
-          <w:bCs/>
-          <w:sz w:val="24"/>
-          <w:szCs w:val="24"/>
-        </w:rPr>
-      </w:pPr>
-      <w:r>
-        <w:rPr>
-          <w:rFonts w:asciiTheme="majorHAnsi" w:hAnsiTheme="majorHAnsi" w:cstheme="majorHAnsi"/>
-          <w:b/>
-          <w:bCs/>
-          <w:sz w:val="24"/>
-          <w:szCs w:val="24"/>
-        </w:rPr>
-        <w:t>totaulas int unsigned,</w:t>
-      </w:r>
-    </w:p>
-    <w:p>
-      <w:pPr>
-        <w:rPr>
-          <w:rFonts w:asciiTheme="majorHAnsi" w:hAnsiTheme="majorHAnsi" w:cstheme="majorHAnsi"/>
-          <w:b/>
-          <w:bCs/>
-          <w:sz w:val="24"/>
-          <w:szCs w:val="24"/>
-        </w:rPr>
-      </w:pPr>
-      <w:r>
-        <w:rPr>
-          <w:rFonts w:asciiTheme="majorHAnsi" w:hAnsiTheme="majorHAnsi" w:cstheme="majorHAnsi"/>
-          <w:b/>
-          <w:bCs/>
-          <w:sz w:val="24"/>
-          <w:szCs w:val="24"/>
-        </w:rPr>
-        <w:t>ano year default '2016'</w:t>
-      </w:r>
-    </w:p>
-    <w:p>
-      <w:pPr>
-        <w:rPr>
-          <w:rFonts w:asciiTheme="majorHAnsi" w:hAnsiTheme="majorHAnsi" w:cstheme="majorHAnsi"/>
-          <w:b/>
-          <w:bCs/>
-          <w:sz w:val="24"/>
-          <w:szCs w:val="24"/>
-        </w:rPr>
-      </w:pPr>
-      <w:r>
-        <w:rPr>
-          <w:rFonts w:asciiTheme="majorHAnsi" w:hAnsiTheme="majorHAnsi" w:cstheme="majorHAnsi"/>
-          <w:b/>
-          <w:bCs/>
-          <w:sz w:val="24"/>
-          <w:szCs w:val="24"/>
-        </w:rPr>
-        <w:t>)default charset=utf8;</w:t>
-      </w:r>
-    </w:p>
-    <w:p>
-      <w:pPr>
-        <w:rPr>
-          <w:rFonts w:asciiTheme="majorHAnsi" w:hAnsiTheme="majorHAnsi" w:cstheme="majorHAnsi"/>
-          <w:b/>
-          <w:bCs/>
-          <w:sz w:val="24"/>
-          <w:szCs w:val="24"/>
-        </w:rPr>
-      </w:pPr>
-    </w:p>
-    <w:p>
-      <w:pPr>
-        <w:rPr>
-          <w:rFonts w:asciiTheme="majorHAnsi" w:hAnsiTheme="majorHAnsi" w:cstheme="majorHAnsi"/>
-          <w:b/>
-          <w:bCs/>
-          <w:sz w:val="24"/>
-          <w:szCs w:val="24"/>
-        </w:rPr>
-      </w:pPr>
-      <w:r>
-        <w:rPr>
-          <w:rFonts w:asciiTheme="majorHAnsi" w:hAnsiTheme="majorHAnsi" w:cstheme="majorHAnsi"/>
-          <w:b/>
-          <w:bCs/>
-          <w:sz w:val="24"/>
-          <w:szCs w:val="24"/>
-        </w:rPr>
-        <w:t>alter table cursos</w:t>
-      </w:r>
-    </w:p>
-    <w:p>
-      <w:pPr>
-        <w:rPr>
-          <w:rFonts w:asciiTheme="majorHAnsi" w:hAnsiTheme="majorHAnsi" w:cstheme="majorHAnsi"/>
-          <w:b/>
-          <w:bCs/>
-          <w:sz w:val="24"/>
-          <w:szCs w:val="24"/>
-        </w:rPr>
-      </w:pPr>
-      <w:r>
-        <w:rPr>
-          <w:rFonts w:asciiTheme="majorHAnsi" w:hAnsiTheme="majorHAnsi" w:cstheme="majorHAnsi"/>
-          <w:b/>
-          <w:bCs/>
-          <w:sz w:val="24"/>
-          <w:szCs w:val="24"/>
-        </w:rPr>
-        <w:t>add column idcurso int first;</w:t>
+        <w:rPr>
+          <w:rFonts w:asciiTheme="majorHAnsi" w:hAnsiTheme="majorHAnsi" w:cstheme="majorHAnsi"/>
+          <w:sz w:val="20"/>
+          <w:szCs w:val="20"/>
+        </w:rPr>
+        <w:t xml:space="preserve"> adicionando</w:t>
+      </w:r>
+    </w:p>
+    <w:p>
+      <w:pPr>
+        <w:rPr>
+          <w:rFonts w:asciiTheme="majorHAnsi" w:hAnsiTheme="majorHAnsi" w:cstheme="majorHAnsi"/>
+          <w:b/>
+          <w:bCs/>
+          <w:sz w:val="24"/>
+          <w:szCs w:val="24"/>
+        </w:rPr>
+      </w:pPr>
+    </w:p>
+    <w:p>
+      <w:pPr>
+        <w:rPr>
+          <w:rFonts w:asciiTheme="majorHAnsi" w:hAnsiTheme="majorHAnsi" w:cstheme="majorHAnsi"/>
+          <w:b/>
+          <w:bCs/>
+          <w:sz w:val="24"/>
+          <w:szCs w:val="24"/>
+        </w:rPr>
+      </w:pPr>
+      <w:proofErr w:type="spellStart"/>
+      <w:r>
+        <w:rPr>
+          <w:rFonts w:asciiTheme="majorHAnsi" w:hAnsiTheme="majorHAnsi" w:cstheme="majorHAnsi"/>
+          <w:b/>
+          <w:bCs/>
+          <w:sz w:val="24"/>
+          <w:szCs w:val="24"/>
+        </w:rPr>
+        <w:t>alter</w:t>
+      </w:r>
+      <w:proofErr w:type="spellEnd"/>
+      <w:r>
+        <w:rPr>
+          <w:rFonts w:asciiTheme="majorHAnsi" w:hAnsiTheme="majorHAnsi" w:cstheme="majorHAnsi"/>
+          <w:b/>
+          <w:bCs/>
+          <w:sz w:val="24"/>
+          <w:szCs w:val="24"/>
+        </w:rPr>
+        <w:t xml:space="preserve"> </w:t>
+      </w:r>
+      <w:proofErr w:type="spellStart"/>
+      <w:r>
+        <w:rPr>
+          <w:rFonts w:asciiTheme="majorHAnsi" w:hAnsiTheme="majorHAnsi" w:cstheme="majorHAnsi"/>
+          <w:b/>
+          <w:bCs/>
+          <w:sz w:val="24"/>
+          <w:szCs w:val="24"/>
+        </w:rPr>
+        <w:t>table</w:t>
+      </w:r>
+      <w:proofErr w:type="spellEnd"/>
+      <w:r>
+        <w:rPr>
+          <w:rFonts w:asciiTheme="majorHAnsi" w:hAnsiTheme="majorHAnsi" w:cstheme="majorHAnsi"/>
+          <w:b/>
+          <w:bCs/>
+          <w:sz w:val="24"/>
+          <w:szCs w:val="24"/>
+        </w:rPr>
+        <w:t xml:space="preserve"> cursos</w:t>
+      </w:r>
+    </w:p>
+    <w:p>
+      <w:pPr>
+        <w:rPr>
+          <w:rFonts w:asciiTheme="majorHAnsi" w:hAnsiTheme="majorHAnsi" w:cstheme="majorHAnsi"/>
+          <w:b/>
+          <w:bCs/>
+          <w:sz w:val="24"/>
+          <w:szCs w:val="24"/>
+        </w:rPr>
+      </w:pPr>
+      <w:proofErr w:type="spellStart"/>
+      <w:r>
+        <w:rPr>
+          <w:rFonts w:asciiTheme="majorHAnsi" w:hAnsiTheme="majorHAnsi" w:cstheme="majorHAnsi"/>
+          <w:b/>
+          <w:bCs/>
+          <w:sz w:val="24"/>
+          <w:szCs w:val="24"/>
+        </w:rPr>
+        <w:t>add</w:t>
+      </w:r>
+      <w:proofErr w:type="spellEnd"/>
+      <w:r>
+        <w:rPr>
+          <w:rFonts w:asciiTheme="majorHAnsi" w:hAnsiTheme="majorHAnsi" w:cstheme="majorHAnsi"/>
+          <w:b/>
+          <w:bCs/>
+          <w:sz w:val="24"/>
+          <w:szCs w:val="24"/>
+        </w:rPr>
+        <w:t xml:space="preserve"> </w:t>
+      </w:r>
+      <w:proofErr w:type="spellStart"/>
+      <w:r>
+        <w:rPr>
+          <w:rFonts w:asciiTheme="majorHAnsi" w:hAnsiTheme="majorHAnsi" w:cstheme="majorHAnsi"/>
+          <w:b/>
+          <w:bCs/>
+          <w:sz w:val="24"/>
+          <w:szCs w:val="24"/>
+        </w:rPr>
+        <w:t>primary</w:t>
+      </w:r>
+      <w:proofErr w:type="spellEnd"/>
+      <w:r>
+        <w:rPr>
+          <w:rFonts w:asciiTheme="majorHAnsi" w:hAnsiTheme="majorHAnsi" w:cstheme="majorHAnsi"/>
+          <w:b/>
+          <w:bCs/>
+          <w:sz w:val="24"/>
+          <w:szCs w:val="24"/>
+        </w:rPr>
+        <w:t xml:space="preserve"> </w:t>
+      </w:r>
+      <w:proofErr w:type="spellStart"/>
+      <w:r>
+        <w:rPr>
+          <w:rFonts w:asciiTheme="majorHAnsi" w:hAnsiTheme="majorHAnsi" w:cstheme="majorHAnsi"/>
+          <w:b/>
+          <w:bCs/>
+          <w:sz w:val="24"/>
+          <w:szCs w:val="24"/>
+        </w:rPr>
+        <w:t>key</w:t>
+      </w:r>
+      <w:proofErr w:type="spellEnd"/>
+      <w:r>
+        <w:rPr>
+          <w:rFonts w:asciiTheme="majorHAnsi" w:hAnsiTheme="majorHAnsi" w:cstheme="majorHAnsi"/>
+          <w:b/>
+          <w:bCs/>
+          <w:sz w:val="24"/>
+          <w:szCs w:val="24"/>
+        </w:rPr>
+        <w:t xml:space="preserve"> (</w:t>
+      </w:r>
+      <w:proofErr w:type="spellStart"/>
+      <w:r>
+        <w:rPr>
+          <w:rFonts w:asciiTheme="majorHAnsi" w:hAnsiTheme="majorHAnsi" w:cstheme="majorHAnsi"/>
+          <w:b/>
+          <w:bCs/>
+          <w:sz w:val="24"/>
+          <w:szCs w:val="24"/>
+        </w:rPr>
+        <w:t>idcurso</w:t>
+      </w:r>
+      <w:proofErr w:type="spellEnd"/>
+      <w:r>
+        <w:rPr>
+          <w:rFonts w:asciiTheme="majorHAnsi" w:hAnsiTheme="majorHAnsi" w:cstheme="majorHAnsi"/>
+          <w:b/>
+          <w:bCs/>
+          <w:sz w:val="24"/>
+          <w:szCs w:val="24"/>
+        </w:rPr>
+        <w:t>);</w:t>
       </w:r>
       <w:r>
         <w:rPr>
@@ -2244,60 +4543,59 @@
           <w:sz w:val="20"/>
           <w:szCs w:val="20"/>
         </w:rPr>
-        <w:t xml:space="preserve"> adicionando</w:t>
-      </w:r>
-    </w:p>
-    <w:p>
-      <w:pPr>
-        <w:rPr>
-          <w:rFonts w:asciiTheme="majorHAnsi" w:hAnsiTheme="majorHAnsi" w:cstheme="majorHAnsi"/>
-          <w:b/>
-          <w:bCs/>
-          <w:sz w:val="24"/>
-          <w:szCs w:val="24"/>
-        </w:rPr>
-      </w:pPr>
-    </w:p>
-    <w:p>
-      <w:pPr>
-        <w:rPr>
-          <w:rFonts w:asciiTheme="majorHAnsi" w:hAnsiTheme="majorHAnsi" w:cstheme="majorHAnsi"/>
-          <w:b/>
-          <w:bCs/>
-          <w:sz w:val="24"/>
-          <w:szCs w:val="24"/>
-        </w:rPr>
-      </w:pPr>
-      <w:r>
-        <w:rPr>
-          <w:rFonts w:asciiTheme="majorHAnsi" w:hAnsiTheme="majorHAnsi" w:cstheme="majorHAnsi"/>
-          <w:b/>
-          <w:bCs/>
-          <w:sz w:val="24"/>
-          <w:szCs w:val="24"/>
-        </w:rPr>
-        <w:t>alter table cursos</w:t>
-      </w:r>
-    </w:p>
-    <w:p>
-      <w:pPr>
-        <w:rPr>
-          <w:rFonts w:asciiTheme="majorHAnsi" w:hAnsiTheme="majorHAnsi" w:cstheme="majorHAnsi"/>
-          <w:b/>
-          <w:bCs/>
-          <w:sz w:val="24"/>
-          <w:szCs w:val="24"/>
-        </w:rPr>
-      </w:pPr>
-      <w:r>
-        <w:rPr>
-          <w:rFonts w:asciiTheme="majorHAnsi" w:hAnsiTheme="majorHAnsi" w:cstheme="majorHAnsi"/>
-          <w:b/>
-          <w:bCs/>
-          <w:sz w:val="24"/>
-          <w:szCs w:val="24"/>
-        </w:rPr>
-        <w:t>add primary key (idcurso);</w:t>
+        <w:t xml:space="preserve"> adicionando chave primaria em </w:t>
+      </w:r>
+      <w:proofErr w:type="spellStart"/>
+      <w:r>
+        <w:rPr>
+          <w:rFonts w:asciiTheme="majorHAnsi" w:hAnsiTheme="majorHAnsi" w:cstheme="majorHAnsi"/>
+          <w:sz w:val="20"/>
+          <w:szCs w:val="20"/>
+        </w:rPr>
+        <w:t>idcurso</w:t>
+      </w:r>
+      <w:proofErr w:type="spellEnd"/>
+    </w:p>
+    <w:p>
+      <w:pPr>
+        <w:rPr>
+          <w:rFonts w:asciiTheme="majorHAnsi" w:hAnsiTheme="majorHAnsi" w:cstheme="majorHAnsi"/>
+          <w:b/>
+          <w:bCs/>
+          <w:sz w:val="24"/>
+          <w:szCs w:val="24"/>
+        </w:rPr>
+      </w:pPr>
+    </w:p>
+    <w:p>
+      <w:pPr>
+        <w:rPr>
+          <w:rFonts w:asciiTheme="majorHAnsi" w:hAnsiTheme="majorHAnsi" w:cstheme="majorHAnsi"/>
+          <w:sz w:val="20"/>
+          <w:szCs w:val="20"/>
+        </w:rPr>
+      </w:pPr>
+      <w:proofErr w:type="spellStart"/>
+      <w:r>
+        <w:rPr>
+          <w:rFonts w:asciiTheme="majorHAnsi" w:hAnsiTheme="majorHAnsi" w:cstheme="majorHAnsi"/>
+          <w:b/>
+          <w:bCs/>
+          <w:sz w:val="24"/>
+          <w:szCs w:val="24"/>
+        </w:rPr>
+        <w:t>describe</w:t>
+      </w:r>
+      <w:proofErr w:type="spellEnd"/>
+      <w:r>
+        <w:rPr>
+          <w:rFonts w:asciiTheme="majorHAnsi" w:hAnsiTheme="majorHAnsi" w:cstheme="majorHAnsi"/>
+          <w:b/>
+          <w:bCs/>
+          <w:sz w:val="24"/>
+          <w:szCs w:val="24"/>
+        </w:rPr>
+        <w:t xml:space="preserve"> cursos;</w:t>
       </w:r>
       <w:r>
         <w:rPr>
@@ -2323,71 +4621,43 @@
           <w:sz w:val="20"/>
           <w:szCs w:val="20"/>
         </w:rPr>
-        <w:t xml:space="preserve"> adicionando chave primaria em idcurso</w:t>
-      </w:r>
-    </w:p>
-    <w:p>
-      <w:pPr>
-        <w:rPr>
-          <w:rFonts w:asciiTheme="majorHAnsi" w:hAnsiTheme="majorHAnsi" w:cstheme="majorHAnsi"/>
-          <w:b/>
-          <w:bCs/>
-          <w:sz w:val="24"/>
-          <w:szCs w:val="24"/>
-        </w:rPr>
-      </w:pPr>
-    </w:p>
-    <w:p>
-      <w:pPr>
-        <w:rPr>
-          <w:rFonts w:asciiTheme="majorHAnsi" w:hAnsiTheme="majorHAnsi" w:cstheme="majorHAnsi"/>
-          <w:sz w:val="20"/>
-          <w:szCs w:val="20"/>
-        </w:rPr>
-      </w:pPr>
-      <w:r>
-        <w:rPr>
-          <w:rFonts w:asciiTheme="majorHAnsi" w:hAnsiTheme="majorHAnsi" w:cstheme="majorHAnsi"/>
-          <w:b/>
-          <w:bCs/>
-          <w:sz w:val="24"/>
-          <w:szCs w:val="24"/>
-        </w:rPr>
-        <w:t>describe cursos;</w:t>
-      </w:r>
-      <w:r>
-        <w:rPr>
-          <w:rFonts w:asciiTheme="majorHAnsi" w:hAnsiTheme="majorHAnsi" w:cstheme="majorHAnsi"/>
-          <w:b/>
-          <w:bCs/>
-          <w:sz w:val="24"/>
-          <w:szCs w:val="24"/>
-        </w:rPr>
-        <w:t xml:space="preserve"> </w:t>
-      </w:r>
-      <w:r>
-        <w:rPr>
-          <w:rFonts w:asciiTheme="majorHAnsi" w:hAnsiTheme="majorHAnsi" w:cstheme="majorHAnsi"/>
-          <w:sz w:val="20"/>
-          <w:szCs w:val="20"/>
-        </w:rPr>
-        <w:t>//</w:t>
-      </w:r>
-      <w:r>
-        <w:rPr>
-          <w:rFonts w:asciiTheme="majorHAnsi" w:hAnsiTheme="majorHAnsi" w:cstheme="majorHAnsi"/>
-          <w:sz w:val="20"/>
-          <w:szCs w:val="20"/>
-        </w:rPr>
-        <w:t xml:space="preserve"> mostra a tabela e suas colunas</w:t>
-      </w:r>
-      <w:r>
-        <w:rPr>
-          <w:rFonts w:asciiTheme="majorHAnsi" w:hAnsiTheme="majorHAnsi" w:cstheme="majorHAnsi"/>
-          <w:sz w:val="20"/>
-          <w:szCs w:val="20"/>
-        </w:rPr>
-        <w:t xml:space="preserve"> (obs: mesmo que “desc curso”)</w:t>
+        <w:t xml:space="preserve"> mostra a tabela e suas colunas (</w:t>
+      </w:r>
+      <w:proofErr w:type="spellStart"/>
+      <w:r>
+        <w:rPr>
+          <w:rFonts w:asciiTheme="majorHAnsi" w:hAnsiTheme="majorHAnsi" w:cstheme="majorHAnsi"/>
+          <w:sz w:val="20"/>
+          <w:szCs w:val="20"/>
+        </w:rPr>
+        <w:t>obs</w:t>
+      </w:r>
+      <w:proofErr w:type="spellEnd"/>
+      <w:r>
+        <w:rPr>
+          <w:rFonts w:asciiTheme="majorHAnsi" w:hAnsiTheme="majorHAnsi" w:cstheme="majorHAnsi"/>
+          <w:sz w:val="20"/>
+          <w:szCs w:val="20"/>
+        </w:rPr>
+        <w:t>: mesmo que “</w:t>
+      </w:r>
+      <w:proofErr w:type="spellStart"/>
+      <w:r>
+        <w:rPr>
+          <w:rFonts w:asciiTheme="majorHAnsi" w:hAnsiTheme="majorHAnsi" w:cstheme="majorHAnsi"/>
+          <w:sz w:val="20"/>
+          <w:szCs w:val="20"/>
+        </w:rPr>
+        <w:t>desc</w:t>
+      </w:r>
+      <w:proofErr w:type="spellEnd"/>
+      <w:r>
+        <w:rPr>
+          <w:rFonts w:asciiTheme="majorHAnsi" w:hAnsiTheme="majorHAnsi" w:cstheme="majorHAnsi"/>
+          <w:sz w:val="20"/>
+          <w:szCs w:val="20"/>
+        </w:rPr>
+        <w:t xml:space="preserve"> curso”)</w:t>
       </w:r>
     </w:p>
     <w:p>
@@ -2472,33 +4742,230 @@
     <w:p>
       <w:pPr>
         <w:rPr>
+          <w:rFonts w:asciiTheme="majorHAnsi" w:hAnsiTheme="majorHAnsi" w:cstheme="majorHAnsi"/>
+          <w:sz w:val="20"/>
+          <w:szCs w:val="20"/>
+        </w:rPr>
+      </w:pPr>
+      <w:proofErr w:type="spellStart"/>
+      <w:r>
+        <w:rPr>
+          <w:rFonts w:asciiTheme="majorHAnsi" w:hAnsiTheme="majorHAnsi" w:cstheme="majorHAnsi"/>
+          <w:b/>
+          <w:bCs/>
+          <w:sz w:val="24"/>
+          <w:szCs w:val="24"/>
+        </w:rPr>
+        <w:t>drop</w:t>
+      </w:r>
+      <w:proofErr w:type="spellEnd"/>
+      <w:r>
+        <w:rPr>
+          <w:rFonts w:asciiTheme="majorHAnsi" w:hAnsiTheme="majorHAnsi" w:cstheme="majorHAnsi"/>
+          <w:b/>
+          <w:bCs/>
+          <w:sz w:val="24"/>
+          <w:szCs w:val="24"/>
+        </w:rPr>
+        <w:t xml:space="preserve"> </w:t>
+      </w:r>
+      <w:proofErr w:type="spellStart"/>
+      <w:r>
+        <w:rPr>
+          <w:rFonts w:asciiTheme="majorHAnsi" w:hAnsiTheme="majorHAnsi" w:cstheme="majorHAnsi"/>
+          <w:b/>
+          <w:bCs/>
+          <w:sz w:val="24"/>
+          <w:szCs w:val="24"/>
+        </w:rPr>
+        <w:t>table</w:t>
+      </w:r>
+      <w:proofErr w:type="spellEnd"/>
+      <w:r>
+        <w:rPr>
+          <w:rFonts w:asciiTheme="majorHAnsi" w:hAnsiTheme="majorHAnsi" w:cstheme="majorHAnsi"/>
+          <w:b/>
+          <w:bCs/>
+          <w:sz w:val="24"/>
+          <w:szCs w:val="24"/>
+        </w:rPr>
+        <w:t xml:space="preserve"> </w:t>
+      </w:r>
+      <w:proofErr w:type="spellStart"/>
+      <w:r>
+        <w:rPr>
+          <w:rFonts w:asciiTheme="majorHAnsi" w:hAnsiTheme="majorHAnsi" w:cstheme="majorHAnsi"/>
+          <w:b/>
+          <w:bCs/>
+          <w:sz w:val="24"/>
+          <w:szCs w:val="24"/>
+        </w:rPr>
+        <w:t>if</w:t>
+      </w:r>
+      <w:proofErr w:type="spellEnd"/>
+      <w:r>
+        <w:rPr>
+          <w:rFonts w:asciiTheme="majorHAnsi" w:hAnsiTheme="majorHAnsi" w:cstheme="majorHAnsi"/>
+          <w:b/>
+          <w:bCs/>
+          <w:sz w:val="24"/>
+          <w:szCs w:val="24"/>
+        </w:rPr>
+        <w:t xml:space="preserve"> </w:t>
+      </w:r>
+      <w:proofErr w:type="spellStart"/>
+      <w:r>
+        <w:rPr>
+          <w:rFonts w:asciiTheme="majorHAnsi" w:hAnsiTheme="majorHAnsi" w:cstheme="majorHAnsi"/>
+          <w:b/>
+          <w:bCs/>
+          <w:sz w:val="24"/>
+          <w:szCs w:val="24"/>
+        </w:rPr>
+        <w:t>exists</w:t>
+      </w:r>
+      <w:proofErr w:type="spellEnd"/>
+      <w:r>
+        <w:rPr>
+          <w:rFonts w:asciiTheme="majorHAnsi" w:hAnsiTheme="majorHAnsi" w:cstheme="majorHAnsi"/>
+          <w:b/>
+          <w:bCs/>
+          <w:sz w:val="24"/>
+          <w:szCs w:val="24"/>
+        </w:rPr>
+        <w:t xml:space="preserve"> teste;</w:t>
+      </w:r>
+      <w:r>
+        <w:rPr>
+          <w:rFonts w:asciiTheme="majorHAnsi" w:hAnsiTheme="majorHAnsi" w:cstheme="majorHAnsi"/>
+          <w:b/>
+          <w:bCs/>
+          <w:sz w:val="24"/>
+          <w:szCs w:val="24"/>
+        </w:rPr>
+        <w:t xml:space="preserve"> </w:t>
+      </w:r>
+      <w:r>
+        <w:rPr>
+          <w:rFonts w:asciiTheme="majorHAnsi" w:hAnsiTheme="majorHAnsi" w:cstheme="majorHAnsi"/>
+          <w:sz w:val="20"/>
+          <w:szCs w:val="20"/>
+        </w:rPr>
+        <w:t>//</w:t>
+      </w:r>
+      <w:r>
+        <w:rPr>
+          <w:rFonts w:asciiTheme="majorHAnsi" w:hAnsiTheme="majorHAnsi" w:cstheme="majorHAnsi"/>
+          <w:sz w:val="20"/>
+          <w:szCs w:val="20"/>
+        </w:rPr>
+        <w:t xml:space="preserve"> apagar tabela teste se ela existir</w:t>
+      </w:r>
+    </w:p>
+    <w:p>
+      <w:pPr>
+        <w:rPr>
+          <w:rFonts w:asciiTheme="majorHAnsi" w:hAnsiTheme="majorHAnsi" w:cstheme="majorHAnsi"/>
+          <w:sz w:val="20"/>
+          <w:szCs w:val="20"/>
+        </w:rPr>
+      </w:pPr>
+    </w:p>
+    <w:p>
+      <w:pPr>
+        <w:rPr>
+          <w:rFonts w:asciiTheme="majorHAnsi" w:hAnsiTheme="majorHAnsi" w:cstheme="majorHAnsi"/>
+          <w:sz w:val="20"/>
+          <w:szCs w:val="20"/>
+        </w:rPr>
+      </w:pPr>
+    </w:p>
+    <w:p>
+      <w:pPr>
+        <w:rPr>
+          <w:rFonts w:asciiTheme="majorHAnsi" w:hAnsiTheme="majorHAnsi" w:cstheme="majorHAnsi"/>
+          <w:sz w:val="20"/>
+          <w:szCs w:val="20"/>
+        </w:rPr>
+      </w:pPr>
+    </w:p>
+    <w:p>
+      <w:pPr>
+        <w:rPr>
+          <w:rFonts w:asciiTheme="majorHAnsi" w:hAnsiTheme="majorHAnsi" w:cstheme="majorHAnsi"/>
+          <w:sz w:val="20"/>
+          <w:szCs w:val="20"/>
+        </w:rPr>
+      </w:pPr>
+    </w:p>
+    <w:p>
+      <w:pPr>
+        <w:rPr>
+          <w:rFonts w:asciiTheme="majorHAnsi" w:hAnsiTheme="majorHAnsi" w:cstheme="majorHAnsi"/>
+          <w:sz w:val="20"/>
+          <w:szCs w:val="20"/>
+        </w:rPr>
+      </w:pPr>
+    </w:p>
+    <w:p>
+      <w:pPr>
+        <w:rPr>
+          <w:rFonts w:asciiTheme="majorHAnsi" w:hAnsiTheme="majorHAnsi" w:cstheme="majorHAnsi"/>
+          <w:sz w:val="20"/>
+          <w:szCs w:val="20"/>
+        </w:rPr>
+      </w:pPr>
+    </w:p>
+    <w:p>
+      <w:pPr>
+        <w:rPr>
           <w:rFonts w:ascii="Algerian" w:hAnsi="Algerian"/>
           <w:b/>
           <w:bCs/>
-          <w:sz w:val="24"/>
-          <w:szCs w:val="24"/>
-        </w:rPr>
-      </w:pPr>
-      <w:r>
-        <w:rPr>
-          <w:rFonts w:asciiTheme="majorHAnsi" w:hAnsiTheme="majorHAnsi" w:cstheme="majorHAnsi"/>
-          <w:b/>
-          <w:bCs/>
-          <w:sz w:val="24"/>
-          <w:szCs w:val="24"/>
-        </w:rPr>
-        <w:t>drop table if exists teste;</w:t>
-      </w:r>
-      <w:r>
-        <w:rPr>
-          <w:rFonts w:asciiTheme="majorHAnsi" w:hAnsiTheme="majorHAnsi" w:cstheme="majorHAnsi"/>
-          <w:b/>
-          <w:bCs/>
-          <w:sz w:val="24"/>
-          <w:szCs w:val="24"/>
-        </w:rPr>
-        <w:t xml:space="preserve"> </w:t>
-      </w:r>
+          <w:sz w:val="36"/>
+          <w:szCs w:val="36"/>
+        </w:rPr>
+      </w:pPr>
+      <w:r>
+        <w:rPr>
+          <w:rFonts w:ascii="Algerian" w:hAnsi="Algerian"/>
+          <w:b/>
+          <w:bCs/>
+          <w:sz w:val="36"/>
+          <w:szCs w:val="36"/>
+        </w:rPr>
+        <w:lastRenderedPageBreak/>
+        <w:t xml:space="preserve">Parte </w:t>
+      </w:r>
+      <w:r>
+        <w:rPr>
+          <w:rFonts w:ascii="Algerian" w:hAnsi="Algerian"/>
+          <w:b/>
+          <w:bCs/>
+          <w:sz w:val="36"/>
+          <w:szCs w:val="36"/>
+        </w:rPr>
+        <w:t>8</w:t>
+      </w:r>
+      <w:r>
+        <w:rPr>
+          <w:rFonts w:ascii="Algerian" w:hAnsi="Algerian"/>
+          <w:b/>
+          <w:bCs/>
+          <w:sz w:val="36"/>
+          <w:szCs w:val="36"/>
+        </w:rPr>
+        <w:t>:</w:t>
+      </w:r>
+    </w:p>
+    <w:p>
+      <w:pPr>
+        <w:rPr>
+          <w:rFonts w:asciiTheme="majorHAnsi" w:hAnsiTheme="majorHAnsi" w:cstheme="majorHAnsi"/>
+          <w:sz w:val="20"/>
+          <w:szCs w:val="20"/>
+        </w:rPr>
+      </w:pPr>
       <w:r>
         <w:rPr>
           <w:rFonts w:asciiTheme="majorHAnsi" w:hAnsiTheme="majorHAnsi" w:cstheme="majorHAnsi"/>
@@ -2513,8 +4980,656 @@
           <w:sz w:val="20"/>
           <w:szCs w:val="20"/>
         </w:rPr>
-        <w:t xml:space="preserve"> apagar tabela teste se ela existir</w:t>
-      </w:r>
+        <w:t xml:space="preserve"> alterando as linhas da tabela:</w:t>
+      </w:r>
+    </w:p>
+    <w:p>
+      <w:pPr>
+        <w:rPr>
+          <w:rFonts w:asciiTheme="majorHAnsi" w:hAnsiTheme="majorHAnsi" w:cstheme="majorHAnsi"/>
+          <w:sz w:val="20"/>
+          <w:szCs w:val="20"/>
+        </w:rPr>
+      </w:pPr>
+    </w:p>
+    <w:p>
+      <w:pPr>
+        <w:rPr>
+          <w:rFonts w:asciiTheme="majorHAnsi" w:hAnsiTheme="majorHAnsi" w:cstheme="majorHAnsi"/>
+          <w:b/>
+          <w:bCs/>
+          <w:sz w:val="24"/>
+          <w:szCs w:val="24"/>
+        </w:rPr>
+      </w:pPr>
+      <w:r>
+        <w:rPr>
+          <w:rFonts w:asciiTheme="majorHAnsi" w:hAnsiTheme="majorHAnsi" w:cstheme="majorHAnsi"/>
+          <w:b/>
+          <w:bCs/>
+          <w:sz w:val="24"/>
+          <w:szCs w:val="24"/>
+        </w:rPr>
+        <w:t>update cursos</w:t>
+      </w:r>
+      <w:r>
+        <w:rPr>
+          <w:rFonts w:asciiTheme="majorHAnsi" w:hAnsiTheme="majorHAnsi" w:cstheme="majorHAnsi"/>
+          <w:b/>
+          <w:bCs/>
+          <w:sz w:val="24"/>
+          <w:szCs w:val="24"/>
+        </w:rPr>
+        <w:t xml:space="preserve"> </w:t>
+      </w:r>
+      <w:r>
+        <w:rPr>
+          <w:rFonts w:asciiTheme="majorHAnsi" w:hAnsiTheme="majorHAnsi" w:cstheme="majorHAnsi"/>
+          <w:sz w:val="20"/>
+          <w:szCs w:val="20"/>
+        </w:rPr>
+        <w:t>/</w:t>
+      </w:r>
+      <w:proofErr w:type="gramStart"/>
+      <w:r>
+        <w:rPr>
+          <w:rFonts w:asciiTheme="majorHAnsi" w:hAnsiTheme="majorHAnsi" w:cstheme="majorHAnsi"/>
+          <w:sz w:val="20"/>
+          <w:szCs w:val="20"/>
+        </w:rPr>
+        <w:t>/</w:t>
+      </w:r>
+      <w:r>
+        <w:rPr>
+          <w:rFonts w:asciiTheme="majorHAnsi" w:hAnsiTheme="majorHAnsi" w:cstheme="majorHAnsi"/>
+          <w:sz w:val="20"/>
+          <w:szCs w:val="20"/>
+        </w:rPr>
+        <w:t xml:space="preserve">  modifica</w:t>
+      </w:r>
+      <w:proofErr w:type="gramEnd"/>
+      <w:r>
+        <w:rPr>
+          <w:rFonts w:asciiTheme="majorHAnsi" w:hAnsiTheme="majorHAnsi" w:cstheme="majorHAnsi"/>
+          <w:sz w:val="20"/>
+          <w:szCs w:val="20"/>
+        </w:rPr>
+        <w:t xml:space="preserve"> nome para ‘HTML5’ e o ano para ‘2020’, onde </w:t>
+      </w:r>
+      <w:proofErr w:type="spellStart"/>
+      <w:r>
+        <w:rPr>
+          <w:rFonts w:asciiTheme="majorHAnsi" w:hAnsiTheme="majorHAnsi" w:cstheme="majorHAnsi"/>
+          <w:sz w:val="20"/>
+          <w:szCs w:val="20"/>
+        </w:rPr>
+        <w:t>idcurso</w:t>
+      </w:r>
+      <w:proofErr w:type="spellEnd"/>
+      <w:r>
+        <w:rPr>
+          <w:rFonts w:asciiTheme="majorHAnsi" w:hAnsiTheme="majorHAnsi" w:cstheme="majorHAnsi"/>
+          <w:sz w:val="20"/>
+          <w:szCs w:val="20"/>
+        </w:rPr>
+        <w:t xml:space="preserve"> = 1</w:t>
+      </w:r>
+    </w:p>
+    <w:p>
+      <w:pPr>
+        <w:rPr>
+          <w:rFonts w:asciiTheme="majorHAnsi" w:hAnsiTheme="majorHAnsi" w:cstheme="majorHAnsi"/>
+          <w:b/>
+          <w:bCs/>
+          <w:sz w:val="24"/>
+          <w:szCs w:val="24"/>
+        </w:rPr>
+      </w:pPr>
+      <w:r>
+        <w:rPr>
+          <w:rFonts w:asciiTheme="majorHAnsi" w:hAnsiTheme="majorHAnsi" w:cstheme="majorHAnsi"/>
+          <w:b/>
+          <w:bCs/>
+          <w:sz w:val="24"/>
+          <w:szCs w:val="24"/>
+        </w:rPr>
+        <w:t>set nome = 'HTML5</w:t>
+      </w:r>
+      <w:proofErr w:type="gramStart"/>
+      <w:r>
+        <w:rPr>
+          <w:rFonts w:asciiTheme="majorHAnsi" w:hAnsiTheme="majorHAnsi" w:cstheme="majorHAnsi"/>
+          <w:b/>
+          <w:bCs/>
+          <w:sz w:val="24"/>
+          <w:szCs w:val="24"/>
+        </w:rPr>
+        <w:t>'</w:t>
+      </w:r>
+      <w:r>
+        <w:rPr>
+          <w:rFonts w:asciiTheme="majorHAnsi" w:hAnsiTheme="majorHAnsi" w:cstheme="majorHAnsi"/>
+          <w:b/>
+          <w:bCs/>
+          <w:sz w:val="24"/>
+          <w:szCs w:val="24"/>
+        </w:rPr>
+        <w:t xml:space="preserve"> </w:t>
+      </w:r>
+      <w:r>
+        <w:rPr>
+          <w:rFonts w:asciiTheme="majorHAnsi" w:hAnsiTheme="majorHAnsi" w:cstheme="majorHAnsi"/>
+          <w:b/>
+          <w:bCs/>
+          <w:sz w:val="24"/>
+          <w:szCs w:val="24"/>
+        </w:rPr>
+        <w:t xml:space="preserve"> ,</w:t>
+      </w:r>
+      <w:proofErr w:type="gramEnd"/>
+      <w:r>
+        <w:rPr>
+          <w:rFonts w:asciiTheme="majorHAnsi" w:hAnsiTheme="majorHAnsi" w:cstheme="majorHAnsi"/>
+          <w:b/>
+          <w:bCs/>
+          <w:sz w:val="24"/>
+          <w:szCs w:val="24"/>
+        </w:rPr>
+        <w:t xml:space="preserve"> ano = ‘2020’</w:t>
+      </w:r>
+      <w:r>
+        <w:rPr>
+          <w:rFonts w:asciiTheme="majorHAnsi" w:hAnsiTheme="majorHAnsi" w:cstheme="majorHAnsi"/>
+          <w:b/>
+          <w:bCs/>
+          <w:sz w:val="24"/>
+          <w:szCs w:val="24"/>
+        </w:rPr>
+        <w:t xml:space="preserve"> </w:t>
+      </w:r>
+    </w:p>
+    <w:p>
+      <w:pPr>
+        <w:rPr>
+          <w:rFonts w:asciiTheme="majorHAnsi" w:hAnsiTheme="majorHAnsi" w:cstheme="majorHAnsi"/>
+          <w:b/>
+          <w:bCs/>
+          <w:sz w:val="24"/>
+          <w:szCs w:val="24"/>
+        </w:rPr>
+      </w:pPr>
+      <w:proofErr w:type="spellStart"/>
+      <w:r>
+        <w:rPr>
+          <w:rFonts w:asciiTheme="majorHAnsi" w:hAnsiTheme="majorHAnsi" w:cstheme="majorHAnsi"/>
+          <w:b/>
+          <w:bCs/>
+          <w:sz w:val="24"/>
+          <w:szCs w:val="24"/>
+        </w:rPr>
+        <w:t>where</w:t>
+      </w:r>
+      <w:proofErr w:type="spellEnd"/>
+      <w:r>
+        <w:rPr>
+          <w:rFonts w:asciiTheme="majorHAnsi" w:hAnsiTheme="majorHAnsi" w:cstheme="majorHAnsi"/>
+          <w:b/>
+          <w:bCs/>
+          <w:sz w:val="24"/>
+          <w:szCs w:val="24"/>
+        </w:rPr>
+        <w:t xml:space="preserve"> </w:t>
+      </w:r>
+      <w:proofErr w:type="spellStart"/>
+      <w:r>
+        <w:rPr>
+          <w:rFonts w:asciiTheme="majorHAnsi" w:hAnsiTheme="majorHAnsi" w:cstheme="majorHAnsi"/>
+          <w:b/>
+          <w:bCs/>
+          <w:sz w:val="24"/>
+          <w:szCs w:val="24"/>
+        </w:rPr>
+        <w:t>idcurso</w:t>
+      </w:r>
+      <w:proofErr w:type="spellEnd"/>
+      <w:r>
+        <w:rPr>
+          <w:rFonts w:asciiTheme="majorHAnsi" w:hAnsiTheme="majorHAnsi" w:cstheme="majorHAnsi"/>
+          <w:b/>
+          <w:bCs/>
+          <w:sz w:val="24"/>
+          <w:szCs w:val="24"/>
+        </w:rPr>
+        <w:t xml:space="preserve"> = '1'</w:t>
+      </w:r>
+    </w:p>
+    <w:p>
+      <w:pPr>
+        <w:rPr>
+          <w:rFonts w:asciiTheme="majorHAnsi" w:hAnsiTheme="majorHAnsi" w:cstheme="majorHAnsi"/>
+          <w:sz w:val="20"/>
+          <w:szCs w:val="20"/>
+        </w:rPr>
+      </w:pPr>
+      <w:proofErr w:type="spellStart"/>
+      <w:r>
+        <w:rPr>
+          <w:rFonts w:asciiTheme="majorHAnsi" w:hAnsiTheme="majorHAnsi" w:cstheme="majorHAnsi"/>
+          <w:b/>
+          <w:bCs/>
+          <w:sz w:val="24"/>
+          <w:szCs w:val="24"/>
+        </w:rPr>
+        <w:t>limit</w:t>
+      </w:r>
+      <w:proofErr w:type="spellEnd"/>
+      <w:r>
+        <w:rPr>
+          <w:rFonts w:asciiTheme="majorHAnsi" w:hAnsiTheme="majorHAnsi" w:cstheme="majorHAnsi"/>
+          <w:b/>
+          <w:bCs/>
+          <w:sz w:val="24"/>
+          <w:szCs w:val="24"/>
+        </w:rPr>
+        <w:t xml:space="preserve"> 1</w:t>
+      </w:r>
+      <w:r>
+        <w:rPr>
+          <w:rFonts w:asciiTheme="majorHAnsi" w:hAnsiTheme="majorHAnsi" w:cstheme="majorHAnsi"/>
+          <w:b/>
+          <w:bCs/>
+          <w:sz w:val="24"/>
+          <w:szCs w:val="24"/>
+        </w:rPr>
+        <w:t xml:space="preserve">; </w:t>
+      </w:r>
+      <w:r>
+        <w:rPr>
+          <w:rFonts w:asciiTheme="majorHAnsi" w:hAnsiTheme="majorHAnsi" w:cstheme="majorHAnsi"/>
+          <w:sz w:val="20"/>
+          <w:szCs w:val="20"/>
+        </w:rPr>
+        <w:t>/</w:t>
+      </w:r>
+      <w:proofErr w:type="gramStart"/>
+      <w:r>
+        <w:rPr>
+          <w:rFonts w:asciiTheme="majorHAnsi" w:hAnsiTheme="majorHAnsi" w:cstheme="majorHAnsi"/>
+          <w:sz w:val="20"/>
+          <w:szCs w:val="20"/>
+        </w:rPr>
+        <w:t>/</w:t>
+      </w:r>
+      <w:r>
+        <w:rPr>
+          <w:rFonts w:asciiTheme="majorHAnsi" w:hAnsiTheme="majorHAnsi" w:cstheme="majorHAnsi"/>
+          <w:sz w:val="20"/>
+          <w:szCs w:val="20"/>
+        </w:rPr>
+        <w:t xml:space="preserve">  </w:t>
+      </w:r>
+      <w:r>
+        <w:rPr>
+          <w:rFonts w:asciiTheme="majorHAnsi" w:hAnsiTheme="majorHAnsi" w:cstheme="majorHAnsi"/>
+          <w:sz w:val="20"/>
+          <w:szCs w:val="20"/>
+        </w:rPr>
+        <w:t>caso</w:t>
+      </w:r>
+      <w:proofErr w:type="gramEnd"/>
+      <w:r>
+        <w:rPr>
+          <w:rFonts w:asciiTheme="majorHAnsi" w:hAnsiTheme="majorHAnsi" w:cstheme="majorHAnsi"/>
+          <w:sz w:val="20"/>
+          <w:szCs w:val="20"/>
+        </w:rPr>
+        <w:t xml:space="preserve"> tenha escrito algo errado, me limita alterar apenas uma linha (modo de segurança)</w:t>
+      </w:r>
+    </w:p>
+    <w:p>
+      <w:pPr>
+        <w:rPr>
+          <w:rFonts w:asciiTheme="majorHAnsi" w:hAnsiTheme="majorHAnsi" w:cstheme="majorHAnsi"/>
+          <w:sz w:val="20"/>
+          <w:szCs w:val="20"/>
+        </w:rPr>
+      </w:pPr>
+    </w:p>
+    <w:p>
+      <w:pPr>
+        <w:rPr>
+          <w:rFonts w:asciiTheme="majorHAnsi" w:hAnsiTheme="majorHAnsi" w:cstheme="majorHAnsi"/>
+          <w:sz w:val="20"/>
+          <w:szCs w:val="20"/>
+        </w:rPr>
+      </w:pPr>
+    </w:p>
+    <w:p>
+      <w:pPr>
+        <w:rPr>
+          <w:rFonts w:asciiTheme="majorHAnsi" w:hAnsiTheme="majorHAnsi" w:cstheme="majorHAnsi"/>
+          <w:b/>
+          <w:bCs/>
+          <w:sz w:val="24"/>
+          <w:szCs w:val="24"/>
+        </w:rPr>
+      </w:pPr>
+      <w:r>
+        <w:rPr>
+          <w:rFonts w:asciiTheme="majorHAnsi" w:hAnsiTheme="majorHAnsi" w:cstheme="majorHAnsi"/>
+          <w:b/>
+          <w:bCs/>
+          <w:sz w:val="24"/>
+          <w:szCs w:val="24"/>
+        </w:rPr>
+        <w:t xml:space="preserve">delete </w:t>
+      </w:r>
+      <w:proofErr w:type="spellStart"/>
+      <w:r>
+        <w:rPr>
+          <w:rFonts w:asciiTheme="majorHAnsi" w:hAnsiTheme="majorHAnsi" w:cstheme="majorHAnsi"/>
+          <w:b/>
+          <w:bCs/>
+          <w:sz w:val="24"/>
+          <w:szCs w:val="24"/>
+        </w:rPr>
+        <w:t>from</w:t>
+      </w:r>
+      <w:proofErr w:type="spellEnd"/>
+      <w:r>
+        <w:rPr>
+          <w:rFonts w:asciiTheme="majorHAnsi" w:hAnsiTheme="majorHAnsi" w:cstheme="majorHAnsi"/>
+          <w:b/>
+          <w:bCs/>
+          <w:sz w:val="24"/>
+          <w:szCs w:val="24"/>
+        </w:rPr>
+        <w:t xml:space="preserve"> cursos </w:t>
+      </w:r>
+    </w:p>
+    <w:p>
+      <w:pPr>
+        <w:rPr>
+          <w:rFonts w:asciiTheme="majorHAnsi" w:hAnsiTheme="majorHAnsi" w:cstheme="majorHAnsi"/>
+          <w:b/>
+          <w:bCs/>
+          <w:sz w:val="24"/>
+          <w:szCs w:val="24"/>
+        </w:rPr>
+      </w:pPr>
+      <w:proofErr w:type="spellStart"/>
+      <w:r>
+        <w:rPr>
+          <w:rFonts w:asciiTheme="majorHAnsi" w:hAnsiTheme="majorHAnsi" w:cstheme="majorHAnsi"/>
+          <w:b/>
+          <w:bCs/>
+          <w:sz w:val="24"/>
+          <w:szCs w:val="24"/>
+        </w:rPr>
+        <w:t>where</w:t>
+      </w:r>
+      <w:proofErr w:type="spellEnd"/>
+      <w:r>
+        <w:rPr>
+          <w:rFonts w:asciiTheme="majorHAnsi" w:hAnsiTheme="majorHAnsi" w:cstheme="majorHAnsi"/>
+          <w:b/>
+          <w:bCs/>
+          <w:sz w:val="24"/>
+          <w:szCs w:val="24"/>
+        </w:rPr>
+        <w:t xml:space="preserve"> </w:t>
+      </w:r>
+      <w:proofErr w:type="spellStart"/>
+      <w:r>
+        <w:rPr>
+          <w:rFonts w:asciiTheme="majorHAnsi" w:hAnsiTheme="majorHAnsi" w:cstheme="majorHAnsi"/>
+          <w:b/>
+          <w:bCs/>
+          <w:sz w:val="24"/>
+          <w:szCs w:val="24"/>
+        </w:rPr>
+        <w:t>idcurso</w:t>
+      </w:r>
+      <w:proofErr w:type="spellEnd"/>
+      <w:r>
+        <w:rPr>
+          <w:rFonts w:asciiTheme="majorHAnsi" w:hAnsiTheme="majorHAnsi" w:cstheme="majorHAnsi"/>
+          <w:b/>
+          <w:bCs/>
+          <w:sz w:val="24"/>
+          <w:szCs w:val="24"/>
+        </w:rPr>
+        <w:t>='4'</w:t>
+      </w:r>
+      <w:r>
+        <w:rPr>
+          <w:rFonts w:asciiTheme="majorHAnsi" w:hAnsiTheme="majorHAnsi" w:cstheme="majorHAnsi"/>
+          <w:b/>
+          <w:bCs/>
+          <w:sz w:val="24"/>
+          <w:szCs w:val="24"/>
+        </w:rPr>
+        <w:t xml:space="preserve"> </w:t>
+      </w:r>
+      <w:r>
+        <w:rPr>
+          <w:rFonts w:asciiTheme="majorHAnsi" w:hAnsiTheme="majorHAnsi" w:cstheme="majorHAnsi"/>
+          <w:sz w:val="20"/>
+          <w:szCs w:val="20"/>
+        </w:rPr>
+        <w:t>/</w:t>
+      </w:r>
+      <w:proofErr w:type="gramStart"/>
+      <w:r>
+        <w:rPr>
+          <w:rFonts w:asciiTheme="majorHAnsi" w:hAnsiTheme="majorHAnsi" w:cstheme="majorHAnsi"/>
+          <w:sz w:val="20"/>
+          <w:szCs w:val="20"/>
+        </w:rPr>
+        <w:t>/</w:t>
+      </w:r>
+      <w:r>
+        <w:rPr>
+          <w:rFonts w:asciiTheme="majorHAnsi" w:hAnsiTheme="majorHAnsi" w:cstheme="majorHAnsi"/>
+          <w:sz w:val="20"/>
+          <w:szCs w:val="20"/>
+        </w:rPr>
+        <w:t xml:space="preserve">  </w:t>
+      </w:r>
+      <w:r>
+        <w:rPr>
+          <w:rFonts w:asciiTheme="majorHAnsi" w:hAnsiTheme="majorHAnsi" w:cstheme="majorHAnsi"/>
+          <w:sz w:val="20"/>
+          <w:szCs w:val="20"/>
+        </w:rPr>
+        <w:t>deleta</w:t>
+      </w:r>
+      <w:proofErr w:type="gramEnd"/>
+      <w:r>
+        <w:rPr>
+          <w:rFonts w:asciiTheme="majorHAnsi" w:hAnsiTheme="majorHAnsi" w:cstheme="majorHAnsi"/>
+          <w:sz w:val="20"/>
+          <w:szCs w:val="20"/>
+        </w:rPr>
+        <w:t xml:space="preserve"> uma linha inteira, onde o </w:t>
+      </w:r>
+      <w:proofErr w:type="spellStart"/>
+      <w:r>
+        <w:rPr>
+          <w:rFonts w:asciiTheme="majorHAnsi" w:hAnsiTheme="majorHAnsi" w:cstheme="majorHAnsi"/>
+          <w:sz w:val="20"/>
+          <w:szCs w:val="20"/>
+        </w:rPr>
+        <w:t>idcurso</w:t>
+      </w:r>
+      <w:proofErr w:type="spellEnd"/>
+      <w:r>
+        <w:rPr>
+          <w:rFonts w:asciiTheme="majorHAnsi" w:hAnsiTheme="majorHAnsi" w:cstheme="majorHAnsi"/>
+          <w:sz w:val="20"/>
+          <w:szCs w:val="20"/>
+        </w:rPr>
+        <w:t>=’4’</w:t>
+      </w:r>
+    </w:p>
+    <w:p>
+      <w:pPr>
+        <w:rPr>
+          <w:rFonts w:asciiTheme="majorHAnsi" w:hAnsiTheme="majorHAnsi" w:cstheme="majorHAnsi"/>
+          <w:b/>
+          <w:bCs/>
+          <w:sz w:val="24"/>
+          <w:szCs w:val="24"/>
+        </w:rPr>
+      </w:pPr>
+      <w:proofErr w:type="spellStart"/>
+      <w:r>
+        <w:rPr>
+          <w:rFonts w:asciiTheme="majorHAnsi" w:hAnsiTheme="majorHAnsi" w:cstheme="majorHAnsi"/>
+          <w:b/>
+          <w:bCs/>
+          <w:sz w:val="24"/>
+          <w:szCs w:val="24"/>
+        </w:rPr>
+        <w:t>limit</w:t>
+      </w:r>
+      <w:proofErr w:type="spellEnd"/>
+      <w:r>
+        <w:rPr>
+          <w:rFonts w:asciiTheme="majorHAnsi" w:hAnsiTheme="majorHAnsi" w:cstheme="majorHAnsi"/>
+          <w:b/>
+          <w:bCs/>
+          <w:sz w:val="24"/>
+          <w:szCs w:val="24"/>
+        </w:rPr>
+        <w:t xml:space="preserve"> 1;</w:t>
+      </w:r>
+    </w:p>
+    <w:p>
+      <w:pPr>
+        <w:rPr>
+          <w:rFonts w:asciiTheme="majorHAnsi" w:hAnsiTheme="majorHAnsi" w:cstheme="majorHAnsi"/>
+          <w:b/>
+          <w:bCs/>
+          <w:sz w:val="24"/>
+          <w:szCs w:val="24"/>
+        </w:rPr>
+      </w:pPr>
+    </w:p>
+    <w:p>
+      <w:pPr>
+        <w:rPr>
+          <w:rFonts w:asciiTheme="majorHAnsi" w:hAnsiTheme="majorHAnsi" w:cstheme="majorHAnsi"/>
+          <w:b/>
+          <w:bCs/>
+          <w:sz w:val="24"/>
+          <w:szCs w:val="24"/>
+        </w:rPr>
+      </w:pPr>
+    </w:p>
+    <w:p>
+      <w:pPr>
+        <w:rPr>
+          <w:rFonts w:asciiTheme="majorHAnsi" w:hAnsiTheme="majorHAnsi" w:cstheme="majorHAnsi"/>
+          <w:b/>
+          <w:bCs/>
+          <w:sz w:val="24"/>
+          <w:szCs w:val="24"/>
+        </w:rPr>
+      </w:pPr>
+      <w:proofErr w:type="spellStart"/>
+      <w:r>
+        <w:rPr>
+          <w:rFonts w:asciiTheme="majorHAnsi" w:hAnsiTheme="majorHAnsi" w:cstheme="majorHAnsi"/>
+          <w:b/>
+          <w:bCs/>
+          <w:sz w:val="24"/>
+          <w:szCs w:val="24"/>
+        </w:rPr>
+        <w:t>truncate</w:t>
+      </w:r>
+      <w:proofErr w:type="spellEnd"/>
+      <w:r>
+        <w:rPr>
+          <w:rFonts w:asciiTheme="majorHAnsi" w:hAnsiTheme="majorHAnsi" w:cstheme="majorHAnsi"/>
+          <w:b/>
+          <w:bCs/>
+          <w:sz w:val="24"/>
+          <w:szCs w:val="24"/>
+        </w:rPr>
+        <w:t xml:space="preserve"> cursos; </w:t>
+      </w:r>
+      <w:r>
+        <w:rPr>
+          <w:rFonts w:asciiTheme="majorHAnsi" w:hAnsiTheme="majorHAnsi" w:cstheme="majorHAnsi"/>
+          <w:sz w:val="20"/>
+          <w:szCs w:val="20"/>
+        </w:rPr>
+        <w:t>/</w:t>
+      </w:r>
+      <w:proofErr w:type="gramStart"/>
+      <w:r>
+        <w:rPr>
+          <w:rFonts w:asciiTheme="majorHAnsi" w:hAnsiTheme="majorHAnsi" w:cstheme="majorHAnsi"/>
+          <w:sz w:val="20"/>
+          <w:szCs w:val="20"/>
+        </w:rPr>
+        <w:t>/</w:t>
+      </w:r>
+      <w:r>
+        <w:rPr>
+          <w:rFonts w:asciiTheme="majorHAnsi" w:hAnsiTheme="majorHAnsi" w:cstheme="majorHAnsi"/>
+          <w:sz w:val="20"/>
+          <w:szCs w:val="20"/>
+        </w:rPr>
+        <w:t xml:space="preserve">  </w:t>
+      </w:r>
+      <w:r>
+        <w:rPr>
+          <w:rFonts w:asciiTheme="majorHAnsi" w:hAnsiTheme="majorHAnsi" w:cstheme="majorHAnsi"/>
+          <w:sz w:val="20"/>
+          <w:szCs w:val="20"/>
+        </w:rPr>
+        <w:t>apaga</w:t>
+      </w:r>
+      <w:proofErr w:type="gramEnd"/>
+      <w:r>
+        <w:rPr>
+          <w:rFonts w:asciiTheme="majorHAnsi" w:hAnsiTheme="majorHAnsi" w:cstheme="majorHAnsi"/>
+          <w:sz w:val="20"/>
+          <w:szCs w:val="20"/>
+        </w:rPr>
+        <w:t xml:space="preserve"> todas as linhas de cursos</w:t>
+      </w:r>
+    </w:p>
+    <w:p>
+      <w:pPr>
+        <w:rPr>
+          <w:rFonts w:asciiTheme="majorHAnsi" w:hAnsiTheme="majorHAnsi" w:cstheme="majorHAnsi"/>
+          <w:sz w:val="20"/>
+          <w:szCs w:val="20"/>
+        </w:rPr>
+      </w:pPr>
+    </w:p>
+    <w:p>
+      <w:pPr>
+        <w:rPr>
+          <w:rFonts w:asciiTheme="majorHAnsi" w:hAnsiTheme="majorHAnsi" w:cstheme="majorHAnsi"/>
+          <w:sz w:val="20"/>
+          <w:szCs w:val="20"/>
+        </w:rPr>
+      </w:pPr>
+    </w:p>
+    <w:p>
+      <w:pPr>
+        <w:rPr>
+          <w:rFonts w:ascii="Algerian" w:hAnsi="Algerian"/>
+          <w:b/>
+          <w:bCs/>
+          <w:sz w:val="24"/>
+          <w:szCs w:val="24"/>
+        </w:rPr>
+      </w:pPr>
     </w:p>
     <w:sectPr>
       <w:pgSz w:w="11906" w:h="16838"/>
@@ -2928,6 +6043,7 @@
   <w:style w:type="character" w:default="1" w:styleId="Fontepargpadro">
     <w:name w:val="Default Paragraph Font"/>
     <w:uiPriority w:val="1"/>
+    <w:semiHidden/>
     <w:unhideWhenUsed/>
   </w:style>
   <w:style w:type="table" w:default="1" w:styleId="Tabelanormal">

</xml_diff>

<commit_message>
atualizaçao sobre modelo relacional
</commit_message>
<xml_diff>
--- a/MySql.docx
+++ b/MySql.docx
@@ -113,7 +113,7 @@
                     <pic:cNvPicPr/>
                   </pic:nvPicPr>
                   <pic:blipFill>
-                    <a:blip r:embed="rId4" cstate="print">
+                    <a:blip r:embed="rId5" cstate="print">
                       <a:extLst>
                         <a:ext uri="{28A0092B-C50C-407E-A947-70E740481C1C}">
                           <a14:useLocalDpi xmlns:a14="http://schemas.microsoft.com/office/drawing/2010/main" val="0"/>
@@ -2095,6 +2095,42 @@
           <w:szCs w:val="20"/>
         </w:rPr>
       </w:pPr>
+      <w:proofErr w:type="spellStart"/>
+      <w:r>
+        <w:rPr>
+          <w:rFonts w:asciiTheme="majorHAnsi" w:hAnsiTheme="majorHAnsi" w:cstheme="majorHAnsi"/>
+          <w:sz w:val="20"/>
+          <w:szCs w:val="20"/>
+        </w:rPr>
+        <w:t>obs</w:t>
+      </w:r>
+      <w:proofErr w:type="spellEnd"/>
+      <w:r>
+        <w:rPr>
+          <w:rFonts w:asciiTheme="majorHAnsi" w:hAnsiTheme="majorHAnsi" w:cstheme="majorHAnsi"/>
+          <w:sz w:val="20"/>
+          <w:szCs w:val="20"/>
+        </w:rPr>
+        <w:t>: date =&gt; ano/mês/dia</w:t>
+      </w:r>
+    </w:p>
+    <w:p>
+      <w:pPr>
+        <w:rPr>
+          <w:rFonts w:asciiTheme="majorHAnsi" w:hAnsiTheme="majorHAnsi" w:cstheme="majorHAnsi"/>
+          <w:sz w:val="20"/>
+          <w:szCs w:val="20"/>
+        </w:rPr>
+      </w:pPr>
+    </w:p>
+    <w:p>
+      <w:pPr>
+        <w:rPr>
+          <w:rFonts w:asciiTheme="majorHAnsi" w:hAnsiTheme="majorHAnsi" w:cstheme="majorHAnsi"/>
+          <w:sz w:val="20"/>
+          <w:szCs w:val="20"/>
+        </w:rPr>
+      </w:pPr>
     </w:p>
     <w:p>
       <w:pPr>
@@ -3510,6 +3546,7 @@
           <w:sz w:val="24"/>
           <w:szCs w:val="24"/>
         </w:rPr>
+        <w:lastRenderedPageBreak/>
         <w:t>change</w:t>
       </w:r>
       <w:proofErr w:type="spellEnd"/>
@@ -6787,23 +6824,7 @@
           <w:sz w:val="24"/>
           <w:szCs w:val="24"/>
         </w:rPr>
-        <w:t>Ex</w:t>
-      </w:r>
-      <w:r>
-        <w:rPr>
-          <w:rFonts w:asciiTheme="majorHAnsi" w:hAnsiTheme="majorHAnsi" w:cstheme="majorHAnsi"/>
-          <w:sz w:val="24"/>
-          <w:szCs w:val="24"/>
-        </w:rPr>
-        <w:t>2</w:t>
-      </w:r>
-      <w:r>
-        <w:rPr>
-          <w:rFonts w:asciiTheme="majorHAnsi" w:hAnsiTheme="majorHAnsi" w:cstheme="majorHAnsi"/>
-          <w:sz w:val="24"/>
-          <w:szCs w:val="24"/>
-        </w:rPr>
-        <w:t>:</w:t>
+        <w:t>Ex2:</w:t>
       </w:r>
     </w:p>
     <w:p>
@@ -7422,6 +7443,7 @@
           <w:sz w:val="24"/>
           <w:szCs w:val="24"/>
         </w:rPr>
+        <w:lastRenderedPageBreak/>
         <w:t xml:space="preserve">Ou seja, ‘%’ pode ter, como não ter um caractere, </w:t>
       </w:r>
       <w:proofErr w:type="spellStart"/>
@@ -7442,6 +7464,1343 @@
         </w:rPr>
         <w:t xml:space="preserve"> no ‘_’ é obrigado a ter.</w:t>
       </w:r>
+    </w:p>
+    <w:p>
+      <w:pPr>
+        <w:rPr>
+          <w:rFonts w:asciiTheme="majorHAnsi" w:hAnsiTheme="majorHAnsi" w:cstheme="majorHAnsi"/>
+          <w:b/>
+          <w:bCs/>
+          <w:sz w:val="24"/>
+          <w:szCs w:val="24"/>
+        </w:rPr>
+      </w:pPr>
+      <w:proofErr w:type="spellStart"/>
+      <w:r>
+        <w:rPr>
+          <w:rFonts w:asciiTheme="majorHAnsi" w:hAnsiTheme="majorHAnsi" w:cstheme="majorHAnsi"/>
+          <w:b/>
+          <w:bCs/>
+          <w:sz w:val="24"/>
+          <w:szCs w:val="24"/>
+        </w:rPr>
+        <w:t>select</w:t>
+      </w:r>
+      <w:proofErr w:type="spellEnd"/>
+      <w:r>
+        <w:rPr>
+          <w:rFonts w:asciiTheme="majorHAnsi" w:hAnsiTheme="majorHAnsi" w:cstheme="majorHAnsi"/>
+          <w:b/>
+          <w:bCs/>
+          <w:sz w:val="24"/>
+          <w:szCs w:val="24"/>
+        </w:rPr>
+        <w:t xml:space="preserve"> </w:t>
+      </w:r>
+      <w:proofErr w:type="spellStart"/>
+      <w:r>
+        <w:rPr>
+          <w:rFonts w:asciiTheme="majorHAnsi" w:hAnsiTheme="majorHAnsi" w:cstheme="majorHAnsi"/>
+          <w:b/>
+          <w:bCs/>
+          <w:sz w:val="24"/>
+          <w:szCs w:val="24"/>
+        </w:rPr>
+        <w:t>distinct</w:t>
+      </w:r>
+      <w:proofErr w:type="spellEnd"/>
+      <w:r>
+        <w:rPr>
+          <w:rFonts w:asciiTheme="majorHAnsi" w:hAnsiTheme="majorHAnsi" w:cstheme="majorHAnsi"/>
+          <w:b/>
+          <w:bCs/>
+          <w:sz w:val="24"/>
+          <w:szCs w:val="24"/>
+        </w:rPr>
+        <w:t xml:space="preserve"> nacionalidade </w:t>
+      </w:r>
+      <w:proofErr w:type="spellStart"/>
+      <w:r>
+        <w:rPr>
+          <w:rFonts w:asciiTheme="majorHAnsi" w:hAnsiTheme="majorHAnsi" w:cstheme="majorHAnsi"/>
+          <w:b/>
+          <w:bCs/>
+          <w:sz w:val="24"/>
+          <w:szCs w:val="24"/>
+        </w:rPr>
+        <w:t>from</w:t>
+      </w:r>
+      <w:proofErr w:type="spellEnd"/>
+      <w:r>
+        <w:rPr>
+          <w:rFonts w:asciiTheme="majorHAnsi" w:hAnsiTheme="majorHAnsi" w:cstheme="majorHAnsi"/>
+          <w:b/>
+          <w:bCs/>
+          <w:sz w:val="24"/>
+          <w:szCs w:val="24"/>
+        </w:rPr>
+        <w:t xml:space="preserve"> gafanhotos</w:t>
+      </w:r>
+    </w:p>
+    <w:p>
+      <w:pPr>
+        <w:rPr>
+          <w:rFonts w:asciiTheme="majorHAnsi" w:hAnsiTheme="majorHAnsi" w:cstheme="majorHAnsi"/>
+          <w:sz w:val="24"/>
+          <w:szCs w:val="24"/>
+        </w:rPr>
+      </w:pPr>
+      <w:proofErr w:type="spellStart"/>
+      <w:r>
+        <w:rPr>
+          <w:rFonts w:asciiTheme="majorHAnsi" w:hAnsiTheme="majorHAnsi" w:cstheme="majorHAnsi"/>
+          <w:b/>
+          <w:bCs/>
+          <w:sz w:val="24"/>
+          <w:szCs w:val="24"/>
+        </w:rPr>
+        <w:t>order</w:t>
+      </w:r>
+      <w:proofErr w:type="spellEnd"/>
+      <w:r>
+        <w:rPr>
+          <w:rFonts w:asciiTheme="majorHAnsi" w:hAnsiTheme="majorHAnsi" w:cstheme="majorHAnsi"/>
+          <w:b/>
+          <w:bCs/>
+          <w:sz w:val="24"/>
+          <w:szCs w:val="24"/>
+        </w:rPr>
+        <w:t xml:space="preserve"> </w:t>
+      </w:r>
+      <w:proofErr w:type="spellStart"/>
+      <w:r>
+        <w:rPr>
+          <w:rFonts w:asciiTheme="majorHAnsi" w:hAnsiTheme="majorHAnsi" w:cstheme="majorHAnsi"/>
+          <w:b/>
+          <w:bCs/>
+          <w:sz w:val="24"/>
+          <w:szCs w:val="24"/>
+        </w:rPr>
+        <w:t>by</w:t>
+      </w:r>
+      <w:proofErr w:type="spellEnd"/>
+      <w:r>
+        <w:rPr>
+          <w:rFonts w:asciiTheme="majorHAnsi" w:hAnsiTheme="majorHAnsi" w:cstheme="majorHAnsi"/>
+          <w:b/>
+          <w:bCs/>
+          <w:sz w:val="24"/>
+          <w:szCs w:val="24"/>
+        </w:rPr>
+        <w:t xml:space="preserve"> </w:t>
+      </w:r>
+      <w:proofErr w:type="gramStart"/>
+      <w:r>
+        <w:rPr>
+          <w:rFonts w:asciiTheme="majorHAnsi" w:hAnsiTheme="majorHAnsi" w:cstheme="majorHAnsi"/>
+          <w:b/>
+          <w:bCs/>
+          <w:sz w:val="24"/>
+          <w:szCs w:val="24"/>
+        </w:rPr>
+        <w:t>nacionalidade</w:t>
+      </w:r>
+      <w:r>
+        <w:rPr>
+          <w:rFonts w:asciiTheme="majorHAnsi" w:hAnsiTheme="majorHAnsi" w:cstheme="majorHAnsi"/>
+          <w:sz w:val="24"/>
+          <w:szCs w:val="24"/>
+        </w:rPr>
+        <w:t>;  /</w:t>
+      </w:r>
+      <w:proofErr w:type="gramEnd"/>
+      <w:r>
+        <w:rPr>
+          <w:rFonts w:asciiTheme="majorHAnsi" w:hAnsiTheme="majorHAnsi" w:cstheme="majorHAnsi"/>
+          <w:sz w:val="24"/>
+          <w:szCs w:val="24"/>
+        </w:rPr>
+        <w:t>/ seleciona todas as nacionalidades em ordem, e as que se repetem ele só mostra uma vez</w:t>
+      </w:r>
+    </w:p>
+    <w:p>
+      <w:pPr>
+        <w:rPr>
+          <w:rFonts w:asciiTheme="majorHAnsi" w:hAnsiTheme="majorHAnsi" w:cstheme="majorHAnsi"/>
+          <w:sz w:val="20"/>
+          <w:szCs w:val="20"/>
+        </w:rPr>
+      </w:pPr>
+    </w:p>
+    <w:p>
+      <w:pPr>
+        <w:rPr>
+          <w:rFonts w:asciiTheme="majorHAnsi" w:hAnsiTheme="majorHAnsi" w:cstheme="majorHAnsi"/>
+          <w:b/>
+          <w:bCs/>
+          <w:sz w:val="24"/>
+          <w:szCs w:val="24"/>
+        </w:rPr>
+      </w:pPr>
+      <w:proofErr w:type="spellStart"/>
+      <w:r>
+        <w:rPr>
+          <w:rFonts w:asciiTheme="majorHAnsi" w:hAnsiTheme="majorHAnsi" w:cstheme="majorHAnsi"/>
+          <w:b/>
+          <w:bCs/>
+          <w:sz w:val="24"/>
+          <w:szCs w:val="24"/>
+        </w:rPr>
+        <w:t>select</w:t>
+      </w:r>
+      <w:proofErr w:type="spellEnd"/>
+      <w:r>
+        <w:rPr>
+          <w:rFonts w:asciiTheme="majorHAnsi" w:hAnsiTheme="majorHAnsi" w:cstheme="majorHAnsi"/>
+          <w:b/>
+          <w:bCs/>
+          <w:sz w:val="24"/>
+          <w:szCs w:val="24"/>
+        </w:rPr>
+        <w:t xml:space="preserve"> </w:t>
+      </w:r>
+      <w:proofErr w:type="spellStart"/>
+      <w:proofErr w:type="gramStart"/>
+      <w:r>
+        <w:rPr>
+          <w:rFonts w:asciiTheme="majorHAnsi" w:hAnsiTheme="majorHAnsi" w:cstheme="majorHAnsi"/>
+          <w:b/>
+          <w:bCs/>
+          <w:sz w:val="24"/>
+          <w:szCs w:val="24"/>
+        </w:rPr>
+        <w:t>count</w:t>
+      </w:r>
+      <w:proofErr w:type="spellEnd"/>
+      <w:r>
+        <w:rPr>
+          <w:rFonts w:asciiTheme="majorHAnsi" w:hAnsiTheme="majorHAnsi" w:cstheme="majorHAnsi"/>
+          <w:b/>
+          <w:bCs/>
+          <w:sz w:val="24"/>
+          <w:szCs w:val="24"/>
+        </w:rPr>
+        <w:t>(</w:t>
+      </w:r>
+      <w:proofErr w:type="gramEnd"/>
+      <w:r>
+        <w:rPr>
+          <w:rFonts w:asciiTheme="majorHAnsi" w:hAnsiTheme="majorHAnsi" w:cstheme="majorHAnsi"/>
+          <w:b/>
+          <w:bCs/>
+          <w:sz w:val="24"/>
+          <w:szCs w:val="24"/>
+        </w:rPr>
+        <w:t xml:space="preserve">*) </w:t>
+      </w:r>
+      <w:proofErr w:type="spellStart"/>
+      <w:r>
+        <w:rPr>
+          <w:rFonts w:asciiTheme="majorHAnsi" w:hAnsiTheme="majorHAnsi" w:cstheme="majorHAnsi"/>
+          <w:b/>
+          <w:bCs/>
+          <w:sz w:val="24"/>
+          <w:szCs w:val="24"/>
+        </w:rPr>
+        <w:t>from</w:t>
+      </w:r>
+      <w:proofErr w:type="spellEnd"/>
+      <w:r>
+        <w:rPr>
+          <w:rFonts w:asciiTheme="majorHAnsi" w:hAnsiTheme="majorHAnsi" w:cstheme="majorHAnsi"/>
+          <w:b/>
+          <w:bCs/>
+          <w:sz w:val="24"/>
+          <w:szCs w:val="24"/>
+        </w:rPr>
+        <w:t xml:space="preserve"> cursos</w:t>
+      </w:r>
+    </w:p>
+    <w:p>
+      <w:pPr>
+        <w:rPr>
+          <w:rFonts w:asciiTheme="majorHAnsi" w:hAnsiTheme="majorHAnsi" w:cstheme="majorHAnsi"/>
+          <w:sz w:val="24"/>
+          <w:szCs w:val="24"/>
+        </w:rPr>
+      </w:pPr>
+      <w:proofErr w:type="spellStart"/>
+      <w:r>
+        <w:rPr>
+          <w:rFonts w:asciiTheme="majorHAnsi" w:hAnsiTheme="majorHAnsi" w:cstheme="majorHAnsi"/>
+          <w:b/>
+          <w:bCs/>
+          <w:sz w:val="24"/>
+          <w:szCs w:val="24"/>
+        </w:rPr>
+        <w:t>order</w:t>
+      </w:r>
+      <w:proofErr w:type="spellEnd"/>
+      <w:r>
+        <w:rPr>
+          <w:rFonts w:asciiTheme="majorHAnsi" w:hAnsiTheme="majorHAnsi" w:cstheme="majorHAnsi"/>
+          <w:b/>
+          <w:bCs/>
+          <w:sz w:val="24"/>
+          <w:szCs w:val="24"/>
+        </w:rPr>
+        <w:t xml:space="preserve"> </w:t>
+      </w:r>
+      <w:proofErr w:type="spellStart"/>
+      <w:r>
+        <w:rPr>
+          <w:rFonts w:asciiTheme="majorHAnsi" w:hAnsiTheme="majorHAnsi" w:cstheme="majorHAnsi"/>
+          <w:b/>
+          <w:bCs/>
+          <w:sz w:val="24"/>
+          <w:szCs w:val="24"/>
+        </w:rPr>
+        <w:t>by</w:t>
+      </w:r>
+      <w:proofErr w:type="spellEnd"/>
+      <w:r>
+        <w:rPr>
+          <w:rFonts w:asciiTheme="majorHAnsi" w:hAnsiTheme="majorHAnsi" w:cstheme="majorHAnsi"/>
+          <w:b/>
+          <w:bCs/>
+          <w:sz w:val="24"/>
+          <w:szCs w:val="24"/>
+        </w:rPr>
+        <w:t xml:space="preserve"> carga;</w:t>
+      </w:r>
+      <w:r>
+        <w:rPr>
+          <w:rFonts w:asciiTheme="majorHAnsi" w:hAnsiTheme="majorHAnsi" w:cstheme="majorHAnsi"/>
+          <w:sz w:val="24"/>
+          <w:szCs w:val="24"/>
+        </w:rPr>
+        <w:t xml:space="preserve"> // conta quantos cursos temos no banco</w:t>
+      </w:r>
+    </w:p>
+    <w:p>
+      <w:pPr>
+        <w:rPr>
+          <w:rFonts w:asciiTheme="majorHAnsi" w:hAnsiTheme="majorHAnsi" w:cstheme="majorHAnsi"/>
+          <w:sz w:val="24"/>
+          <w:szCs w:val="24"/>
+        </w:rPr>
+      </w:pPr>
+    </w:p>
+    <w:p>
+      <w:pPr>
+        <w:rPr>
+          <w:rFonts w:asciiTheme="majorHAnsi" w:hAnsiTheme="majorHAnsi" w:cstheme="majorHAnsi"/>
+          <w:b/>
+          <w:bCs/>
+          <w:sz w:val="24"/>
+          <w:szCs w:val="24"/>
+        </w:rPr>
+      </w:pPr>
+      <w:proofErr w:type="spellStart"/>
+      <w:r>
+        <w:rPr>
+          <w:rFonts w:asciiTheme="majorHAnsi" w:hAnsiTheme="majorHAnsi" w:cstheme="majorHAnsi"/>
+          <w:b/>
+          <w:bCs/>
+          <w:sz w:val="24"/>
+          <w:szCs w:val="24"/>
+        </w:rPr>
+        <w:t>select</w:t>
+      </w:r>
+      <w:proofErr w:type="spellEnd"/>
+      <w:r>
+        <w:rPr>
+          <w:rFonts w:asciiTheme="majorHAnsi" w:hAnsiTheme="majorHAnsi" w:cstheme="majorHAnsi"/>
+          <w:b/>
+          <w:bCs/>
+          <w:sz w:val="24"/>
+          <w:szCs w:val="24"/>
+        </w:rPr>
+        <w:t xml:space="preserve"> </w:t>
+      </w:r>
+      <w:proofErr w:type="spellStart"/>
+      <w:proofErr w:type="gramStart"/>
+      <w:r>
+        <w:rPr>
+          <w:rFonts w:asciiTheme="majorHAnsi" w:hAnsiTheme="majorHAnsi" w:cstheme="majorHAnsi"/>
+          <w:b/>
+          <w:bCs/>
+          <w:sz w:val="24"/>
+          <w:szCs w:val="24"/>
+        </w:rPr>
+        <w:t>count</w:t>
+      </w:r>
+      <w:proofErr w:type="spellEnd"/>
+      <w:r>
+        <w:rPr>
+          <w:rFonts w:asciiTheme="majorHAnsi" w:hAnsiTheme="majorHAnsi" w:cstheme="majorHAnsi"/>
+          <w:b/>
+          <w:bCs/>
+          <w:sz w:val="24"/>
+          <w:szCs w:val="24"/>
+        </w:rPr>
+        <w:t>(</w:t>
+      </w:r>
+      <w:proofErr w:type="gramEnd"/>
+      <w:r>
+        <w:rPr>
+          <w:rFonts w:asciiTheme="majorHAnsi" w:hAnsiTheme="majorHAnsi" w:cstheme="majorHAnsi"/>
+          <w:b/>
+          <w:bCs/>
+          <w:sz w:val="24"/>
+          <w:szCs w:val="24"/>
+        </w:rPr>
+        <w:t xml:space="preserve">*) </w:t>
+      </w:r>
+      <w:proofErr w:type="spellStart"/>
+      <w:r>
+        <w:rPr>
+          <w:rFonts w:asciiTheme="majorHAnsi" w:hAnsiTheme="majorHAnsi" w:cstheme="majorHAnsi"/>
+          <w:b/>
+          <w:bCs/>
+          <w:sz w:val="24"/>
+          <w:szCs w:val="24"/>
+        </w:rPr>
+        <w:t>from</w:t>
+      </w:r>
+      <w:proofErr w:type="spellEnd"/>
+      <w:r>
+        <w:rPr>
+          <w:rFonts w:asciiTheme="majorHAnsi" w:hAnsiTheme="majorHAnsi" w:cstheme="majorHAnsi"/>
+          <w:b/>
+          <w:bCs/>
+          <w:sz w:val="24"/>
+          <w:szCs w:val="24"/>
+        </w:rPr>
+        <w:t xml:space="preserve"> cursos </w:t>
+      </w:r>
+      <w:proofErr w:type="spellStart"/>
+      <w:r>
+        <w:rPr>
+          <w:rFonts w:asciiTheme="majorHAnsi" w:hAnsiTheme="majorHAnsi" w:cstheme="majorHAnsi"/>
+          <w:b/>
+          <w:bCs/>
+          <w:sz w:val="24"/>
+          <w:szCs w:val="24"/>
+        </w:rPr>
+        <w:t>where</w:t>
+      </w:r>
+      <w:proofErr w:type="spellEnd"/>
+      <w:r>
+        <w:rPr>
+          <w:rFonts w:asciiTheme="majorHAnsi" w:hAnsiTheme="majorHAnsi" w:cstheme="majorHAnsi"/>
+          <w:b/>
+          <w:bCs/>
+          <w:sz w:val="24"/>
+          <w:szCs w:val="24"/>
+        </w:rPr>
+        <w:t xml:space="preserve"> carga &gt; '30'</w:t>
+      </w:r>
+    </w:p>
+    <w:p>
+      <w:pPr>
+        <w:rPr>
+          <w:rFonts w:asciiTheme="majorHAnsi" w:hAnsiTheme="majorHAnsi" w:cstheme="majorHAnsi"/>
+          <w:sz w:val="24"/>
+          <w:szCs w:val="24"/>
+        </w:rPr>
+      </w:pPr>
+      <w:proofErr w:type="spellStart"/>
+      <w:r>
+        <w:rPr>
+          <w:rFonts w:asciiTheme="majorHAnsi" w:hAnsiTheme="majorHAnsi" w:cstheme="majorHAnsi"/>
+          <w:b/>
+          <w:bCs/>
+          <w:sz w:val="24"/>
+          <w:szCs w:val="24"/>
+        </w:rPr>
+        <w:t>order</w:t>
+      </w:r>
+      <w:proofErr w:type="spellEnd"/>
+      <w:r>
+        <w:rPr>
+          <w:rFonts w:asciiTheme="majorHAnsi" w:hAnsiTheme="majorHAnsi" w:cstheme="majorHAnsi"/>
+          <w:b/>
+          <w:bCs/>
+          <w:sz w:val="24"/>
+          <w:szCs w:val="24"/>
+        </w:rPr>
+        <w:t xml:space="preserve"> </w:t>
+      </w:r>
+      <w:proofErr w:type="spellStart"/>
+      <w:r>
+        <w:rPr>
+          <w:rFonts w:asciiTheme="majorHAnsi" w:hAnsiTheme="majorHAnsi" w:cstheme="majorHAnsi"/>
+          <w:b/>
+          <w:bCs/>
+          <w:sz w:val="24"/>
+          <w:szCs w:val="24"/>
+        </w:rPr>
+        <w:t>by</w:t>
+      </w:r>
+      <w:proofErr w:type="spellEnd"/>
+      <w:r>
+        <w:rPr>
+          <w:rFonts w:asciiTheme="majorHAnsi" w:hAnsiTheme="majorHAnsi" w:cstheme="majorHAnsi"/>
+          <w:b/>
+          <w:bCs/>
+          <w:sz w:val="24"/>
+          <w:szCs w:val="24"/>
+        </w:rPr>
+        <w:t xml:space="preserve"> carga;</w:t>
+      </w:r>
+      <w:r>
+        <w:rPr>
+          <w:rFonts w:asciiTheme="majorHAnsi" w:hAnsiTheme="majorHAnsi" w:cstheme="majorHAnsi"/>
+          <w:sz w:val="24"/>
+          <w:szCs w:val="24"/>
+        </w:rPr>
+        <w:t xml:space="preserve"> // também podemos fazer assim</w:t>
+      </w:r>
+    </w:p>
+    <w:p>
+      <w:pPr>
+        <w:rPr>
+          <w:rFonts w:asciiTheme="majorHAnsi" w:hAnsiTheme="majorHAnsi" w:cstheme="majorHAnsi"/>
+          <w:sz w:val="24"/>
+          <w:szCs w:val="24"/>
+        </w:rPr>
+      </w:pPr>
+    </w:p>
+    <w:p>
+      <w:pPr>
+        <w:rPr>
+          <w:rFonts w:asciiTheme="majorHAnsi" w:hAnsiTheme="majorHAnsi" w:cstheme="majorHAnsi"/>
+          <w:sz w:val="24"/>
+          <w:szCs w:val="24"/>
+        </w:rPr>
+      </w:pPr>
+      <w:proofErr w:type="spellStart"/>
+      <w:r>
+        <w:rPr>
+          <w:rFonts w:asciiTheme="majorHAnsi" w:hAnsiTheme="majorHAnsi" w:cstheme="majorHAnsi"/>
+          <w:b/>
+          <w:bCs/>
+          <w:sz w:val="24"/>
+          <w:szCs w:val="24"/>
+        </w:rPr>
+        <w:t>select</w:t>
+      </w:r>
+      <w:proofErr w:type="spellEnd"/>
+      <w:r>
+        <w:rPr>
+          <w:rFonts w:asciiTheme="majorHAnsi" w:hAnsiTheme="majorHAnsi" w:cstheme="majorHAnsi"/>
+          <w:b/>
+          <w:bCs/>
+          <w:sz w:val="24"/>
+          <w:szCs w:val="24"/>
+        </w:rPr>
+        <w:t xml:space="preserve"> </w:t>
+      </w:r>
+      <w:proofErr w:type="spellStart"/>
+      <w:r>
+        <w:rPr>
+          <w:rFonts w:asciiTheme="majorHAnsi" w:hAnsiTheme="majorHAnsi" w:cstheme="majorHAnsi"/>
+          <w:b/>
+          <w:bCs/>
+          <w:sz w:val="24"/>
+          <w:szCs w:val="24"/>
+        </w:rPr>
+        <w:t>max</w:t>
+      </w:r>
+      <w:proofErr w:type="spellEnd"/>
+      <w:r>
+        <w:rPr>
+          <w:rFonts w:asciiTheme="majorHAnsi" w:hAnsiTheme="majorHAnsi" w:cstheme="majorHAnsi"/>
+          <w:b/>
+          <w:bCs/>
+          <w:sz w:val="24"/>
+          <w:szCs w:val="24"/>
+        </w:rPr>
+        <w:t xml:space="preserve">(carga) </w:t>
+      </w:r>
+      <w:proofErr w:type="spellStart"/>
+      <w:r>
+        <w:rPr>
+          <w:rFonts w:asciiTheme="majorHAnsi" w:hAnsiTheme="majorHAnsi" w:cstheme="majorHAnsi"/>
+          <w:b/>
+          <w:bCs/>
+          <w:sz w:val="24"/>
+          <w:szCs w:val="24"/>
+        </w:rPr>
+        <w:t>from</w:t>
+      </w:r>
+      <w:proofErr w:type="spellEnd"/>
+      <w:r>
+        <w:rPr>
+          <w:rFonts w:asciiTheme="majorHAnsi" w:hAnsiTheme="majorHAnsi" w:cstheme="majorHAnsi"/>
+          <w:b/>
+          <w:bCs/>
+          <w:sz w:val="24"/>
+          <w:szCs w:val="24"/>
+        </w:rPr>
+        <w:t xml:space="preserve"> cursos;</w:t>
+      </w:r>
+      <w:r>
+        <w:rPr>
+          <w:rFonts w:asciiTheme="majorHAnsi" w:hAnsiTheme="majorHAnsi" w:cstheme="majorHAnsi"/>
+          <w:sz w:val="24"/>
+          <w:szCs w:val="24"/>
+        </w:rPr>
+        <w:t xml:space="preserve"> // devolve a maior carga</w:t>
+      </w:r>
+    </w:p>
+    <w:p>
+      <w:pPr>
+        <w:rPr>
+          <w:rFonts w:asciiTheme="majorHAnsi" w:hAnsiTheme="majorHAnsi" w:cstheme="majorHAnsi"/>
+          <w:sz w:val="24"/>
+          <w:szCs w:val="24"/>
+        </w:rPr>
+      </w:pPr>
+      <w:proofErr w:type="spellStart"/>
+      <w:r>
+        <w:rPr>
+          <w:rFonts w:asciiTheme="majorHAnsi" w:hAnsiTheme="majorHAnsi" w:cstheme="majorHAnsi"/>
+          <w:sz w:val="24"/>
+          <w:szCs w:val="24"/>
+        </w:rPr>
+        <w:t>obs</w:t>
+      </w:r>
+      <w:proofErr w:type="spellEnd"/>
+      <w:r>
+        <w:rPr>
+          <w:rFonts w:asciiTheme="majorHAnsi" w:hAnsiTheme="majorHAnsi" w:cstheme="majorHAnsi"/>
+          <w:sz w:val="24"/>
+          <w:szCs w:val="24"/>
+        </w:rPr>
+        <w:t>: podemos usar “</w:t>
+      </w:r>
+      <w:r>
+        <w:rPr>
+          <w:rFonts w:asciiTheme="majorHAnsi" w:hAnsiTheme="majorHAnsi" w:cstheme="majorHAnsi"/>
+          <w:b/>
+          <w:bCs/>
+          <w:sz w:val="24"/>
+          <w:szCs w:val="24"/>
+        </w:rPr>
+        <w:t>min</w:t>
+      </w:r>
+      <w:r>
+        <w:rPr>
+          <w:rFonts w:asciiTheme="majorHAnsi" w:hAnsiTheme="majorHAnsi" w:cstheme="majorHAnsi"/>
+          <w:sz w:val="24"/>
+          <w:szCs w:val="24"/>
+        </w:rPr>
+        <w:t>” para o menor</w:t>
+      </w:r>
+    </w:p>
+    <w:p>
+      <w:pPr>
+        <w:rPr>
+          <w:rFonts w:asciiTheme="majorHAnsi" w:hAnsiTheme="majorHAnsi" w:cstheme="majorHAnsi"/>
+          <w:sz w:val="24"/>
+          <w:szCs w:val="24"/>
+        </w:rPr>
+      </w:pPr>
+    </w:p>
+    <w:p>
+      <w:pPr>
+        <w:rPr>
+          <w:rFonts w:asciiTheme="majorHAnsi" w:hAnsiTheme="majorHAnsi" w:cstheme="majorHAnsi"/>
+          <w:sz w:val="24"/>
+          <w:szCs w:val="24"/>
+        </w:rPr>
+      </w:pPr>
+      <w:proofErr w:type="spellStart"/>
+      <w:r>
+        <w:rPr>
+          <w:rFonts w:asciiTheme="majorHAnsi" w:hAnsiTheme="majorHAnsi" w:cstheme="majorHAnsi"/>
+          <w:b/>
+          <w:bCs/>
+          <w:sz w:val="24"/>
+          <w:szCs w:val="24"/>
+        </w:rPr>
+        <w:t>select</w:t>
+      </w:r>
+      <w:proofErr w:type="spellEnd"/>
+      <w:r>
+        <w:rPr>
+          <w:rFonts w:asciiTheme="majorHAnsi" w:hAnsiTheme="majorHAnsi" w:cstheme="majorHAnsi"/>
+          <w:b/>
+          <w:bCs/>
+          <w:sz w:val="24"/>
+          <w:szCs w:val="24"/>
+        </w:rPr>
+        <w:t xml:space="preserve"> sum(</w:t>
+      </w:r>
+      <w:proofErr w:type="spellStart"/>
+      <w:r>
+        <w:rPr>
+          <w:rFonts w:asciiTheme="majorHAnsi" w:hAnsiTheme="majorHAnsi" w:cstheme="majorHAnsi"/>
+          <w:b/>
+          <w:bCs/>
+          <w:sz w:val="24"/>
+          <w:szCs w:val="24"/>
+        </w:rPr>
+        <w:t>totaulas</w:t>
+      </w:r>
+      <w:proofErr w:type="spellEnd"/>
+      <w:r>
+        <w:rPr>
+          <w:rFonts w:asciiTheme="majorHAnsi" w:hAnsiTheme="majorHAnsi" w:cstheme="majorHAnsi"/>
+          <w:b/>
+          <w:bCs/>
+          <w:sz w:val="24"/>
+          <w:szCs w:val="24"/>
+        </w:rPr>
+        <w:t xml:space="preserve">) </w:t>
+      </w:r>
+      <w:proofErr w:type="spellStart"/>
+      <w:r>
+        <w:rPr>
+          <w:rFonts w:asciiTheme="majorHAnsi" w:hAnsiTheme="majorHAnsi" w:cstheme="majorHAnsi"/>
+          <w:b/>
+          <w:bCs/>
+          <w:sz w:val="24"/>
+          <w:szCs w:val="24"/>
+        </w:rPr>
+        <w:t>from</w:t>
+      </w:r>
+      <w:proofErr w:type="spellEnd"/>
+      <w:r>
+        <w:rPr>
+          <w:rFonts w:asciiTheme="majorHAnsi" w:hAnsiTheme="majorHAnsi" w:cstheme="majorHAnsi"/>
+          <w:b/>
+          <w:bCs/>
+          <w:sz w:val="24"/>
+          <w:szCs w:val="24"/>
+        </w:rPr>
+        <w:t xml:space="preserve"> cursos </w:t>
+      </w:r>
+      <w:proofErr w:type="spellStart"/>
+      <w:r>
+        <w:rPr>
+          <w:rFonts w:asciiTheme="majorHAnsi" w:hAnsiTheme="majorHAnsi" w:cstheme="majorHAnsi"/>
+          <w:b/>
+          <w:bCs/>
+          <w:sz w:val="24"/>
+          <w:szCs w:val="24"/>
+        </w:rPr>
+        <w:t>where</w:t>
+      </w:r>
+      <w:proofErr w:type="spellEnd"/>
+      <w:r>
+        <w:rPr>
+          <w:rFonts w:asciiTheme="majorHAnsi" w:hAnsiTheme="majorHAnsi" w:cstheme="majorHAnsi"/>
+          <w:b/>
+          <w:bCs/>
+          <w:sz w:val="24"/>
+          <w:szCs w:val="24"/>
+        </w:rPr>
+        <w:t xml:space="preserve"> ano = '2016';</w:t>
+      </w:r>
+      <w:r>
+        <w:rPr>
+          <w:rFonts w:asciiTheme="majorHAnsi" w:hAnsiTheme="majorHAnsi" w:cstheme="majorHAnsi"/>
+          <w:sz w:val="24"/>
+          <w:szCs w:val="24"/>
+        </w:rPr>
+        <w:t xml:space="preserve"> // “sum” soma todos os elementos da coluna “</w:t>
+      </w:r>
+      <w:proofErr w:type="spellStart"/>
+      <w:r>
+        <w:rPr>
+          <w:rFonts w:asciiTheme="majorHAnsi" w:hAnsiTheme="majorHAnsi" w:cstheme="majorHAnsi"/>
+          <w:sz w:val="24"/>
+          <w:szCs w:val="24"/>
+        </w:rPr>
+        <w:t>totaulas</w:t>
+      </w:r>
+      <w:proofErr w:type="spellEnd"/>
+      <w:r>
+        <w:rPr>
+          <w:rFonts w:asciiTheme="majorHAnsi" w:hAnsiTheme="majorHAnsi" w:cstheme="majorHAnsi"/>
+          <w:sz w:val="24"/>
+          <w:szCs w:val="24"/>
+        </w:rPr>
+        <w:t>”</w:t>
+      </w:r>
+    </w:p>
+    <w:p>
+      <w:pPr>
+        <w:rPr>
+          <w:rFonts w:asciiTheme="majorHAnsi" w:hAnsiTheme="majorHAnsi" w:cstheme="majorHAnsi"/>
+          <w:sz w:val="24"/>
+          <w:szCs w:val="24"/>
+        </w:rPr>
+      </w:pPr>
+    </w:p>
+    <w:p>
+      <w:pPr>
+        <w:rPr>
+          <w:rFonts w:asciiTheme="majorHAnsi" w:hAnsiTheme="majorHAnsi" w:cstheme="majorHAnsi"/>
+          <w:sz w:val="24"/>
+          <w:szCs w:val="24"/>
+        </w:rPr>
+      </w:pPr>
+      <w:proofErr w:type="spellStart"/>
+      <w:r>
+        <w:rPr>
+          <w:rFonts w:asciiTheme="majorHAnsi" w:hAnsiTheme="majorHAnsi" w:cstheme="majorHAnsi"/>
+          <w:b/>
+          <w:bCs/>
+          <w:sz w:val="24"/>
+          <w:szCs w:val="24"/>
+        </w:rPr>
+        <w:t>select</w:t>
+      </w:r>
+      <w:proofErr w:type="spellEnd"/>
+      <w:r>
+        <w:rPr>
+          <w:rFonts w:asciiTheme="majorHAnsi" w:hAnsiTheme="majorHAnsi" w:cstheme="majorHAnsi"/>
+          <w:b/>
+          <w:bCs/>
+          <w:sz w:val="24"/>
+          <w:szCs w:val="24"/>
+        </w:rPr>
+        <w:t xml:space="preserve"> </w:t>
+      </w:r>
+      <w:proofErr w:type="spellStart"/>
+      <w:r>
+        <w:rPr>
+          <w:rFonts w:asciiTheme="majorHAnsi" w:hAnsiTheme="majorHAnsi" w:cstheme="majorHAnsi"/>
+          <w:b/>
+          <w:bCs/>
+          <w:sz w:val="24"/>
+          <w:szCs w:val="24"/>
+        </w:rPr>
+        <w:t>avg</w:t>
+      </w:r>
+      <w:proofErr w:type="spellEnd"/>
+      <w:r>
+        <w:rPr>
+          <w:rFonts w:asciiTheme="majorHAnsi" w:hAnsiTheme="majorHAnsi" w:cstheme="majorHAnsi"/>
+          <w:b/>
+          <w:bCs/>
+          <w:sz w:val="24"/>
+          <w:szCs w:val="24"/>
+        </w:rPr>
+        <w:t>(</w:t>
+      </w:r>
+      <w:proofErr w:type="spellStart"/>
+      <w:r>
+        <w:rPr>
+          <w:rFonts w:asciiTheme="majorHAnsi" w:hAnsiTheme="majorHAnsi" w:cstheme="majorHAnsi"/>
+          <w:b/>
+          <w:bCs/>
+          <w:sz w:val="24"/>
+          <w:szCs w:val="24"/>
+        </w:rPr>
+        <w:t>totaulas</w:t>
+      </w:r>
+      <w:proofErr w:type="spellEnd"/>
+      <w:r>
+        <w:rPr>
+          <w:rFonts w:asciiTheme="majorHAnsi" w:hAnsiTheme="majorHAnsi" w:cstheme="majorHAnsi"/>
+          <w:b/>
+          <w:bCs/>
+          <w:sz w:val="24"/>
+          <w:szCs w:val="24"/>
+        </w:rPr>
+        <w:t xml:space="preserve">) </w:t>
+      </w:r>
+      <w:proofErr w:type="spellStart"/>
+      <w:r>
+        <w:rPr>
+          <w:rFonts w:asciiTheme="majorHAnsi" w:hAnsiTheme="majorHAnsi" w:cstheme="majorHAnsi"/>
+          <w:b/>
+          <w:bCs/>
+          <w:sz w:val="24"/>
+          <w:szCs w:val="24"/>
+        </w:rPr>
+        <w:t>from</w:t>
+      </w:r>
+      <w:proofErr w:type="spellEnd"/>
+      <w:r>
+        <w:rPr>
+          <w:rFonts w:asciiTheme="majorHAnsi" w:hAnsiTheme="majorHAnsi" w:cstheme="majorHAnsi"/>
+          <w:b/>
+          <w:bCs/>
+          <w:sz w:val="24"/>
+          <w:szCs w:val="24"/>
+        </w:rPr>
+        <w:t xml:space="preserve"> cursos </w:t>
+      </w:r>
+      <w:proofErr w:type="spellStart"/>
+      <w:r>
+        <w:rPr>
+          <w:rFonts w:asciiTheme="majorHAnsi" w:hAnsiTheme="majorHAnsi" w:cstheme="majorHAnsi"/>
+          <w:b/>
+          <w:bCs/>
+          <w:sz w:val="24"/>
+          <w:szCs w:val="24"/>
+        </w:rPr>
+        <w:t>where</w:t>
+      </w:r>
+      <w:proofErr w:type="spellEnd"/>
+      <w:r>
+        <w:rPr>
+          <w:rFonts w:asciiTheme="majorHAnsi" w:hAnsiTheme="majorHAnsi" w:cstheme="majorHAnsi"/>
+          <w:b/>
+          <w:bCs/>
+          <w:sz w:val="24"/>
+          <w:szCs w:val="24"/>
+        </w:rPr>
+        <w:t xml:space="preserve"> ano = '2016';</w:t>
+      </w:r>
+      <w:r>
+        <w:rPr>
+          <w:rFonts w:asciiTheme="majorHAnsi" w:hAnsiTheme="majorHAnsi" w:cstheme="majorHAnsi"/>
+          <w:sz w:val="24"/>
+          <w:szCs w:val="24"/>
+        </w:rPr>
+        <w:t xml:space="preserve"> // “</w:t>
+      </w:r>
+      <w:proofErr w:type="spellStart"/>
+      <w:r>
+        <w:rPr>
+          <w:rFonts w:asciiTheme="majorHAnsi" w:hAnsiTheme="majorHAnsi" w:cstheme="majorHAnsi"/>
+          <w:sz w:val="24"/>
+          <w:szCs w:val="24"/>
+        </w:rPr>
+        <w:t>avg</w:t>
+      </w:r>
+      <w:proofErr w:type="spellEnd"/>
+      <w:r>
+        <w:rPr>
+          <w:rFonts w:asciiTheme="majorHAnsi" w:hAnsiTheme="majorHAnsi" w:cstheme="majorHAnsi"/>
+          <w:sz w:val="24"/>
+          <w:szCs w:val="24"/>
+        </w:rPr>
+        <w:t xml:space="preserve">” tira a </w:t>
+      </w:r>
+      <w:proofErr w:type="spellStart"/>
+      <w:r>
+        <w:rPr>
+          <w:rFonts w:asciiTheme="majorHAnsi" w:hAnsiTheme="majorHAnsi" w:cstheme="majorHAnsi"/>
+          <w:sz w:val="24"/>
+          <w:szCs w:val="24"/>
+        </w:rPr>
+        <w:t>media</w:t>
+      </w:r>
+      <w:proofErr w:type="spellEnd"/>
+      <w:r>
+        <w:rPr>
+          <w:rFonts w:asciiTheme="majorHAnsi" w:hAnsiTheme="majorHAnsi" w:cstheme="majorHAnsi"/>
+          <w:sz w:val="24"/>
+          <w:szCs w:val="24"/>
+        </w:rPr>
+        <w:t xml:space="preserve"> da coluna</w:t>
+      </w:r>
+    </w:p>
+    <w:p>
+      <w:pPr>
+        <w:rPr>
+          <w:rFonts w:ascii="Algerian" w:hAnsi="Algerian"/>
+          <w:b/>
+          <w:bCs/>
+          <w:sz w:val="24"/>
+          <w:szCs w:val="24"/>
+        </w:rPr>
+      </w:pPr>
+    </w:p>
+    <w:p>
+      <w:pPr>
+        <w:rPr>
+          <w:rFonts w:ascii="Algerian" w:hAnsi="Algerian"/>
+          <w:b/>
+          <w:bCs/>
+          <w:sz w:val="24"/>
+          <w:szCs w:val="24"/>
+        </w:rPr>
+      </w:pPr>
+    </w:p>
+    <w:p>
+      <w:pPr>
+        <w:rPr>
+          <w:rFonts w:ascii="Algerian" w:hAnsi="Algerian"/>
+          <w:b/>
+          <w:bCs/>
+          <w:sz w:val="24"/>
+          <w:szCs w:val="24"/>
+        </w:rPr>
+      </w:pPr>
+    </w:p>
+    <w:p>
+      <w:pPr>
+        <w:rPr>
+          <w:rFonts w:asciiTheme="majorHAnsi" w:hAnsiTheme="majorHAnsi" w:cstheme="majorHAnsi"/>
+          <w:b/>
+          <w:bCs/>
+          <w:color w:val="4472C4" w:themeColor="accent1"/>
+          <w:sz w:val="32"/>
+          <w:szCs w:val="32"/>
+        </w:rPr>
+      </w:pPr>
+      <w:proofErr w:type="spellStart"/>
+      <w:r>
+        <w:rPr>
+          <w:rFonts w:asciiTheme="majorHAnsi" w:hAnsiTheme="majorHAnsi" w:cstheme="majorHAnsi"/>
+          <w:b/>
+          <w:bCs/>
+          <w:color w:val="4472C4" w:themeColor="accent1"/>
+          <w:sz w:val="32"/>
+          <w:szCs w:val="32"/>
+        </w:rPr>
+        <w:t>Select</w:t>
+      </w:r>
+      <w:proofErr w:type="spellEnd"/>
+      <w:r>
+        <w:rPr>
+          <w:rFonts w:asciiTheme="majorHAnsi" w:hAnsiTheme="majorHAnsi" w:cstheme="majorHAnsi"/>
+          <w:b/>
+          <w:bCs/>
+          <w:color w:val="4472C4" w:themeColor="accent1"/>
+          <w:sz w:val="32"/>
+          <w:szCs w:val="32"/>
+        </w:rPr>
+        <w:t xml:space="preserve"> Parte </w:t>
+      </w:r>
+      <w:r>
+        <w:rPr>
+          <w:rFonts w:asciiTheme="majorHAnsi" w:hAnsiTheme="majorHAnsi" w:cstheme="majorHAnsi"/>
+          <w:b/>
+          <w:bCs/>
+          <w:color w:val="4472C4" w:themeColor="accent1"/>
+          <w:sz w:val="32"/>
+          <w:szCs w:val="32"/>
+        </w:rPr>
+        <w:t>3</w:t>
+      </w:r>
+      <w:r>
+        <w:rPr>
+          <w:rFonts w:asciiTheme="majorHAnsi" w:hAnsiTheme="majorHAnsi" w:cstheme="majorHAnsi"/>
+          <w:b/>
+          <w:bCs/>
+          <w:color w:val="4472C4" w:themeColor="accent1"/>
+          <w:sz w:val="32"/>
+          <w:szCs w:val="32"/>
+        </w:rPr>
+        <w:t>:</w:t>
+      </w:r>
+    </w:p>
+    <w:p>
+      <w:pPr>
+        <w:rPr>
+          <w:rFonts w:ascii="Algerian" w:hAnsi="Algerian"/>
+          <w:b/>
+          <w:bCs/>
+          <w:sz w:val="24"/>
+          <w:szCs w:val="24"/>
+        </w:rPr>
+      </w:pPr>
+    </w:p>
+    <w:p>
+      <w:pPr>
+        <w:rPr>
+          <w:rFonts w:asciiTheme="majorHAnsi" w:hAnsiTheme="majorHAnsi" w:cstheme="majorHAnsi"/>
+          <w:sz w:val="24"/>
+          <w:szCs w:val="24"/>
+        </w:rPr>
+      </w:pPr>
+      <w:r>
+        <w:rPr>
+          <w:rFonts w:asciiTheme="majorHAnsi" w:hAnsiTheme="majorHAnsi" w:cstheme="majorHAnsi"/>
+          <w:sz w:val="24"/>
+          <w:szCs w:val="24"/>
+        </w:rPr>
+        <w:t>// Agrupando elementos de uma coluna</w:t>
+      </w:r>
+    </w:p>
+    <w:p>
+      <w:pPr>
+        <w:rPr>
+          <w:rFonts w:asciiTheme="majorHAnsi" w:hAnsiTheme="majorHAnsi" w:cstheme="majorHAnsi"/>
+          <w:b/>
+          <w:bCs/>
+          <w:sz w:val="24"/>
+          <w:szCs w:val="24"/>
+        </w:rPr>
+      </w:pPr>
+      <w:proofErr w:type="spellStart"/>
+      <w:r>
+        <w:rPr>
+          <w:rFonts w:asciiTheme="majorHAnsi" w:hAnsiTheme="majorHAnsi" w:cstheme="majorHAnsi"/>
+          <w:b/>
+          <w:bCs/>
+          <w:sz w:val="24"/>
+          <w:szCs w:val="24"/>
+        </w:rPr>
+        <w:t>select</w:t>
+      </w:r>
+      <w:proofErr w:type="spellEnd"/>
+      <w:r>
+        <w:rPr>
+          <w:rFonts w:asciiTheme="majorHAnsi" w:hAnsiTheme="majorHAnsi" w:cstheme="majorHAnsi"/>
+          <w:b/>
+          <w:bCs/>
+          <w:sz w:val="24"/>
+          <w:szCs w:val="24"/>
+        </w:rPr>
+        <w:t xml:space="preserve"> nacionalidade, </w:t>
+      </w:r>
+      <w:proofErr w:type="spellStart"/>
+      <w:r>
+        <w:rPr>
+          <w:rFonts w:asciiTheme="majorHAnsi" w:hAnsiTheme="majorHAnsi" w:cstheme="majorHAnsi"/>
+          <w:b/>
+          <w:bCs/>
+          <w:sz w:val="24"/>
+          <w:szCs w:val="24"/>
+        </w:rPr>
+        <w:t>count</w:t>
+      </w:r>
+      <w:proofErr w:type="spellEnd"/>
+      <w:r>
+        <w:rPr>
+          <w:rFonts w:asciiTheme="majorHAnsi" w:hAnsiTheme="majorHAnsi" w:cstheme="majorHAnsi"/>
+          <w:b/>
+          <w:bCs/>
+          <w:sz w:val="24"/>
+          <w:szCs w:val="24"/>
+        </w:rPr>
+        <w:t xml:space="preserve">(nacionalidade) </w:t>
+      </w:r>
+      <w:proofErr w:type="spellStart"/>
+      <w:r>
+        <w:rPr>
+          <w:rFonts w:asciiTheme="majorHAnsi" w:hAnsiTheme="majorHAnsi" w:cstheme="majorHAnsi"/>
+          <w:b/>
+          <w:bCs/>
+          <w:sz w:val="24"/>
+          <w:szCs w:val="24"/>
+        </w:rPr>
+        <w:t>from</w:t>
+      </w:r>
+      <w:proofErr w:type="spellEnd"/>
+      <w:r>
+        <w:rPr>
+          <w:rFonts w:asciiTheme="majorHAnsi" w:hAnsiTheme="majorHAnsi" w:cstheme="majorHAnsi"/>
+          <w:b/>
+          <w:bCs/>
+          <w:sz w:val="24"/>
+          <w:szCs w:val="24"/>
+        </w:rPr>
+        <w:t xml:space="preserve"> gafanhotos</w:t>
+      </w:r>
+    </w:p>
+    <w:p>
+      <w:pPr>
+        <w:rPr>
+          <w:rFonts w:asciiTheme="majorHAnsi" w:hAnsiTheme="majorHAnsi" w:cstheme="majorHAnsi"/>
+          <w:sz w:val="24"/>
+          <w:szCs w:val="24"/>
+        </w:rPr>
+      </w:pPr>
+      <w:proofErr w:type="spellStart"/>
+      <w:r>
+        <w:rPr>
+          <w:rFonts w:asciiTheme="majorHAnsi" w:hAnsiTheme="majorHAnsi" w:cstheme="majorHAnsi"/>
+          <w:b/>
+          <w:bCs/>
+          <w:sz w:val="24"/>
+          <w:szCs w:val="24"/>
+        </w:rPr>
+        <w:t>group</w:t>
+      </w:r>
+      <w:proofErr w:type="spellEnd"/>
+      <w:r>
+        <w:rPr>
+          <w:rFonts w:asciiTheme="majorHAnsi" w:hAnsiTheme="majorHAnsi" w:cstheme="majorHAnsi"/>
+          <w:b/>
+          <w:bCs/>
+          <w:sz w:val="24"/>
+          <w:szCs w:val="24"/>
+        </w:rPr>
+        <w:t xml:space="preserve"> </w:t>
+      </w:r>
+      <w:proofErr w:type="spellStart"/>
+      <w:r>
+        <w:rPr>
+          <w:rFonts w:asciiTheme="majorHAnsi" w:hAnsiTheme="majorHAnsi" w:cstheme="majorHAnsi"/>
+          <w:b/>
+          <w:bCs/>
+          <w:sz w:val="24"/>
+          <w:szCs w:val="24"/>
+        </w:rPr>
+        <w:t>by</w:t>
+      </w:r>
+      <w:proofErr w:type="spellEnd"/>
+      <w:r>
+        <w:rPr>
+          <w:rFonts w:asciiTheme="majorHAnsi" w:hAnsiTheme="majorHAnsi" w:cstheme="majorHAnsi"/>
+          <w:b/>
+          <w:bCs/>
+          <w:sz w:val="24"/>
+          <w:szCs w:val="24"/>
+        </w:rPr>
+        <w:t xml:space="preserve"> </w:t>
+      </w:r>
+      <w:proofErr w:type="gramStart"/>
+      <w:r>
+        <w:rPr>
+          <w:rFonts w:asciiTheme="majorHAnsi" w:hAnsiTheme="majorHAnsi" w:cstheme="majorHAnsi"/>
+          <w:b/>
+          <w:bCs/>
+          <w:sz w:val="24"/>
+          <w:szCs w:val="24"/>
+        </w:rPr>
+        <w:t>nacionalidade;</w:t>
+      </w:r>
+      <w:r>
+        <w:rPr>
+          <w:rFonts w:asciiTheme="majorHAnsi" w:hAnsiTheme="majorHAnsi" w:cstheme="majorHAnsi"/>
+          <w:b/>
+          <w:bCs/>
+          <w:sz w:val="24"/>
+          <w:szCs w:val="24"/>
+        </w:rPr>
+        <w:t xml:space="preserve">  </w:t>
+      </w:r>
+      <w:r>
+        <w:rPr>
+          <w:rFonts w:asciiTheme="majorHAnsi" w:hAnsiTheme="majorHAnsi" w:cstheme="majorHAnsi"/>
+          <w:sz w:val="24"/>
+          <w:szCs w:val="24"/>
+        </w:rPr>
+        <w:t>/</w:t>
+      </w:r>
+      <w:proofErr w:type="gramEnd"/>
+      <w:r>
+        <w:rPr>
+          <w:rFonts w:asciiTheme="majorHAnsi" w:hAnsiTheme="majorHAnsi" w:cstheme="majorHAnsi"/>
+          <w:sz w:val="24"/>
+          <w:szCs w:val="24"/>
+        </w:rPr>
+        <w:t>/</w:t>
+      </w:r>
+      <w:r>
+        <w:rPr>
+          <w:rFonts w:asciiTheme="majorHAnsi" w:hAnsiTheme="majorHAnsi" w:cstheme="majorHAnsi"/>
+          <w:sz w:val="24"/>
+          <w:szCs w:val="24"/>
+        </w:rPr>
+        <w:t xml:space="preserve"> com o ‘</w:t>
+      </w:r>
+      <w:proofErr w:type="spellStart"/>
+      <w:r>
+        <w:rPr>
+          <w:rFonts w:asciiTheme="majorHAnsi" w:hAnsiTheme="majorHAnsi" w:cstheme="majorHAnsi"/>
+          <w:sz w:val="24"/>
+          <w:szCs w:val="24"/>
+        </w:rPr>
+        <w:t>group</w:t>
+      </w:r>
+      <w:proofErr w:type="spellEnd"/>
+      <w:r>
+        <w:rPr>
+          <w:rFonts w:asciiTheme="majorHAnsi" w:hAnsiTheme="majorHAnsi" w:cstheme="majorHAnsi"/>
+          <w:sz w:val="24"/>
+          <w:szCs w:val="24"/>
+        </w:rPr>
+        <w:t xml:space="preserve"> </w:t>
+      </w:r>
+      <w:proofErr w:type="spellStart"/>
+      <w:r>
+        <w:rPr>
+          <w:rFonts w:asciiTheme="majorHAnsi" w:hAnsiTheme="majorHAnsi" w:cstheme="majorHAnsi"/>
+          <w:sz w:val="24"/>
+          <w:szCs w:val="24"/>
+        </w:rPr>
+        <w:t>by</w:t>
+      </w:r>
+      <w:proofErr w:type="spellEnd"/>
+      <w:r>
+        <w:rPr>
+          <w:rFonts w:asciiTheme="majorHAnsi" w:hAnsiTheme="majorHAnsi" w:cstheme="majorHAnsi"/>
+          <w:sz w:val="24"/>
+          <w:szCs w:val="24"/>
+        </w:rPr>
+        <w:t>’ estamos agrupando as nacionalidades, e com o ‘</w:t>
+      </w:r>
+      <w:proofErr w:type="spellStart"/>
+      <w:r>
+        <w:rPr>
+          <w:rFonts w:asciiTheme="majorHAnsi" w:hAnsiTheme="majorHAnsi" w:cstheme="majorHAnsi"/>
+          <w:sz w:val="24"/>
+          <w:szCs w:val="24"/>
+        </w:rPr>
+        <w:t>count</w:t>
+      </w:r>
+      <w:proofErr w:type="spellEnd"/>
+      <w:r>
+        <w:rPr>
+          <w:rFonts w:asciiTheme="majorHAnsi" w:hAnsiTheme="majorHAnsi" w:cstheme="majorHAnsi"/>
+          <w:sz w:val="24"/>
+          <w:szCs w:val="24"/>
+        </w:rPr>
+        <w:t xml:space="preserve">()’ </w:t>
+      </w:r>
+      <w:proofErr w:type="spellStart"/>
+      <w:r>
+        <w:rPr>
+          <w:rFonts w:asciiTheme="majorHAnsi" w:hAnsiTheme="majorHAnsi" w:cstheme="majorHAnsi"/>
+          <w:sz w:val="24"/>
+          <w:szCs w:val="24"/>
+        </w:rPr>
+        <w:t>esta</w:t>
+      </w:r>
+      <w:proofErr w:type="spellEnd"/>
+      <w:r>
+        <w:rPr>
+          <w:rFonts w:asciiTheme="majorHAnsi" w:hAnsiTheme="majorHAnsi" w:cstheme="majorHAnsi"/>
+          <w:sz w:val="24"/>
+          <w:szCs w:val="24"/>
+        </w:rPr>
+        <w:t xml:space="preserve"> nos informando a quantidade de nacionalidade.</w:t>
+      </w:r>
+    </w:p>
+    <w:p>
+      <w:pPr>
+        <w:rPr>
+          <w:rFonts w:asciiTheme="majorHAnsi" w:hAnsiTheme="majorHAnsi" w:cstheme="majorHAnsi"/>
+          <w:sz w:val="24"/>
+          <w:szCs w:val="24"/>
+        </w:rPr>
+      </w:pPr>
+    </w:p>
+    <w:p>
+      <w:pPr>
+        <w:rPr>
+          <w:rFonts w:asciiTheme="majorHAnsi" w:hAnsiTheme="majorHAnsi" w:cstheme="majorHAnsi"/>
+          <w:b/>
+          <w:bCs/>
+          <w:sz w:val="24"/>
+          <w:szCs w:val="24"/>
+        </w:rPr>
+      </w:pPr>
+    </w:p>
+    <w:p>
+      <w:pPr>
+        <w:rPr>
+          <w:rFonts w:asciiTheme="majorHAnsi" w:hAnsiTheme="majorHAnsi" w:cstheme="majorHAnsi"/>
+          <w:b/>
+          <w:bCs/>
+          <w:sz w:val="24"/>
+          <w:szCs w:val="24"/>
+        </w:rPr>
+      </w:pPr>
     </w:p>
     <w:p>
       <w:pPr>
@@ -7474,29 +8833,29 @@
           <w:sz w:val="24"/>
           <w:szCs w:val="24"/>
         </w:rPr>
-        <w:t xml:space="preserve"> </w:t>
-      </w:r>
-      <w:proofErr w:type="spellStart"/>
-      <w:r>
-        <w:rPr>
-          <w:rFonts w:asciiTheme="majorHAnsi" w:hAnsiTheme="majorHAnsi" w:cstheme="majorHAnsi"/>
-          <w:b/>
-          <w:bCs/>
-          <w:sz w:val="24"/>
-          <w:szCs w:val="24"/>
-        </w:rPr>
-        <w:t>distinct</w:t>
-      </w:r>
-      <w:proofErr w:type="spellEnd"/>
-      <w:r>
-        <w:rPr>
-          <w:rFonts w:asciiTheme="majorHAnsi" w:hAnsiTheme="majorHAnsi" w:cstheme="majorHAnsi"/>
-          <w:b/>
-          <w:bCs/>
-          <w:sz w:val="24"/>
-          <w:szCs w:val="24"/>
-        </w:rPr>
-        <w:t xml:space="preserve"> nacionalidade </w:t>
+        <w:t xml:space="preserve"> ano, </w:t>
+      </w:r>
+      <w:proofErr w:type="spellStart"/>
+      <w:r>
+        <w:rPr>
+          <w:rFonts w:asciiTheme="majorHAnsi" w:hAnsiTheme="majorHAnsi" w:cstheme="majorHAnsi"/>
+          <w:b/>
+          <w:bCs/>
+          <w:sz w:val="24"/>
+          <w:szCs w:val="24"/>
+        </w:rPr>
+        <w:t>count</w:t>
+      </w:r>
+      <w:proofErr w:type="spellEnd"/>
+      <w:r>
+        <w:rPr>
+          <w:rFonts w:asciiTheme="majorHAnsi" w:hAnsiTheme="majorHAnsi" w:cstheme="majorHAnsi"/>
+          <w:b/>
+          <w:bCs/>
+          <w:sz w:val="24"/>
+          <w:szCs w:val="24"/>
+        </w:rPr>
+        <w:t xml:space="preserve">(ano) </w:t>
       </w:r>
       <w:proofErr w:type="spellStart"/>
       <w:r>
@@ -7518,27 +8877,29 @@
           <w:sz w:val="24"/>
           <w:szCs w:val="24"/>
         </w:rPr>
-        <w:t xml:space="preserve"> gafanhotos</w:t>
-      </w:r>
-    </w:p>
-    <w:p>
-      <w:pPr>
-        <w:rPr>
-          <w:rFonts w:asciiTheme="majorHAnsi" w:hAnsiTheme="majorHAnsi" w:cstheme="majorHAnsi"/>
-          <w:sz w:val="24"/>
-          <w:szCs w:val="24"/>
-        </w:rPr>
-      </w:pPr>
-      <w:proofErr w:type="spellStart"/>
-      <w:r>
-        <w:rPr>
-          <w:rFonts w:asciiTheme="majorHAnsi" w:hAnsiTheme="majorHAnsi" w:cstheme="majorHAnsi"/>
-          <w:b/>
-          <w:bCs/>
-          <w:sz w:val="24"/>
-          <w:szCs w:val="24"/>
-        </w:rPr>
-        <w:t>order</w:t>
+        <w:t xml:space="preserve"> cursos</w:t>
+      </w:r>
+    </w:p>
+    <w:p>
+      <w:pPr>
+        <w:rPr>
+          <w:rFonts w:asciiTheme="majorHAnsi" w:hAnsiTheme="majorHAnsi" w:cstheme="majorHAnsi"/>
+          <w:b/>
+          <w:bCs/>
+          <w:sz w:val="24"/>
+          <w:szCs w:val="24"/>
+        </w:rPr>
+      </w:pPr>
+      <w:proofErr w:type="spellStart"/>
+      <w:r>
+        <w:rPr>
+          <w:rFonts w:asciiTheme="majorHAnsi" w:hAnsiTheme="majorHAnsi" w:cstheme="majorHAnsi"/>
+          <w:b/>
+          <w:bCs/>
+          <w:sz w:val="24"/>
+          <w:szCs w:val="24"/>
+        </w:rPr>
+        <w:t>group</w:t>
       </w:r>
       <w:proofErr w:type="spellEnd"/>
       <w:r>
@@ -7571,34 +8932,113 @@
           <w:sz w:val="24"/>
           <w:szCs w:val="24"/>
         </w:rPr>
-        <w:t xml:space="preserve"> </w:t>
+        <w:t xml:space="preserve"> ano</w:t>
+      </w:r>
+    </w:p>
+    <w:p>
+      <w:pPr>
+        <w:rPr>
+          <w:rFonts w:asciiTheme="majorHAnsi" w:hAnsiTheme="majorHAnsi" w:cstheme="majorHAnsi"/>
+          <w:sz w:val="24"/>
+          <w:szCs w:val="24"/>
+        </w:rPr>
+      </w:pPr>
+      <w:proofErr w:type="spellStart"/>
+      <w:r>
+        <w:rPr>
+          <w:rFonts w:asciiTheme="majorHAnsi" w:hAnsiTheme="majorHAnsi" w:cstheme="majorHAnsi"/>
+          <w:b/>
+          <w:bCs/>
+          <w:sz w:val="24"/>
+          <w:szCs w:val="24"/>
+        </w:rPr>
+        <w:t>having</w:t>
+      </w:r>
+      <w:proofErr w:type="spellEnd"/>
+      <w:r>
+        <w:rPr>
+          <w:rFonts w:asciiTheme="majorHAnsi" w:hAnsiTheme="majorHAnsi" w:cstheme="majorHAnsi"/>
+          <w:b/>
+          <w:bCs/>
+          <w:sz w:val="24"/>
+          <w:szCs w:val="24"/>
+        </w:rPr>
+        <w:t xml:space="preserve"> </w:t>
+      </w:r>
+      <w:proofErr w:type="spellStart"/>
+      <w:r>
+        <w:rPr>
+          <w:rFonts w:asciiTheme="majorHAnsi" w:hAnsiTheme="majorHAnsi" w:cstheme="majorHAnsi"/>
+          <w:b/>
+          <w:bCs/>
+          <w:sz w:val="24"/>
+          <w:szCs w:val="24"/>
+        </w:rPr>
+        <w:t>count</w:t>
+      </w:r>
+      <w:proofErr w:type="spellEnd"/>
+      <w:r>
+        <w:rPr>
+          <w:rFonts w:asciiTheme="majorHAnsi" w:hAnsiTheme="majorHAnsi" w:cstheme="majorHAnsi"/>
+          <w:b/>
+          <w:bCs/>
+          <w:sz w:val="24"/>
+          <w:szCs w:val="24"/>
+        </w:rPr>
+        <w:t>(ano) &gt;= 4;</w:t>
+      </w:r>
+      <w:r>
+        <w:rPr>
+          <w:rFonts w:asciiTheme="majorHAnsi" w:hAnsiTheme="majorHAnsi" w:cstheme="majorHAnsi"/>
+          <w:b/>
+          <w:bCs/>
+          <w:sz w:val="24"/>
+          <w:szCs w:val="24"/>
+        </w:rPr>
+        <w:t xml:space="preserve"> </w:t>
+      </w:r>
+      <w:r>
+        <w:rPr>
+          <w:rFonts w:asciiTheme="majorHAnsi" w:hAnsiTheme="majorHAnsi" w:cstheme="majorHAnsi"/>
+          <w:sz w:val="24"/>
+          <w:szCs w:val="24"/>
+        </w:rPr>
+        <w:t xml:space="preserve">// </w:t>
+      </w:r>
+      <w:r>
+        <w:rPr>
+          <w:rFonts w:asciiTheme="majorHAnsi" w:hAnsiTheme="majorHAnsi" w:cstheme="majorHAnsi"/>
+          <w:sz w:val="24"/>
+          <w:szCs w:val="24"/>
+        </w:rPr>
+        <w:t>Aqui selecionamos com o ‘</w:t>
+      </w:r>
+      <w:proofErr w:type="spellStart"/>
+      <w:r>
+        <w:rPr>
+          <w:rFonts w:asciiTheme="majorHAnsi" w:hAnsiTheme="majorHAnsi" w:cstheme="majorHAnsi"/>
+          <w:sz w:val="24"/>
+          <w:szCs w:val="24"/>
+        </w:rPr>
+        <w:t>having</w:t>
+      </w:r>
+      <w:proofErr w:type="spellEnd"/>
+      <w:r>
+        <w:rPr>
+          <w:rFonts w:asciiTheme="majorHAnsi" w:hAnsiTheme="majorHAnsi" w:cstheme="majorHAnsi"/>
+          <w:sz w:val="24"/>
+          <w:szCs w:val="24"/>
+        </w:rPr>
+        <w:t xml:space="preserve">’ a penas o agrupamento com ano que se </w:t>
       </w:r>
       <w:proofErr w:type="gramStart"/>
       <w:r>
         <w:rPr>
           <w:rFonts w:asciiTheme="majorHAnsi" w:hAnsiTheme="majorHAnsi" w:cstheme="majorHAnsi"/>
-          <w:b/>
-          <w:bCs/>
-          <w:sz w:val="24"/>
-          <w:szCs w:val="24"/>
-        </w:rPr>
-        <w:t>nacionalidade</w:t>
-      </w:r>
-      <w:r>
-        <w:rPr>
-          <w:rFonts w:asciiTheme="majorHAnsi" w:hAnsiTheme="majorHAnsi" w:cstheme="majorHAnsi"/>
-          <w:sz w:val="24"/>
-          <w:szCs w:val="24"/>
-        </w:rPr>
-        <w:t>;</w:t>
-      </w:r>
-      <w:r>
-        <w:rPr>
-          <w:rFonts w:asciiTheme="majorHAnsi" w:hAnsiTheme="majorHAnsi" w:cstheme="majorHAnsi"/>
-          <w:sz w:val="24"/>
-          <w:szCs w:val="24"/>
-        </w:rPr>
-        <w:t xml:space="preserve">  /</w:t>
+          <w:sz w:val="24"/>
+          <w:szCs w:val="24"/>
+        </w:rPr>
+        <w:t>repetem  4</w:t>
       </w:r>
       <w:proofErr w:type="gramEnd"/>
       <w:r>
@@ -7607,17 +9047,97 @@
           <w:sz w:val="24"/>
           <w:szCs w:val="24"/>
         </w:rPr>
-        <w:t>/ seleciona todas as nacionalidades em ordem, e as que se repetem ele só mostra uma vez</w:t>
-      </w:r>
-    </w:p>
-    <w:p>
-      <w:pPr>
-        <w:rPr>
-          <w:rFonts w:asciiTheme="majorHAnsi" w:hAnsiTheme="majorHAnsi" w:cstheme="majorHAnsi"/>
-          <w:sz w:val="20"/>
-          <w:szCs w:val="20"/>
-        </w:rPr>
-      </w:pPr>
+        <w:t xml:space="preserve"> ou mais vezes  </w:t>
+      </w:r>
+    </w:p>
+    <w:p>
+      <w:pPr>
+        <w:rPr>
+          <w:rFonts w:asciiTheme="majorHAnsi" w:hAnsiTheme="majorHAnsi" w:cstheme="majorHAnsi"/>
+          <w:sz w:val="24"/>
+          <w:szCs w:val="24"/>
+        </w:rPr>
+      </w:pPr>
+    </w:p>
+    <w:p>
+      <w:pPr>
+        <w:rPr>
+          <w:rFonts w:asciiTheme="majorHAnsi" w:hAnsiTheme="majorHAnsi" w:cstheme="majorHAnsi"/>
+          <w:sz w:val="24"/>
+          <w:szCs w:val="24"/>
+        </w:rPr>
+      </w:pPr>
+    </w:p>
+    <w:p>
+      <w:pPr>
+        <w:rPr>
+          <w:rFonts w:asciiTheme="majorHAnsi" w:hAnsiTheme="majorHAnsi" w:cstheme="majorHAnsi"/>
+          <w:sz w:val="24"/>
+          <w:szCs w:val="24"/>
+        </w:rPr>
+      </w:pPr>
+      <w:r>
+        <w:rPr>
+          <w:rFonts w:asciiTheme="majorHAnsi" w:hAnsiTheme="majorHAnsi" w:cstheme="majorHAnsi"/>
+          <w:sz w:val="24"/>
+          <w:szCs w:val="24"/>
+        </w:rPr>
+        <w:t xml:space="preserve">// Exemplo de </w:t>
+      </w:r>
+      <w:proofErr w:type="spellStart"/>
+      <w:r>
+        <w:rPr>
+          <w:rFonts w:asciiTheme="majorHAnsi" w:hAnsiTheme="majorHAnsi" w:cstheme="majorHAnsi"/>
+          <w:sz w:val="24"/>
+          <w:szCs w:val="24"/>
+        </w:rPr>
+        <w:t>Select</w:t>
+      </w:r>
+      <w:proofErr w:type="spellEnd"/>
+      <w:r>
+        <w:rPr>
+          <w:rFonts w:asciiTheme="majorHAnsi" w:hAnsiTheme="majorHAnsi" w:cstheme="majorHAnsi"/>
+          <w:sz w:val="24"/>
+          <w:szCs w:val="24"/>
+        </w:rPr>
+        <w:t xml:space="preserve"> </w:t>
+      </w:r>
+      <w:proofErr w:type="spellStart"/>
+      <w:r>
+        <w:rPr>
+          <w:rFonts w:asciiTheme="majorHAnsi" w:hAnsiTheme="majorHAnsi" w:cstheme="majorHAnsi"/>
+          <w:sz w:val="24"/>
+          <w:szCs w:val="24"/>
+        </w:rPr>
+        <w:t>detro</w:t>
+      </w:r>
+      <w:proofErr w:type="spellEnd"/>
+      <w:r>
+        <w:rPr>
+          <w:rFonts w:asciiTheme="majorHAnsi" w:hAnsiTheme="majorHAnsi" w:cstheme="majorHAnsi"/>
+          <w:sz w:val="24"/>
+          <w:szCs w:val="24"/>
+        </w:rPr>
+        <w:t xml:space="preserve"> de outro </w:t>
+      </w:r>
+      <w:proofErr w:type="spellStart"/>
+      <w:r>
+        <w:rPr>
+          <w:rFonts w:asciiTheme="majorHAnsi" w:hAnsiTheme="majorHAnsi" w:cstheme="majorHAnsi"/>
+          <w:sz w:val="24"/>
+          <w:szCs w:val="24"/>
+        </w:rPr>
+        <w:t>Select</w:t>
+      </w:r>
+      <w:proofErr w:type="spellEnd"/>
+      <w:r>
+        <w:rPr>
+          <w:rFonts w:asciiTheme="majorHAnsi" w:hAnsiTheme="majorHAnsi" w:cstheme="majorHAnsi"/>
+          <w:sz w:val="24"/>
+          <w:szCs w:val="24"/>
+        </w:rPr>
+        <w:t>:</w:t>
+      </w:r>
     </w:p>
     <w:p>
       <w:pPr>
@@ -7649,7 +9169,7 @@
           <w:sz w:val="24"/>
           <w:szCs w:val="24"/>
         </w:rPr>
-        <w:t xml:space="preserve"> </w:t>
+        <w:t xml:space="preserve"> carga, </w:t>
       </w:r>
       <w:proofErr w:type="spellStart"/>
       <w:proofErr w:type="gramStart"/>
@@ -7712,20 +9232,55 @@
       <w:pPr>
         <w:rPr>
           <w:rFonts w:asciiTheme="majorHAnsi" w:hAnsiTheme="majorHAnsi" w:cstheme="majorHAnsi"/>
-          <w:sz w:val="24"/>
-          <w:szCs w:val="24"/>
-        </w:rPr>
-      </w:pPr>
-      <w:proofErr w:type="spellStart"/>
-      <w:r>
-        <w:rPr>
-          <w:rFonts w:asciiTheme="majorHAnsi" w:hAnsiTheme="majorHAnsi" w:cstheme="majorHAnsi"/>
-          <w:b/>
-          <w:bCs/>
-          <w:sz w:val="24"/>
-          <w:szCs w:val="24"/>
-        </w:rPr>
-        <w:t>order</w:t>
+          <w:b/>
+          <w:bCs/>
+          <w:sz w:val="24"/>
+          <w:szCs w:val="24"/>
+        </w:rPr>
+      </w:pPr>
+      <w:proofErr w:type="spellStart"/>
+      <w:r>
+        <w:rPr>
+          <w:rFonts w:asciiTheme="majorHAnsi" w:hAnsiTheme="majorHAnsi" w:cstheme="majorHAnsi"/>
+          <w:b/>
+          <w:bCs/>
+          <w:sz w:val="24"/>
+          <w:szCs w:val="24"/>
+        </w:rPr>
+        <w:t>where</w:t>
+      </w:r>
+      <w:proofErr w:type="spellEnd"/>
+      <w:r>
+        <w:rPr>
+          <w:rFonts w:asciiTheme="majorHAnsi" w:hAnsiTheme="majorHAnsi" w:cstheme="majorHAnsi"/>
+          <w:b/>
+          <w:bCs/>
+          <w:sz w:val="24"/>
+          <w:szCs w:val="24"/>
+        </w:rPr>
+        <w:t xml:space="preserve"> ano &gt; 2015</w:t>
+      </w:r>
+    </w:p>
+    <w:p>
+      <w:pPr>
+        <w:rPr>
+          <w:rFonts w:asciiTheme="majorHAnsi" w:hAnsiTheme="majorHAnsi" w:cstheme="majorHAnsi"/>
+          <w:b/>
+          <w:bCs/>
+          <w:sz w:val="24"/>
+          <w:szCs w:val="24"/>
+        </w:rPr>
+      </w:pPr>
+      <w:proofErr w:type="spellStart"/>
+      <w:r>
+        <w:rPr>
+          <w:rFonts w:asciiTheme="majorHAnsi" w:hAnsiTheme="majorHAnsi" w:cstheme="majorHAnsi"/>
+          <w:b/>
+          <w:bCs/>
+          <w:sz w:val="24"/>
+          <w:szCs w:val="24"/>
+        </w:rPr>
+        <w:t>group</w:t>
       </w:r>
       <w:proofErr w:type="spellEnd"/>
       <w:r>
@@ -7758,36 +9313,39 @@
           <w:sz w:val="24"/>
           <w:szCs w:val="24"/>
         </w:rPr>
-        <w:t xml:space="preserve"> carga;</w:t>
-      </w:r>
-      <w:r>
-        <w:rPr>
-          <w:rFonts w:asciiTheme="majorHAnsi" w:hAnsiTheme="majorHAnsi" w:cstheme="majorHAnsi"/>
-          <w:sz w:val="24"/>
-          <w:szCs w:val="24"/>
-        </w:rPr>
-        <w:t xml:space="preserve"> // conta quantos cursos temos no banco</w:t>
-      </w:r>
-    </w:p>
-    <w:p>
-      <w:pPr>
-        <w:rPr>
-          <w:rFonts w:asciiTheme="majorHAnsi" w:hAnsiTheme="majorHAnsi" w:cstheme="majorHAnsi"/>
-          <w:sz w:val="24"/>
-          <w:szCs w:val="24"/>
-        </w:rPr>
-      </w:pPr>
-    </w:p>
-    <w:p>
-      <w:pPr>
-        <w:rPr>
-          <w:rFonts w:asciiTheme="majorHAnsi" w:hAnsiTheme="majorHAnsi" w:cstheme="majorHAnsi"/>
-          <w:b/>
-          <w:bCs/>
-          <w:sz w:val="24"/>
-          <w:szCs w:val="24"/>
-        </w:rPr>
-      </w:pPr>
+        <w:t xml:space="preserve"> carga</w:t>
+      </w:r>
+    </w:p>
+    <w:p>
+      <w:pPr>
+        <w:rPr>
+          <w:rFonts w:asciiTheme="majorHAnsi" w:hAnsiTheme="majorHAnsi" w:cstheme="majorHAnsi"/>
+          <w:sz w:val="24"/>
+          <w:szCs w:val="24"/>
+        </w:rPr>
+      </w:pPr>
+      <w:proofErr w:type="spellStart"/>
+      <w:r>
+        <w:rPr>
+          <w:rFonts w:asciiTheme="majorHAnsi" w:hAnsiTheme="majorHAnsi" w:cstheme="majorHAnsi"/>
+          <w:b/>
+          <w:bCs/>
+          <w:sz w:val="24"/>
+          <w:szCs w:val="24"/>
+        </w:rPr>
+        <w:t>having</w:t>
+      </w:r>
+      <w:proofErr w:type="spellEnd"/>
+      <w:r>
+        <w:rPr>
+          <w:rFonts w:asciiTheme="majorHAnsi" w:hAnsiTheme="majorHAnsi" w:cstheme="majorHAnsi"/>
+          <w:b/>
+          <w:bCs/>
+          <w:sz w:val="24"/>
+          <w:szCs w:val="24"/>
+        </w:rPr>
+        <w:t xml:space="preserve"> carga &gt; (</w:t>
+      </w:r>
       <w:proofErr w:type="spellStart"/>
       <w:r>
         <w:rPr>
@@ -7811,567 +9369,129 @@
         <w:t xml:space="preserve"> </w:t>
       </w:r>
       <w:proofErr w:type="spellStart"/>
+      <w:r>
+        <w:rPr>
+          <w:rFonts w:asciiTheme="majorHAnsi" w:hAnsiTheme="majorHAnsi" w:cstheme="majorHAnsi"/>
+          <w:b/>
+          <w:bCs/>
+          <w:sz w:val="24"/>
+          <w:szCs w:val="24"/>
+        </w:rPr>
+        <w:t>avg</w:t>
+      </w:r>
+      <w:proofErr w:type="spellEnd"/>
+      <w:r>
+        <w:rPr>
+          <w:rFonts w:asciiTheme="majorHAnsi" w:hAnsiTheme="majorHAnsi" w:cstheme="majorHAnsi"/>
+          <w:b/>
+          <w:bCs/>
+          <w:sz w:val="24"/>
+          <w:szCs w:val="24"/>
+        </w:rPr>
+        <w:t xml:space="preserve">(carga) </w:t>
+      </w:r>
+      <w:proofErr w:type="spellStart"/>
+      <w:r>
+        <w:rPr>
+          <w:rFonts w:asciiTheme="majorHAnsi" w:hAnsiTheme="majorHAnsi" w:cstheme="majorHAnsi"/>
+          <w:b/>
+          <w:bCs/>
+          <w:sz w:val="24"/>
+          <w:szCs w:val="24"/>
+        </w:rPr>
+        <w:t>from</w:t>
+      </w:r>
+      <w:proofErr w:type="spellEnd"/>
+      <w:r>
+        <w:rPr>
+          <w:rFonts w:asciiTheme="majorHAnsi" w:hAnsiTheme="majorHAnsi" w:cstheme="majorHAnsi"/>
+          <w:b/>
+          <w:bCs/>
+          <w:sz w:val="24"/>
+          <w:szCs w:val="24"/>
+        </w:rPr>
+        <w:t xml:space="preserve"> cursos);</w:t>
+      </w:r>
+      <w:r>
+        <w:rPr>
+          <w:rFonts w:asciiTheme="majorHAnsi" w:hAnsiTheme="majorHAnsi" w:cstheme="majorHAnsi"/>
+          <w:b/>
+          <w:bCs/>
+          <w:sz w:val="24"/>
+          <w:szCs w:val="24"/>
+        </w:rPr>
+        <w:t xml:space="preserve"> </w:t>
+      </w:r>
+      <w:r>
+        <w:rPr>
+          <w:rFonts w:asciiTheme="majorHAnsi" w:hAnsiTheme="majorHAnsi" w:cstheme="majorHAnsi"/>
+          <w:sz w:val="24"/>
+          <w:szCs w:val="24"/>
+        </w:rPr>
+        <w:t>//</w:t>
+      </w:r>
+      <w:r>
+        <w:rPr>
+          <w:rFonts w:asciiTheme="majorHAnsi" w:hAnsiTheme="majorHAnsi" w:cstheme="majorHAnsi"/>
+          <w:sz w:val="24"/>
+          <w:szCs w:val="24"/>
+        </w:rPr>
+        <w:t xml:space="preserve"> </w:t>
+      </w:r>
       <w:proofErr w:type="gramStart"/>
       <w:r>
         <w:rPr>
           <w:rFonts w:asciiTheme="majorHAnsi" w:hAnsiTheme="majorHAnsi" w:cstheme="majorHAnsi"/>
-          <w:b/>
-          <w:bCs/>
-          <w:sz w:val="24"/>
-          <w:szCs w:val="24"/>
-        </w:rPr>
-        <w:t>count</w:t>
-      </w:r>
-      <w:proofErr w:type="spellEnd"/>
-      <w:r>
-        <w:rPr>
-          <w:rFonts w:asciiTheme="majorHAnsi" w:hAnsiTheme="majorHAnsi" w:cstheme="majorHAnsi"/>
-          <w:b/>
-          <w:bCs/>
-          <w:sz w:val="24"/>
-          <w:szCs w:val="24"/>
-        </w:rPr>
-        <w:t>(</w:t>
+          <w:sz w:val="24"/>
+          <w:szCs w:val="24"/>
+        </w:rPr>
+        <w:t>Aqui</w:t>
       </w:r>
       <w:proofErr w:type="gramEnd"/>
       <w:r>
         <w:rPr>
           <w:rFonts w:asciiTheme="majorHAnsi" w:hAnsiTheme="majorHAnsi" w:cstheme="majorHAnsi"/>
-          <w:b/>
-          <w:bCs/>
-          <w:sz w:val="24"/>
-          <w:szCs w:val="24"/>
-        </w:rPr>
-        <w:t xml:space="preserve">*) </w:t>
-      </w:r>
-      <w:proofErr w:type="spellStart"/>
-      <w:r>
-        <w:rPr>
-          <w:rFonts w:asciiTheme="majorHAnsi" w:hAnsiTheme="majorHAnsi" w:cstheme="majorHAnsi"/>
-          <w:b/>
-          <w:bCs/>
-          <w:sz w:val="24"/>
-          <w:szCs w:val="24"/>
-        </w:rPr>
-        <w:t>from</w:t>
-      </w:r>
-      <w:proofErr w:type="spellEnd"/>
-      <w:r>
-        <w:rPr>
-          <w:rFonts w:asciiTheme="majorHAnsi" w:hAnsiTheme="majorHAnsi" w:cstheme="majorHAnsi"/>
-          <w:b/>
-          <w:bCs/>
-          <w:sz w:val="24"/>
-          <w:szCs w:val="24"/>
-        </w:rPr>
-        <w:t xml:space="preserve"> cursos </w:t>
-      </w:r>
-      <w:proofErr w:type="spellStart"/>
-      <w:r>
-        <w:rPr>
-          <w:rFonts w:asciiTheme="majorHAnsi" w:hAnsiTheme="majorHAnsi" w:cstheme="majorHAnsi"/>
-          <w:b/>
-          <w:bCs/>
-          <w:sz w:val="24"/>
-          <w:szCs w:val="24"/>
-        </w:rPr>
-        <w:t>where</w:t>
-      </w:r>
-      <w:proofErr w:type="spellEnd"/>
-      <w:r>
-        <w:rPr>
-          <w:rFonts w:asciiTheme="majorHAnsi" w:hAnsiTheme="majorHAnsi" w:cstheme="majorHAnsi"/>
-          <w:b/>
-          <w:bCs/>
-          <w:sz w:val="24"/>
-          <w:szCs w:val="24"/>
-        </w:rPr>
-        <w:t xml:space="preserve"> carga &gt; '30'</w:t>
-      </w:r>
-    </w:p>
-    <w:p>
-      <w:pPr>
-        <w:rPr>
-          <w:rFonts w:asciiTheme="majorHAnsi" w:hAnsiTheme="majorHAnsi" w:cstheme="majorHAnsi"/>
-          <w:sz w:val="24"/>
-          <w:szCs w:val="24"/>
-        </w:rPr>
-      </w:pPr>
-      <w:proofErr w:type="spellStart"/>
-      <w:r>
-        <w:rPr>
-          <w:rFonts w:asciiTheme="majorHAnsi" w:hAnsiTheme="majorHAnsi" w:cstheme="majorHAnsi"/>
-          <w:b/>
-          <w:bCs/>
-          <w:sz w:val="24"/>
-          <w:szCs w:val="24"/>
-        </w:rPr>
-        <w:t>order</w:t>
-      </w:r>
-      <w:proofErr w:type="spellEnd"/>
-      <w:r>
-        <w:rPr>
-          <w:rFonts w:asciiTheme="majorHAnsi" w:hAnsiTheme="majorHAnsi" w:cstheme="majorHAnsi"/>
-          <w:b/>
-          <w:bCs/>
-          <w:sz w:val="24"/>
-          <w:szCs w:val="24"/>
-        </w:rPr>
-        <w:t xml:space="preserve"> </w:t>
-      </w:r>
-      <w:proofErr w:type="spellStart"/>
-      <w:r>
-        <w:rPr>
-          <w:rFonts w:asciiTheme="majorHAnsi" w:hAnsiTheme="majorHAnsi" w:cstheme="majorHAnsi"/>
-          <w:b/>
-          <w:bCs/>
-          <w:sz w:val="24"/>
-          <w:szCs w:val="24"/>
-        </w:rPr>
-        <w:t>by</w:t>
-      </w:r>
-      <w:proofErr w:type="spellEnd"/>
-      <w:r>
-        <w:rPr>
-          <w:rFonts w:asciiTheme="majorHAnsi" w:hAnsiTheme="majorHAnsi" w:cstheme="majorHAnsi"/>
-          <w:b/>
-          <w:bCs/>
-          <w:sz w:val="24"/>
-          <w:szCs w:val="24"/>
-        </w:rPr>
-        <w:t xml:space="preserve"> carga;</w:t>
-      </w:r>
-      <w:r>
-        <w:rPr>
-          <w:rFonts w:asciiTheme="majorHAnsi" w:hAnsiTheme="majorHAnsi" w:cstheme="majorHAnsi"/>
-          <w:sz w:val="24"/>
-          <w:szCs w:val="24"/>
-        </w:rPr>
-        <w:t xml:space="preserve"> // também podemos fazer assim</w:t>
-      </w:r>
-    </w:p>
-    <w:p>
-      <w:pPr>
-        <w:rPr>
-          <w:rFonts w:asciiTheme="majorHAnsi" w:hAnsiTheme="majorHAnsi" w:cstheme="majorHAnsi"/>
-          <w:sz w:val="24"/>
-          <w:szCs w:val="24"/>
-        </w:rPr>
-      </w:pPr>
-    </w:p>
-    <w:p>
-      <w:pPr>
-        <w:rPr>
-          <w:rFonts w:asciiTheme="majorHAnsi" w:hAnsiTheme="majorHAnsi" w:cstheme="majorHAnsi"/>
-          <w:sz w:val="24"/>
-          <w:szCs w:val="24"/>
-        </w:rPr>
-      </w:pPr>
-      <w:proofErr w:type="spellStart"/>
-      <w:r>
-        <w:rPr>
-          <w:rFonts w:asciiTheme="majorHAnsi" w:hAnsiTheme="majorHAnsi" w:cstheme="majorHAnsi"/>
-          <w:b/>
-          <w:bCs/>
-          <w:sz w:val="24"/>
-          <w:szCs w:val="24"/>
-        </w:rPr>
-        <w:t>select</w:t>
-      </w:r>
-      <w:proofErr w:type="spellEnd"/>
-      <w:r>
-        <w:rPr>
-          <w:rFonts w:asciiTheme="majorHAnsi" w:hAnsiTheme="majorHAnsi" w:cstheme="majorHAnsi"/>
-          <w:b/>
-          <w:bCs/>
-          <w:sz w:val="24"/>
-          <w:szCs w:val="24"/>
-        </w:rPr>
-        <w:t xml:space="preserve"> </w:t>
-      </w:r>
-      <w:proofErr w:type="spellStart"/>
-      <w:r>
-        <w:rPr>
-          <w:rFonts w:asciiTheme="majorHAnsi" w:hAnsiTheme="majorHAnsi" w:cstheme="majorHAnsi"/>
-          <w:b/>
-          <w:bCs/>
-          <w:sz w:val="24"/>
-          <w:szCs w:val="24"/>
-        </w:rPr>
-        <w:t>max</w:t>
-      </w:r>
-      <w:proofErr w:type="spellEnd"/>
-      <w:r>
-        <w:rPr>
-          <w:rFonts w:asciiTheme="majorHAnsi" w:hAnsiTheme="majorHAnsi" w:cstheme="majorHAnsi"/>
-          <w:b/>
-          <w:bCs/>
-          <w:sz w:val="24"/>
-          <w:szCs w:val="24"/>
-        </w:rPr>
-        <w:t xml:space="preserve">(carga) </w:t>
-      </w:r>
-      <w:proofErr w:type="spellStart"/>
-      <w:r>
-        <w:rPr>
-          <w:rFonts w:asciiTheme="majorHAnsi" w:hAnsiTheme="majorHAnsi" w:cstheme="majorHAnsi"/>
-          <w:b/>
-          <w:bCs/>
-          <w:sz w:val="24"/>
-          <w:szCs w:val="24"/>
-        </w:rPr>
-        <w:t>from</w:t>
-      </w:r>
-      <w:proofErr w:type="spellEnd"/>
-      <w:r>
-        <w:rPr>
-          <w:rFonts w:asciiTheme="majorHAnsi" w:hAnsiTheme="majorHAnsi" w:cstheme="majorHAnsi"/>
-          <w:b/>
-          <w:bCs/>
-          <w:sz w:val="24"/>
-          <w:szCs w:val="24"/>
-        </w:rPr>
-        <w:t xml:space="preserve"> cursos;</w:t>
-      </w:r>
-      <w:r>
-        <w:rPr>
-          <w:rFonts w:asciiTheme="majorHAnsi" w:hAnsiTheme="majorHAnsi" w:cstheme="majorHAnsi"/>
-          <w:sz w:val="24"/>
-          <w:szCs w:val="24"/>
-        </w:rPr>
-        <w:t xml:space="preserve"> // devolve a maior carga</w:t>
-      </w:r>
-    </w:p>
-    <w:p>
-      <w:pPr>
-        <w:rPr>
-          <w:rFonts w:asciiTheme="majorHAnsi" w:hAnsiTheme="majorHAnsi" w:cstheme="majorHAnsi"/>
-          <w:sz w:val="24"/>
-          <w:szCs w:val="24"/>
-        </w:rPr>
-      </w:pPr>
-      <w:proofErr w:type="spellStart"/>
-      <w:r>
-        <w:rPr>
-          <w:rFonts w:asciiTheme="majorHAnsi" w:hAnsiTheme="majorHAnsi" w:cstheme="majorHAnsi"/>
-          <w:sz w:val="24"/>
-          <w:szCs w:val="24"/>
-        </w:rPr>
-        <w:t>obs</w:t>
-      </w:r>
-      <w:proofErr w:type="spellEnd"/>
-      <w:r>
-        <w:rPr>
-          <w:rFonts w:asciiTheme="majorHAnsi" w:hAnsiTheme="majorHAnsi" w:cstheme="majorHAnsi"/>
-          <w:sz w:val="24"/>
-          <w:szCs w:val="24"/>
-        </w:rPr>
-        <w:t>: podemos usar “</w:t>
-      </w:r>
-      <w:r>
-        <w:rPr>
-          <w:rFonts w:asciiTheme="majorHAnsi" w:hAnsiTheme="majorHAnsi" w:cstheme="majorHAnsi"/>
-          <w:b/>
-          <w:bCs/>
-          <w:sz w:val="24"/>
-          <w:szCs w:val="24"/>
-        </w:rPr>
-        <w:t>min</w:t>
-      </w:r>
-      <w:r>
-        <w:rPr>
-          <w:rFonts w:asciiTheme="majorHAnsi" w:hAnsiTheme="majorHAnsi" w:cstheme="majorHAnsi"/>
-          <w:sz w:val="24"/>
-          <w:szCs w:val="24"/>
-        </w:rPr>
-        <w:t>” para o menor</w:t>
-      </w:r>
-    </w:p>
-    <w:p>
-      <w:pPr>
-        <w:rPr>
-          <w:rFonts w:asciiTheme="majorHAnsi" w:hAnsiTheme="majorHAnsi" w:cstheme="majorHAnsi"/>
-          <w:sz w:val="24"/>
-          <w:szCs w:val="24"/>
-        </w:rPr>
-      </w:pPr>
-    </w:p>
-    <w:p>
-      <w:pPr>
-        <w:rPr>
-          <w:rFonts w:asciiTheme="majorHAnsi" w:hAnsiTheme="majorHAnsi" w:cstheme="majorHAnsi"/>
-          <w:sz w:val="24"/>
-          <w:szCs w:val="24"/>
-        </w:rPr>
-      </w:pPr>
-      <w:proofErr w:type="spellStart"/>
-      <w:r>
-        <w:rPr>
-          <w:rFonts w:asciiTheme="majorHAnsi" w:hAnsiTheme="majorHAnsi" w:cstheme="majorHAnsi"/>
-          <w:b/>
-          <w:bCs/>
-          <w:sz w:val="24"/>
-          <w:szCs w:val="24"/>
-        </w:rPr>
-        <w:t>select</w:t>
-      </w:r>
-      <w:proofErr w:type="spellEnd"/>
-      <w:r>
-        <w:rPr>
-          <w:rFonts w:asciiTheme="majorHAnsi" w:hAnsiTheme="majorHAnsi" w:cstheme="majorHAnsi"/>
-          <w:b/>
-          <w:bCs/>
-          <w:sz w:val="24"/>
-          <w:szCs w:val="24"/>
-        </w:rPr>
-        <w:t xml:space="preserve"> sum(</w:t>
-      </w:r>
-      <w:proofErr w:type="spellStart"/>
-      <w:r>
-        <w:rPr>
-          <w:rFonts w:asciiTheme="majorHAnsi" w:hAnsiTheme="majorHAnsi" w:cstheme="majorHAnsi"/>
-          <w:b/>
-          <w:bCs/>
-          <w:sz w:val="24"/>
-          <w:szCs w:val="24"/>
-        </w:rPr>
-        <w:t>totaulas</w:t>
-      </w:r>
-      <w:proofErr w:type="spellEnd"/>
-      <w:r>
-        <w:rPr>
-          <w:rFonts w:asciiTheme="majorHAnsi" w:hAnsiTheme="majorHAnsi" w:cstheme="majorHAnsi"/>
-          <w:b/>
-          <w:bCs/>
-          <w:sz w:val="24"/>
-          <w:szCs w:val="24"/>
-        </w:rPr>
-        <w:t xml:space="preserve">) </w:t>
-      </w:r>
-      <w:proofErr w:type="spellStart"/>
-      <w:r>
-        <w:rPr>
-          <w:rFonts w:asciiTheme="majorHAnsi" w:hAnsiTheme="majorHAnsi" w:cstheme="majorHAnsi"/>
-          <w:b/>
-          <w:bCs/>
-          <w:sz w:val="24"/>
-          <w:szCs w:val="24"/>
-        </w:rPr>
-        <w:t>from</w:t>
-      </w:r>
-      <w:proofErr w:type="spellEnd"/>
-      <w:r>
-        <w:rPr>
-          <w:rFonts w:asciiTheme="majorHAnsi" w:hAnsiTheme="majorHAnsi" w:cstheme="majorHAnsi"/>
-          <w:b/>
-          <w:bCs/>
-          <w:sz w:val="24"/>
-          <w:szCs w:val="24"/>
-        </w:rPr>
-        <w:t xml:space="preserve"> cursos </w:t>
-      </w:r>
-      <w:proofErr w:type="spellStart"/>
-      <w:r>
-        <w:rPr>
-          <w:rFonts w:asciiTheme="majorHAnsi" w:hAnsiTheme="majorHAnsi" w:cstheme="majorHAnsi"/>
-          <w:b/>
-          <w:bCs/>
-          <w:sz w:val="24"/>
-          <w:szCs w:val="24"/>
-        </w:rPr>
-        <w:t>where</w:t>
-      </w:r>
-      <w:proofErr w:type="spellEnd"/>
-      <w:r>
-        <w:rPr>
-          <w:rFonts w:asciiTheme="majorHAnsi" w:hAnsiTheme="majorHAnsi" w:cstheme="majorHAnsi"/>
-          <w:b/>
-          <w:bCs/>
-          <w:sz w:val="24"/>
-          <w:szCs w:val="24"/>
-        </w:rPr>
-        <w:t xml:space="preserve"> ano = '2016';</w:t>
-      </w:r>
-      <w:r>
-        <w:rPr>
-          <w:rFonts w:asciiTheme="majorHAnsi" w:hAnsiTheme="majorHAnsi" w:cstheme="majorHAnsi"/>
-          <w:sz w:val="24"/>
-          <w:szCs w:val="24"/>
-        </w:rPr>
-        <w:t xml:space="preserve"> // “sum” soma todos os elementos da coluna “</w:t>
-      </w:r>
-      <w:proofErr w:type="spellStart"/>
-      <w:r>
-        <w:rPr>
-          <w:rFonts w:asciiTheme="majorHAnsi" w:hAnsiTheme="majorHAnsi" w:cstheme="majorHAnsi"/>
-          <w:sz w:val="24"/>
-          <w:szCs w:val="24"/>
-        </w:rPr>
-        <w:t>totaulas</w:t>
-      </w:r>
-      <w:proofErr w:type="spellEnd"/>
-      <w:r>
-        <w:rPr>
-          <w:rFonts w:asciiTheme="majorHAnsi" w:hAnsiTheme="majorHAnsi" w:cstheme="majorHAnsi"/>
-          <w:sz w:val="24"/>
-          <w:szCs w:val="24"/>
-        </w:rPr>
-        <w:t>”</w:t>
-      </w:r>
-    </w:p>
-    <w:p>
-      <w:pPr>
-        <w:rPr>
-          <w:rFonts w:asciiTheme="majorHAnsi" w:hAnsiTheme="majorHAnsi" w:cstheme="majorHAnsi"/>
-          <w:sz w:val="24"/>
-          <w:szCs w:val="24"/>
-        </w:rPr>
-      </w:pPr>
-    </w:p>
-    <w:p>
-      <w:pPr>
-        <w:rPr>
-          <w:rFonts w:asciiTheme="majorHAnsi" w:hAnsiTheme="majorHAnsi" w:cstheme="majorHAnsi"/>
-          <w:sz w:val="24"/>
-          <w:szCs w:val="24"/>
-        </w:rPr>
-      </w:pPr>
-      <w:proofErr w:type="spellStart"/>
-      <w:r>
-        <w:rPr>
-          <w:rFonts w:asciiTheme="majorHAnsi" w:hAnsiTheme="majorHAnsi" w:cstheme="majorHAnsi"/>
-          <w:b/>
-          <w:bCs/>
-          <w:sz w:val="24"/>
-          <w:szCs w:val="24"/>
-        </w:rPr>
-        <w:t>select</w:t>
-      </w:r>
-      <w:proofErr w:type="spellEnd"/>
-      <w:r>
-        <w:rPr>
-          <w:rFonts w:asciiTheme="majorHAnsi" w:hAnsiTheme="majorHAnsi" w:cstheme="majorHAnsi"/>
-          <w:b/>
-          <w:bCs/>
-          <w:sz w:val="24"/>
-          <w:szCs w:val="24"/>
-        </w:rPr>
-        <w:t xml:space="preserve"> </w:t>
-      </w:r>
-      <w:proofErr w:type="spellStart"/>
-      <w:r>
-        <w:rPr>
-          <w:rFonts w:asciiTheme="majorHAnsi" w:hAnsiTheme="majorHAnsi" w:cstheme="majorHAnsi"/>
-          <w:b/>
-          <w:bCs/>
-          <w:sz w:val="24"/>
-          <w:szCs w:val="24"/>
-        </w:rPr>
-        <w:t>avg</w:t>
-      </w:r>
-      <w:proofErr w:type="spellEnd"/>
-      <w:r>
-        <w:rPr>
-          <w:rFonts w:asciiTheme="majorHAnsi" w:hAnsiTheme="majorHAnsi" w:cstheme="majorHAnsi"/>
-          <w:b/>
-          <w:bCs/>
-          <w:sz w:val="24"/>
-          <w:szCs w:val="24"/>
-        </w:rPr>
-        <w:t>(</w:t>
-      </w:r>
-      <w:proofErr w:type="spellStart"/>
-      <w:r>
-        <w:rPr>
-          <w:rFonts w:asciiTheme="majorHAnsi" w:hAnsiTheme="majorHAnsi" w:cstheme="majorHAnsi"/>
-          <w:b/>
-          <w:bCs/>
-          <w:sz w:val="24"/>
-          <w:szCs w:val="24"/>
-        </w:rPr>
-        <w:t>totaulas</w:t>
-      </w:r>
-      <w:proofErr w:type="spellEnd"/>
-      <w:r>
-        <w:rPr>
-          <w:rFonts w:asciiTheme="majorHAnsi" w:hAnsiTheme="majorHAnsi" w:cstheme="majorHAnsi"/>
-          <w:b/>
-          <w:bCs/>
-          <w:sz w:val="24"/>
-          <w:szCs w:val="24"/>
-        </w:rPr>
-        <w:t xml:space="preserve">) </w:t>
-      </w:r>
-      <w:proofErr w:type="spellStart"/>
-      <w:r>
-        <w:rPr>
-          <w:rFonts w:asciiTheme="majorHAnsi" w:hAnsiTheme="majorHAnsi" w:cstheme="majorHAnsi"/>
-          <w:b/>
-          <w:bCs/>
-          <w:sz w:val="24"/>
-          <w:szCs w:val="24"/>
-        </w:rPr>
-        <w:t>from</w:t>
-      </w:r>
-      <w:proofErr w:type="spellEnd"/>
-      <w:r>
-        <w:rPr>
-          <w:rFonts w:asciiTheme="majorHAnsi" w:hAnsiTheme="majorHAnsi" w:cstheme="majorHAnsi"/>
-          <w:b/>
-          <w:bCs/>
-          <w:sz w:val="24"/>
-          <w:szCs w:val="24"/>
-        </w:rPr>
-        <w:t xml:space="preserve"> cursos </w:t>
-      </w:r>
-      <w:proofErr w:type="spellStart"/>
-      <w:r>
-        <w:rPr>
-          <w:rFonts w:asciiTheme="majorHAnsi" w:hAnsiTheme="majorHAnsi" w:cstheme="majorHAnsi"/>
-          <w:b/>
-          <w:bCs/>
-          <w:sz w:val="24"/>
-          <w:szCs w:val="24"/>
-        </w:rPr>
-        <w:t>where</w:t>
-      </w:r>
-      <w:proofErr w:type="spellEnd"/>
-      <w:r>
-        <w:rPr>
-          <w:rFonts w:asciiTheme="majorHAnsi" w:hAnsiTheme="majorHAnsi" w:cstheme="majorHAnsi"/>
-          <w:b/>
-          <w:bCs/>
-          <w:sz w:val="24"/>
-          <w:szCs w:val="24"/>
-        </w:rPr>
-        <w:t xml:space="preserve"> ano = '2016';</w:t>
-      </w:r>
-      <w:r>
-        <w:rPr>
-          <w:rFonts w:asciiTheme="majorHAnsi" w:hAnsiTheme="majorHAnsi" w:cstheme="majorHAnsi"/>
-          <w:sz w:val="24"/>
-          <w:szCs w:val="24"/>
-        </w:rPr>
-        <w:t xml:space="preserve"> // “</w:t>
-      </w:r>
-      <w:proofErr w:type="spellStart"/>
-      <w:r>
-        <w:rPr>
-          <w:rFonts w:asciiTheme="majorHAnsi" w:hAnsiTheme="majorHAnsi" w:cstheme="majorHAnsi"/>
-          <w:sz w:val="24"/>
-          <w:szCs w:val="24"/>
-        </w:rPr>
-        <w:t>avg</w:t>
-      </w:r>
-      <w:proofErr w:type="spellEnd"/>
-      <w:r>
-        <w:rPr>
-          <w:rFonts w:asciiTheme="majorHAnsi" w:hAnsiTheme="majorHAnsi" w:cstheme="majorHAnsi"/>
-          <w:sz w:val="24"/>
-          <w:szCs w:val="24"/>
-        </w:rPr>
-        <w:t>” tira a media da coluna</w:t>
-      </w:r>
+          <w:sz w:val="24"/>
+          <w:szCs w:val="24"/>
+        </w:rPr>
+        <w:t xml:space="preserve"> estaremos mostrando as cargas que estão acima da </w:t>
+      </w:r>
+      <w:proofErr w:type="spellStart"/>
+      <w:r>
+        <w:rPr>
+          <w:rFonts w:asciiTheme="majorHAnsi" w:hAnsiTheme="majorHAnsi" w:cstheme="majorHAnsi"/>
+          <w:sz w:val="24"/>
+          <w:szCs w:val="24"/>
+        </w:rPr>
+        <w:t>media</w:t>
+      </w:r>
+      <w:proofErr w:type="spellEnd"/>
+      <w:r>
+        <w:rPr>
+          <w:rFonts w:asciiTheme="majorHAnsi" w:hAnsiTheme="majorHAnsi" w:cstheme="majorHAnsi"/>
+          <w:sz w:val="24"/>
+          <w:szCs w:val="24"/>
+        </w:rPr>
+        <w:t xml:space="preserve"> geral de cargas </w:t>
+      </w:r>
+    </w:p>
+    <w:p>
+      <w:pPr>
+        <w:rPr>
+          <w:rFonts w:asciiTheme="majorHAnsi" w:hAnsiTheme="majorHAnsi" w:cstheme="majorHAnsi"/>
+          <w:sz w:val="24"/>
+          <w:szCs w:val="24"/>
+        </w:rPr>
+      </w:pPr>
+    </w:p>
+    <w:p>
+      <w:pPr>
+        <w:rPr>
+          <w:rFonts w:asciiTheme="majorHAnsi" w:hAnsiTheme="majorHAnsi" w:cstheme="majorHAnsi"/>
+          <w:sz w:val="24"/>
+          <w:szCs w:val="24"/>
+        </w:rPr>
+      </w:pPr>
     </w:p>
     <w:p>
       <w:pPr>
@@ -8379,6 +9499,923 @@
           <w:rFonts w:ascii="Algerian" w:hAnsi="Algerian"/>
           <w:b/>
           <w:bCs/>
+          <w:sz w:val="36"/>
+          <w:szCs w:val="36"/>
+        </w:rPr>
+      </w:pPr>
+      <w:r>
+        <w:rPr>
+          <w:rFonts w:ascii="Algerian" w:hAnsi="Algerian"/>
+          <w:b/>
+          <w:bCs/>
+          <w:sz w:val="36"/>
+          <w:szCs w:val="36"/>
+        </w:rPr>
+        <w:t xml:space="preserve">Parte </w:t>
+      </w:r>
+      <w:r>
+        <w:rPr>
+          <w:rFonts w:ascii="Algerian" w:hAnsi="Algerian"/>
+          <w:b/>
+          <w:bCs/>
+          <w:sz w:val="36"/>
+          <w:szCs w:val="36"/>
+        </w:rPr>
+        <w:t>10</w:t>
+      </w:r>
+      <w:r>
+        <w:rPr>
+          <w:rFonts w:ascii="Algerian" w:hAnsi="Algerian"/>
+          <w:b/>
+          <w:bCs/>
+          <w:sz w:val="36"/>
+          <w:szCs w:val="36"/>
+        </w:rPr>
+        <w:t>:</w:t>
+      </w:r>
+    </w:p>
+    <w:p>
+      <w:pPr>
+        <w:rPr>
+          <w:rFonts w:asciiTheme="majorHAnsi" w:hAnsiTheme="majorHAnsi" w:cstheme="majorHAnsi"/>
+          <w:sz w:val="24"/>
+          <w:szCs w:val="24"/>
+        </w:rPr>
+      </w:pPr>
+      <w:r>
+        <w:rPr>
+          <w:rFonts w:asciiTheme="majorHAnsi" w:hAnsiTheme="majorHAnsi" w:cstheme="majorHAnsi"/>
+          <w:sz w:val="24"/>
+          <w:szCs w:val="24"/>
+        </w:rPr>
+        <w:t>//Modelo Relacional</w:t>
+      </w:r>
+    </w:p>
+    <w:p>
+      <w:pPr>
+        <w:rPr>
+          <w:rFonts w:asciiTheme="majorHAnsi" w:hAnsiTheme="majorHAnsi" w:cstheme="majorHAnsi"/>
+          <w:sz w:val="24"/>
+          <w:szCs w:val="24"/>
+        </w:rPr>
+      </w:pPr>
+    </w:p>
+    <w:p>
+      <w:pPr>
+        <w:rPr>
+          <w:rFonts w:asciiTheme="majorHAnsi" w:hAnsiTheme="majorHAnsi" w:cstheme="majorHAnsi"/>
+          <w:sz w:val="24"/>
+          <w:szCs w:val="24"/>
+        </w:rPr>
+      </w:pPr>
+      <w:r>
+        <w:rPr>
+          <w:rFonts w:asciiTheme="majorHAnsi" w:hAnsiTheme="majorHAnsi" w:cstheme="majorHAnsi"/>
+          <w:sz w:val="24"/>
+          <w:szCs w:val="24"/>
+        </w:rPr>
+        <w:t xml:space="preserve">I)Um para Um -&gt; </w:t>
+      </w:r>
+      <w:proofErr w:type="spellStart"/>
+      <w:r>
+        <w:rPr>
+          <w:rFonts w:asciiTheme="majorHAnsi" w:hAnsiTheme="majorHAnsi" w:cstheme="majorHAnsi"/>
+          <w:sz w:val="24"/>
+          <w:szCs w:val="24"/>
+        </w:rPr>
+        <w:t>ex</w:t>
+      </w:r>
+      <w:proofErr w:type="spellEnd"/>
+      <w:r>
+        <w:rPr>
+          <w:rFonts w:asciiTheme="majorHAnsi" w:hAnsiTheme="majorHAnsi" w:cstheme="majorHAnsi"/>
+          <w:sz w:val="24"/>
+          <w:szCs w:val="24"/>
+        </w:rPr>
+        <w:t>: marido e mulher (um homem tem uma mulher e vice versa)</w:t>
+      </w:r>
+    </w:p>
+    <w:p>
+      <w:pPr>
+        <w:rPr>
+          <w:rFonts w:asciiTheme="majorHAnsi" w:hAnsiTheme="majorHAnsi" w:cstheme="majorHAnsi"/>
+          <w:sz w:val="24"/>
+          <w:szCs w:val="24"/>
+        </w:rPr>
+      </w:pPr>
+      <w:r>
+        <w:rPr>
+          <w:rFonts w:asciiTheme="majorHAnsi" w:hAnsiTheme="majorHAnsi" w:cstheme="majorHAnsi"/>
+          <w:sz w:val="24"/>
+          <w:szCs w:val="24"/>
+        </w:rPr>
+        <w:t xml:space="preserve"> II)</w:t>
+      </w:r>
+      <w:r>
+        <w:rPr>
+          <w:rFonts w:asciiTheme="majorHAnsi" w:hAnsiTheme="majorHAnsi" w:cstheme="majorHAnsi"/>
+          <w:sz w:val="24"/>
+          <w:szCs w:val="24"/>
+        </w:rPr>
+        <w:t>Um para muitos -&gt; um funcionário tem alguns dependentes.</w:t>
+      </w:r>
+    </w:p>
+    <w:p>
+      <w:pPr>
+        <w:rPr>
+          <w:rFonts w:asciiTheme="majorHAnsi" w:hAnsiTheme="majorHAnsi" w:cstheme="majorHAnsi"/>
+          <w:sz w:val="24"/>
+          <w:szCs w:val="24"/>
+        </w:rPr>
+      </w:pPr>
+      <w:r>
+        <w:rPr>
+          <w:rFonts w:asciiTheme="majorHAnsi" w:hAnsiTheme="majorHAnsi" w:cstheme="majorHAnsi"/>
+          <w:sz w:val="24"/>
+          <w:szCs w:val="24"/>
+        </w:rPr>
+        <w:t>I</w:t>
+      </w:r>
+      <w:r>
+        <w:rPr>
+          <w:rFonts w:asciiTheme="majorHAnsi" w:hAnsiTheme="majorHAnsi" w:cstheme="majorHAnsi"/>
+          <w:sz w:val="24"/>
+          <w:szCs w:val="24"/>
+        </w:rPr>
+        <w:t>II</w:t>
+      </w:r>
+      <w:r>
+        <w:rPr>
+          <w:rFonts w:asciiTheme="majorHAnsi" w:hAnsiTheme="majorHAnsi" w:cstheme="majorHAnsi"/>
+          <w:sz w:val="24"/>
+          <w:szCs w:val="24"/>
+        </w:rPr>
+        <w:t xml:space="preserve">)Muitos para Muitos -&gt; </w:t>
+      </w:r>
+      <w:proofErr w:type="spellStart"/>
+      <w:r>
+        <w:rPr>
+          <w:rFonts w:asciiTheme="majorHAnsi" w:hAnsiTheme="majorHAnsi" w:cstheme="majorHAnsi"/>
+          <w:sz w:val="24"/>
+          <w:szCs w:val="24"/>
+        </w:rPr>
+        <w:t>ex</w:t>
+      </w:r>
+      <w:proofErr w:type="spellEnd"/>
+      <w:r>
+        <w:rPr>
+          <w:rFonts w:asciiTheme="majorHAnsi" w:hAnsiTheme="majorHAnsi" w:cstheme="majorHAnsi"/>
+          <w:sz w:val="24"/>
+          <w:szCs w:val="24"/>
+        </w:rPr>
+        <w:t>: um produto e clientes (vários clientes podem comprar vários produtos iguais)</w:t>
+      </w:r>
+    </w:p>
+    <w:p>
+      <w:pPr>
+        <w:rPr>
+          <w:rFonts w:asciiTheme="majorHAnsi" w:hAnsiTheme="majorHAnsi" w:cstheme="majorHAnsi"/>
+          <w:sz w:val="24"/>
+          <w:szCs w:val="24"/>
+        </w:rPr>
+      </w:pPr>
+    </w:p>
+    <w:p>
+      <w:pPr>
+        <w:rPr>
+          <w:rFonts w:asciiTheme="majorHAnsi" w:hAnsiTheme="majorHAnsi" w:cstheme="majorHAnsi"/>
+          <w:b/>
+          <w:bCs/>
+          <w:sz w:val="24"/>
+          <w:szCs w:val="24"/>
+        </w:rPr>
+      </w:pPr>
+    </w:p>
+    <w:p>
+      <w:pPr>
+        <w:rPr>
+          <w:rFonts w:asciiTheme="majorHAnsi" w:hAnsiTheme="majorHAnsi" w:cstheme="majorHAnsi"/>
+          <w:b/>
+          <w:bCs/>
+          <w:sz w:val="24"/>
+          <w:szCs w:val="24"/>
+        </w:rPr>
+      </w:pPr>
+      <w:r>
+        <w:rPr>
+          <w:rFonts w:asciiTheme="majorHAnsi" w:hAnsiTheme="majorHAnsi" w:cstheme="majorHAnsi"/>
+          <w:b/>
+          <w:bCs/>
+          <w:sz w:val="24"/>
+          <w:szCs w:val="24"/>
+        </w:rPr>
+        <w:t>*CHAVE ESTRANGEIRA:</w:t>
+      </w:r>
+    </w:p>
+    <w:p>
+      <w:pPr>
+        <w:rPr>
+          <w:rFonts w:asciiTheme="majorHAnsi" w:hAnsiTheme="majorHAnsi" w:cstheme="majorHAnsi"/>
+          <w:sz w:val="24"/>
+          <w:szCs w:val="24"/>
+        </w:rPr>
+      </w:pPr>
+      <w:r>
+        <w:rPr>
+          <w:rFonts w:asciiTheme="majorHAnsi" w:hAnsiTheme="majorHAnsi" w:cstheme="majorHAnsi"/>
+          <w:sz w:val="24"/>
+          <w:szCs w:val="24"/>
+        </w:rPr>
+        <w:t>Usada para fazer a relação entre uma entidade e outra</w:t>
+      </w:r>
+      <w:r>
+        <w:rPr>
+          <w:rFonts w:asciiTheme="majorHAnsi" w:hAnsiTheme="majorHAnsi" w:cstheme="majorHAnsi"/>
+          <w:sz w:val="24"/>
+          <w:szCs w:val="24"/>
+        </w:rPr>
+        <w:t>.</w:t>
+      </w:r>
+    </w:p>
+    <w:p>
+      <w:pPr>
+        <w:rPr>
+          <w:rFonts w:asciiTheme="majorHAnsi" w:hAnsiTheme="majorHAnsi" w:cstheme="majorHAnsi"/>
+          <w:sz w:val="24"/>
+          <w:szCs w:val="24"/>
+        </w:rPr>
+      </w:pPr>
+      <w:r>
+        <w:rPr>
+          <w:rFonts w:asciiTheme="majorHAnsi" w:hAnsiTheme="majorHAnsi" w:cstheme="majorHAnsi"/>
+          <w:sz w:val="24"/>
+          <w:szCs w:val="24"/>
+        </w:rPr>
+        <w:t>É basicamente a copia da chave primaria jogada na entidade relacionada.</w:t>
+      </w:r>
+    </w:p>
+    <w:p>
+      <w:pPr>
+        <w:rPr>
+          <w:rFonts w:asciiTheme="majorHAnsi" w:hAnsiTheme="majorHAnsi" w:cstheme="majorHAnsi"/>
+          <w:sz w:val="24"/>
+          <w:szCs w:val="24"/>
+        </w:rPr>
+      </w:pPr>
+    </w:p>
+    <w:p>
+      <w:pPr>
+        <w:rPr>
+          <w:rFonts w:asciiTheme="majorHAnsi" w:hAnsiTheme="majorHAnsi" w:cstheme="majorHAnsi"/>
+          <w:sz w:val="24"/>
+          <w:szCs w:val="24"/>
+        </w:rPr>
+      </w:pPr>
+    </w:p>
+    <w:p>
+      <w:pPr>
+        <w:rPr>
+          <w:rFonts w:asciiTheme="majorHAnsi" w:hAnsiTheme="majorHAnsi" w:cstheme="majorHAnsi"/>
+          <w:sz w:val="24"/>
+          <w:szCs w:val="24"/>
+        </w:rPr>
+      </w:pPr>
+    </w:p>
+    <w:p>
+      <w:pPr>
+        <w:rPr>
+          <w:rFonts w:asciiTheme="majorHAnsi" w:hAnsiTheme="majorHAnsi" w:cstheme="majorHAnsi"/>
+          <w:sz w:val="24"/>
+          <w:szCs w:val="24"/>
+        </w:rPr>
+      </w:pPr>
+    </w:p>
+    <w:p>
+      <w:pPr>
+        <w:rPr>
+          <w:rFonts w:asciiTheme="majorHAnsi" w:hAnsiTheme="majorHAnsi" w:cstheme="majorHAnsi"/>
+          <w:sz w:val="24"/>
+          <w:szCs w:val="24"/>
+        </w:rPr>
+      </w:pPr>
+    </w:p>
+    <w:p>
+      <w:pPr>
+        <w:rPr>
+          <w:rFonts w:asciiTheme="majorHAnsi" w:hAnsiTheme="majorHAnsi" w:cstheme="majorHAnsi"/>
+          <w:sz w:val="24"/>
+          <w:szCs w:val="24"/>
+        </w:rPr>
+      </w:pPr>
+      <w:r>
+        <w:rPr>
+          <w:rFonts w:asciiTheme="majorHAnsi" w:hAnsiTheme="majorHAnsi" w:cstheme="majorHAnsi"/>
+          <w:sz w:val="24"/>
+          <w:szCs w:val="24"/>
+        </w:rPr>
+        <w:t>I)Um para Um:</w:t>
+      </w:r>
+    </w:p>
+    <w:p>
+      <w:pPr>
+        <w:rPr>
+          <w:rFonts w:asciiTheme="majorHAnsi" w:hAnsiTheme="majorHAnsi" w:cstheme="majorHAnsi"/>
+          <w:sz w:val="24"/>
+          <w:szCs w:val="24"/>
+        </w:rPr>
+      </w:pPr>
+      <w:r>
+        <w:rPr>
+          <w:rFonts w:asciiTheme="majorHAnsi" w:hAnsiTheme="majorHAnsi" w:cstheme="majorHAnsi"/>
+          <w:sz w:val="24"/>
+          <w:szCs w:val="24"/>
+        </w:rPr>
+        <w:t>Podemos escolher a entidade dominante e botar a chave estrangeira nela.</w:t>
+      </w:r>
+    </w:p>
+    <w:p>
+      <w:pPr>
+        <w:rPr>
+          <w:rFonts w:asciiTheme="majorHAnsi" w:hAnsiTheme="majorHAnsi" w:cstheme="majorHAnsi"/>
+          <w:sz w:val="24"/>
+          <w:szCs w:val="24"/>
+        </w:rPr>
+      </w:pPr>
+      <w:r>
+        <w:rPr>
+          <w:rFonts w:asciiTheme="majorHAnsi" w:hAnsiTheme="majorHAnsi" w:cstheme="majorHAnsi"/>
+          <w:noProof/>
+          <w:sz w:val="24"/>
+          <w:szCs w:val="24"/>
+        </w:rPr>
+        <w:drawing>
+          <wp:inline distT="0" distB="0" distL="0" distR="0" wp14:anchorId="796D9910" wp14:editId="3610145C">
+            <wp:extent cx="4381500" cy="1460157"/>
+            <wp:effectExtent l="0" t="0" r="0" b="6985"/>
+            <wp:docPr id="2" name="Imagem 2"/>
+            <wp:cNvGraphicFramePr>
+              <a:graphicFrameLocks xmlns:a="http://schemas.openxmlformats.org/drawingml/2006/main" noChangeAspect="1"/>
+            </wp:cNvGraphicFramePr>
+            <a:graphic xmlns:a="http://schemas.openxmlformats.org/drawingml/2006/main">
+              <a:graphicData uri="http://schemas.openxmlformats.org/drawingml/2006/picture">
+                <pic:pic xmlns:pic="http://schemas.openxmlformats.org/drawingml/2006/picture">
+                  <pic:nvPicPr>
+                    <pic:cNvPr id="2" name="Imagem 2"/>
+                    <pic:cNvPicPr/>
+                  </pic:nvPicPr>
+                  <pic:blipFill>
+                    <a:blip r:embed="rId6" cstate="print">
+                      <a:extLst>
+                        <a:ext uri="{28A0092B-C50C-407E-A947-70E740481C1C}">
+                          <a14:useLocalDpi xmlns:a14="http://schemas.microsoft.com/office/drawing/2010/main" val="0"/>
+                        </a:ext>
+                      </a:extLst>
+                    </a:blip>
+                    <a:stretch>
+                      <a:fillRect/>
+                    </a:stretch>
+                  </pic:blipFill>
+                  <pic:spPr>
+                    <a:xfrm>
+                      <a:off x="0" y="0"/>
+                      <a:ext cx="4417459" cy="1472140"/>
+                    </a:xfrm>
+                    <a:prstGeom prst="rect">
+                      <a:avLst/>
+                    </a:prstGeom>
+                  </pic:spPr>
+                </pic:pic>
+              </a:graphicData>
+            </a:graphic>
+          </wp:inline>
+        </w:drawing>
+      </w:r>
+    </w:p>
+    <w:p>
+      <w:pPr>
+        <w:rPr>
+          <w:rFonts w:asciiTheme="majorHAnsi" w:hAnsiTheme="majorHAnsi" w:cstheme="majorHAnsi"/>
+          <w:sz w:val="24"/>
+          <w:szCs w:val="24"/>
+        </w:rPr>
+      </w:pPr>
+    </w:p>
+    <w:p>
+      <w:pPr>
+        <w:rPr>
+          <w:rFonts w:asciiTheme="majorHAnsi" w:hAnsiTheme="majorHAnsi" w:cstheme="majorHAnsi"/>
+          <w:sz w:val="24"/>
+          <w:szCs w:val="24"/>
+        </w:rPr>
+      </w:pPr>
+      <w:r>
+        <w:rPr>
+          <w:rFonts w:asciiTheme="majorHAnsi" w:hAnsiTheme="majorHAnsi" w:cstheme="majorHAnsi"/>
+          <w:sz w:val="24"/>
+          <w:szCs w:val="24"/>
+        </w:rPr>
+        <w:t>II)</w:t>
+      </w:r>
+      <w:r>
+        <w:rPr>
+          <w:rFonts w:asciiTheme="majorHAnsi" w:hAnsiTheme="majorHAnsi" w:cstheme="majorHAnsi"/>
+          <w:sz w:val="24"/>
+          <w:szCs w:val="24"/>
+        </w:rPr>
+        <w:t>Um para Muitos:</w:t>
+      </w:r>
+    </w:p>
+    <w:p>
+      <w:pPr>
+        <w:rPr>
+          <w:rFonts w:asciiTheme="majorHAnsi" w:hAnsiTheme="majorHAnsi" w:cstheme="majorHAnsi"/>
+          <w:sz w:val="24"/>
+          <w:szCs w:val="24"/>
+        </w:rPr>
+      </w:pPr>
+      <w:r>
+        <w:rPr>
+          <w:rFonts w:asciiTheme="majorHAnsi" w:hAnsiTheme="majorHAnsi" w:cstheme="majorHAnsi"/>
+          <w:sz w:val="24"/>
+          <w:szCs w:val="24"/>
+        </w:rPr>
+        <w:t>Jogamos a chave primaria do lado 1 vira para o lado do muitos:</w:t>
+      </w:r>
+    </w:p>
+    <w:p>
+      <w:pPr>
+        <w:rPr>
+          <w:rFonts w:asciiTheme="majorHAnsi" w:hAnsiTheme="majorHAnsi" w:cstheme="majorHAnsi"/>
+          <w:sz w:val="24"/>
+          <w:szCs w:val="24"/>
+        </w:rPr>
+      </w:pPr>
+      <w:r>
+        <w:rPr>
+          <w:rFonts w:asciiTheme="majorHAnsi" w:hAnsiTheme="majorHAnsi" w:cstheme="majorHAnsi"/>
+          <w:noProof/>
+          <w:sz w:val="24"/>
+          <w:szCs w:val="24"/>
+        </w:rPr>
+        <w:drawing>
+          <wp:inline distT="0" distB="0" distL="0" distR="0" wp14:anchorId="496176B4" wp14:editId="7101820A">
+            <wp:extent cx="5400040" cy="1798320"/>
+            <wp:effectExtent l="0" t="0" r="0" b="0"/>
+            <wp:docPr id="5" name="Imagem 5"/>
+            <wp:cNvGraphicFramePr>
+              <a:graphicFrameLocks xmlns:a="http://schemas.openxmlformats.org/drawingml/2006/main" noChangeAspect="1"/>
+            </wp:cNvGraphicFramePr>
+            <a:graphic xmlns:a="http://schemas.openxmlformats.org/drawingml/2006/main">
+              <a:graphicData uri="http://schemas.openxmlformats.org/drawingml/2006/picture">
+                <pic:pic xmlns:pic="http://schemas.openxmlformats.org/drawingml/2006/picture">
+                  <pic:nvPicPr>
+                    <pic:cNvPr id="5" name="Imagem 5"/>
+                    <pic:cNvPicPr/>
+                  </pic:nvPicPr>
+                  <pic:blipFill>
+                    <a:blip r:embed="rId7">
+                      <a:extLst>
+                        <a:ext uri="{28A0092B-C50C-407E-A947-70E740481C1C}">
+                          <a14:useLocalDpi xmlns:a14="http://schemas.microsoft.com/office/drawing/2010/main" val="0"/>
+                        </a:ext>
+                      </a:extLst>
+                    </a:blip>
+                    <a:stretch>
+                      <a:fillRect/>
+                    </a:stretch>
+                  </pic:blipFill>
+                  <pic:spPr>
+                    <a:xfrm>
+                      <a:off x="0" y="0"/>
+                      <a:ext cx="5400040" cy="1798320"/>
+                    </a:xfrm>
+                    <a:prstGeom prst="rect">
+                      <a:avLst/>
+                    </a:prstGeom>
+                  </pic:spPr>
+                </pic:pic>
+              </a:graphicData>
+            </a:graphic>
+          </wp:inline>
+        </w:drawing>
+      </w:r>
+    </w:p>
+    <w:p>
+      <w:pPr>
+        <w:rPr>
+          <w:rFonts w:asciiTheme="majorHAnsi" w:hAnsiTheme="majorHAnsi" w:cstheme="majorHAnsi"/>
+          <w:sz w:val="24"/>
+          <w:szCs w:val="24"/>
+        </w:rPr>
+      </w:pPr>
+    </w:p>
+    <w:p>
+      <w:pPr>
+        <w:rPr>
+          <w:rFonts w:asciiTheme="majorHAnsi" w:hAnsiTheme="majorHAnsi" w:cstheme="majorHAnsi"/>
+          <w:sz w:val="24"/>
+          <w:szCs w:val="24"/>
+        </w:rPr>
+      </w:pPr>
+      <w:r>
+        <w:rPr>
+          <w:rFonts w:asciiTheme="majorHAnsi" w:hAnsiTheme="majorHAnsi" w:cstheme="majorHAnsi"/>
+          <w:sz w:val="24"/>
+          <w:szCs w:val="24"/>
+        </w:rPr>
+        <w:t>III)Muitos para Muitos</w:t>
+      </w:r>
+      <w:r>
+        <w:rPr>
+          <w:rFonts w:asciiTheme="majorHAnsi" w:hAnsiTheme="majorHAnsi" w:cstheme="majorHAnsi"/>
+          <w:sz w:val="24"/>
+          <w:szCs w:val="24"/>
+        </w:rPr>
+        <w:t>:</w:t>
+      </w:r>
+    </w:p>
+    <w:p>
+      <w:pPr>
+        <w:rPr>
+          <w:rFonts w:asciiTheme="majorHAnsi" w:hAnsiTheme="majorHAnsi" w:cstheme="majorHAnsi"/>
+          <w:sz w:val="24"/>
+          <w:szCs w:val="24"/>
+        </w:rPr>
+      </w:pPr>
+      <w:r>
+        <w:rPr>
+          <w:rFonts w:asciiTheme="majorHAnsi" w:hAnsiTheme="majorHAnsi" w:cstheme="majorHAnsi"/>
+          <w:sz w:val="24"/>
+          <w:szCs w:val="24"/>
+        </w:rPr>
+        <w:t xml:space="preserve">O relacionamento vira uma nova entidade: (vamos mostrar essa </w:t>
+      </w:r>
+      <w:r>
+        <w:rPr>
+          <w:rFonts w:asciiTheme="majorHAnsi" w:hAnsiTheme="majorHAnsi" w:cstheme="majorHAnsi"/>
+          <w:sz w:val="24"/>
+          <w:szCs w:val="24"/>
+        </w:rPr>
+        <w:t>evolução)</w:t>
+      </w:r>
+    </w:p>
+    <w:p>
+      <w:pPr>
+        <w:rPr>
+          <w:rFonts w:asciiTheme="majorHAnsi" w:hAnsiTheme="majorHAnsi" w:cstheme="majorHAnsi"/>
+          <w:noProof/>
+          <w:sz w:val="24"/>
+          <w:szCs w:val="24"/>
+        </w:rPr>
+      </w:pPr>
+      <w:r>
+        <w:rPr>
+          <w:rFonts w:asciiTheme="majorHAnsi" w:hAnsiTheme="majorHAnsi" w:cstheme="majorHAnsi"/>
+          <w:noProof/>
+          <w:sz w:val="24"/>
+          <w:szCs w:val="24"/>
+        </w:rPr>
+        <w:drawing>
+          <wp:inline distT="0" distB="0" distL="0" distR="0" wp14:anchorId="0AAF5BD8" wp14:editId="574919A7">
+            <wp:extent cx="4838700" cy="1685921"/>
+            <wp:effectExtent l="0" t="0" r="0" b="0"/>
+            <wp:docPr id="6" name="Imagem 6"/>
+            <wp:cNvGraphicFramePr>
+              <a:graphicFrameLocks xmlns:a="http://schemas.openxmlformats.org/drawingml/2006/main" noChangeAspect="1"/>
+            </wp:cNvGraphicFramePr>
+            <a:graphic xmlns:a="http://schemas.openxmlformats.org/drawingml/2006/main">
+              <a:graphicData uri="http://schemas.openxmlformats.org/drawingml/2006/picture">
+                <pic:pic xmlns:pic="http://schemas.openxmlformats.org/drawingml/2006/picture">
+                  <pic:nvPicPr>
+                    <pic:cNvPr id="6" name="Imagem 6"/>
+                    <pic:cNvPicPr/>
+                  </pic:nvPicPr>
+                  <pic:blipFill>
+                    <a:blip r:embed="rId8">
+                      <a:extLst>
+                        <a:ext uri="{28A0092B-C50C-407E-A947-70E740481C1C}">
+                          <a14:useLocalDpi xmlns:a14="http://schemas.microsoft.com/office/drawing/2010/main" val="0"/>
+                        </a:ext>
+                      </a:extLst>
+                    </a:blip>
+                    <a:stretch>
+                      <a:fillRect/>
+                    </a:stretch>
+                  </pic:blipFill>
+                  <pic:spPr>
+                    <a:xfrm>
+                      <a:off x="0" y="0"/>
+                      <a:ext cx="4846553" cy="1688657"/>
+                    </a:xfrm>
+                    <a:prstGeom prst="rect">
+                      <a:avLst/>
+                    </a:prstGeom>
+                  </pic:spPr>
+                </pic:pic>
+              </a:graphicData>
+            </a:graphic>
+          </wp:inline>
+        </w:drawing>
+      </w:r>
+    </w:p>
+    <w:p>
+      <w:pPr>
+        <w:rPr>
+          <w:rFonts w:asciiTheme="majorHAnsi" w:hAnsiTheme="majorHAnsi" w:cstheme="majorHAnsi"/>
+          <w:sz w:val="18"/>
+          <w:szCs w:val="18"/>
+        </w:rPr>
+      </w:pPr>
+      <w:r>
+        <w:rPr>
+          <w:rFonts w:asciiTheme="majorHAnsi" w:hAnsiTheme="majorHAnsi" w:cstheme="majorHAnsi"/>
+          <w:sz w:val="24"/>
+          <w:szCs w:val="24"/>
+        </w:rPr>
+        <w:tab/>
+      </w:r>
+      <w:r>
+        <w:rPr>
+          <w:rFonts w:asciiTheme="majorHAnsi" w:hAnsiTheme="majorHAnsi" w:cstheme="majorHAnsi"/>
+          <w:sz w:val="24"/>
+          <w:szCs w:val="24"/>
+        </w:rPr>
+        <w:tab/>
+      </w:r>
+      <w:r>
+        <w:rPr>
+          <w:rFonts w:asciiTheme="majorHAnsi" w:hAnsiTheme="majorHAnsi" w:cstheme="majorHAnsi"/>
+          <w:sz w:val="24"/>
+          <w:szCs w:val="24"/>
+        </w:rPr>
+        <w:tab/>
+      </w:r>
+      <w:r>
+        <w:rPr>
+          <w:rFonts w:asciiTheme="majorHAnsi" w:hAnsiTheme="majorHAnsi" w:cstheme="majorHAnsi"/>
+          <w:sz w:val="24"/>
+          <w:szCs w:val="24"/>
+        </w:rPr>
+        <w:tab/>
+      </w:r>
+      <w:r>
+        <w:rPr>
+          <w:rFonts w:asciiTheme="majorHAnsi" w:hAnsiTheme="majorHAnsi" w:cstheme="majorHAnsi"/>
+          <w:sz w:val="24"/>
+          <w:szCs w:val="24"/>
+        </w:rPr>
+        <w:tab/>
+      </w:r>
+      <w:r>
+        <w:rPr>
+          <w:rFonts w:asciiTheme="majorHAnsi" w:hAnsiTheme="majorHAnsi" w:cstheme="majorHAnsi"/>
+          <w:sz w:val="18"/>
+          <w:szCs w:val="18"/>
+        </w:rPr>
+        <w:t xml:space="preserve">    |</w:t>
+      </w:r>
+    </w:p>
+    <w:p>
+      <w:pPr>
+        <w:rPr>
+          <w:rFonts w:asciiTheme="majorHAnsi" w:hAnsiTheme="majorHAnsi" w:cstheme="majorHAnsi"/>
+          <w:sz w:val="18"/>
+          <w:szCs w:val="18"/>
+        </w:rPr>
+      </w:pPr>
+      <w:r>
+        <w:rPr>
+          <w:rFonts w:asciiTheme="majorHAnsi" w:hAnsiTheme="majorHAnsi" w:cstheme="majorHAnsi"/>
+          <w:sz w:val="18"/>
+          <w:szCs w:val="18"/>
+        </w:rPr>
+        <w:tab/>
+      </w:r>
+      <w:r>
+        <w:rPr>
+          <w:rFonts w:asciiTheme="majorHAnsi" w:hAnsiTheme="majorHAnsi" w:cstheme="majorHAnsi"/>
+          <w:sz w:val="18"/>
+          <w:szCs w:val="18"/>
+        </w:rPr>
+        <w:tab/>
+      </w:r>
+      <w:r>
+        <w:rPr>
+          <w:rFonts w:asciiTheme="majorHAnsi" w:hAnsiTheme="majorHAnsi" w:cstheme="majorHAnsi"/>
+          <w:sz w:val="18"/>
+          <w:szCs w:val="18"/>
+        </w:rPr>
+        <w:tab/>
+      </w:r>
+      <w:r>
+        <w:rPr>
+          <w:rFonts w:asciiTheme="majorHAnsi" w:hAnsiTheme="majorHAnsi" w:cstheme="majorHAnsi"/>
+          <w:sz w:val="18"/>
+          <w:szCs w:val="18"/>
+        </w:rPr>
+        <w:tab/>
+        <w:t xml:space="preserve">                     </w:t>
+      </w:r>
+      <w:r>
+        <w:rPr>
+          <w:rFonts w:asciiTheme="majorHAnsi" w:hAnsiTheme="majorHAnsi" w:cstheme="majorHAnsi"/>
+          <w:sz w:val="18"/>
+          <w:szCs w:val="18"/>
+        </w:rPr>
+        <w:t xml:space="preserve"> </w:t>
+      </w:r>
+      <w:r>
+        <w:rPr>
+          <w:rFonts w:asciiTheme="majorHAnsi" w:hAnsiTheme="majorHAnsi" w:cstheme="majorHAnsi"/>
+          <w:sz w:val="18"/>
+          <w:szCs w:val="18"/>
+        </w:rPr>
+        <w:t>|</w:t>
+      </w:r>
+      <w:r>
+        <w:rPr>
+          <w:rFonts w:asciiTheme="majorHAnsi" w:hAnsiTheme="majorHAnsi" w:cstheme="majorHAnsi"/>
+          <w:sz w:val="18"/>
+          <w:szCs w:val="18"/>
+        </w:rPr>
+        <w:t xml:space="preserve"> </w:t>
+      </w:r>
+    </w:p>
+    <w:p>
+      <w:pPr>
+        <w:rPr>
+          <w:rFonts w:asciiTheme="majorHAnsi" w:hAnsiTheme="majorHAnsi" w:cstheme="majorHAnsi"/>
+          <w:sz w:val="18"/>
+          <w:szCs w:val="18"/>
+        </w:rPr>
+      </w:pPr>
+      <w:r>
+        <w:rPr>
+          <w:rFonts w:asciiTheme="majorHAnsi" w:hAnsiTheme="majorHAnsi" w:cstheme="majorHAnsi"/>
+          <w:sz w:val="18"/>
+          <w:szCs w:val="18"/>
+        </w:rPr>
+        <w:tab/>
+      </w:r>
+      <w:r>
+        <w:rPr>
+          <w:rFonts w:asciiTheme="majorHAnsi" w:hAnsiTheme="majorHAnsi" w:cstheme="majorHAnsi"/>
+          <w:sz w:val="18"/>
+          <w:szCs w:val="18"/>
+        </w:rPr>
+        <w:tab/>
+      </w:r>
+      <w:r>
+        <w:rPr>
+          <w:rFonts w:asciiTheme="majorHAnsi" w:hAnsiTheme="majorHAnsi" w:cstheme="majorHAnsi"/>
+          <w:sz w:val="18"/>
+          <w:szCs w:val="18"/>
+        </w:rPr>
+        <w:tab/>
+      </w:r>
+      <w:r>
+        <w:rPr>
+          <w:rFonts w:asciiTheme="majorHAnsi" w:hAnsiTheme="majorHAnsi" w:cstheme="majorHAnsi"/>
+          <w:sz w:val="18"/>
+          <w:szCs w:val="18"/>
+        </w:rPr>
+        <w:tab/>
+      </w:r>
+      <w:r>
+        <w:rPr>
+          <w:rFonts w:asciiTheme="majorHAnsi" w:hAnsiTheme="majorHAnsi" w:cstheme="majorHAnsi"/>
+          <w:sz w:val="18"/>
+          <w:szCs w:val="18"/>
+        </w:rPr>
+        <w:tab/>
+        <w:t xml:space="preserve">     |</w:t>
+      </w:r>
+    </w:p>
+    <w:p>
+      <w:pPr>
+        <w:rPr>
+          <w:rFonts w:asciiTheme="majorHAnsi" w:hAnsiTheme="majorHAnsi" w:cstheme="majorHAnsi"/>
+          <w:sz w:val="24"/>
+          <w:szCs w:val="24"/>
+        </w:rPr>
+      </w:pPr>
+      <w:r>
+        <w:rPr>
+          <w:rFonts w:asciiTheme="majorHAnsi" w:hAnsiTheme="majorHAnsi" w:cstheme="majorHAnsi"/>
+          <w:sz w:val="24"/>
+          <w:szCs w:val="24"/>
+        </w:rPr>
+        <w:lastRenderedPageBreak/>
+        <w:t>Se transforma em:</w:t>
+      </w:r>
+    </w:p>
+    <w:p>
+      <w:pPr>
+        <w:rPr>
+          <w:rFonts w:asciiTheme="majorHAnsi" w:hAnsiTheme="majorHAnsi" w:cstheme="majorHAnsi"/>
+          <w:sz w:val="18"/>
+          <w:szCs w:val="18"/>
+        </w:rPr>
+      </w:pPr>
+    </w:p>
+    <w:p>
+      <w:pPr>
+        <w:rPr>
+          <w:rFonts w:asciiTheme="majorHAnsi" w:hAnsiTheme="majorHAnsi" w:cstheme="majorHAnsi"/>
+          <w:sz w:val="20"/>
+          <w:szCs w:val="20"/>
+        </w:rPr>
+      </w:pPr>
+    </w:p>
+    <w:p>
+      <w:pPr>
+        <w:rPr>
+          <w:rFonts w:asciiTheme="majorHAnsi" w:hAnsiTheme="majorHAnsi" w:cstheme="majorHAnsi"/>
+          <w:sz w:val="24"/>
+          <w:szCs w:val="24"/>
+        </w:rPr>
+      </w:pPr>
+      <w:r>
+        <w:rPr>
+          <w:rFonts w:asciiTheme="majorHAnsi" w:hAnsiTheme="majorHAnsi" w:cstheme="majorHAnsi"/>
+          <w:noProof/>
+          <w:sz w:val="24"/>
+          <w:szCs w:val="24"/>
+        </w:rPr>
+        <w:drawing>
+          <wp:inline distT="0" distB="0" distL="0" distR="0" wp14:anchorId="7CE419E4" wp14:editId="2DC494BD">
+            <wp:extent cx="5400040" cy="1455420"/>
+            <wp:effectExtent l="0" t="0" r="0" b="0"/>
+            <wp:docPr id="7" name="Imagem 7"/>
+            <wp:cNvGraphicFramePr>
+              <a:graphicFrameLocks xmlns:a="http://schemas.openxmlformats.org/drawingml/2006/main" noChangeAspect="1"/>
+            </wp:cNvGraphicFramePr>
+            <a:graphic xmlns:a="http://schemas.openxmlformats.org/drawingml/2006/main">
+              <a:graphicData uri="http://schemas.openxmlformats.org/drawingml/2006/picture">
+                <pic:pic xmlns:pic="http://schemas.openxmlformats.org/drawingml/2006/picture">
+                  <pic:nvPicPr>
+                    <pic:cNvPr id="7" name="Imagem 7"/>
+                    <pic:cNvPicPr/>
+                  </pic:nvPicPr>
+                  <pic:blipFill>
+                    <a:blip r:embed="rId9" cstate="print">
+                      <a:extLst>
+                        <a:ext uri="{28A0092B-C50C-407E-A947-70E740481C1C}">
+                          <a14:useLocalDpi xmlns:a14="http://schemas.microsoft.com/office/drawing/2010/main" val="0"/>
+                        </a:ext>
+                      </a:extLst>
+                    </a:blip>
+                    <a:stretch>
+                      <a:fillRect/>
+                    </a:stretch>
+                  </pic:blipFill>
+                  <pic:spPr>
+                    <a:xfrm>
+                      <a:off x="0" y="0"/>
+                      <a:ext cx="5400040" cy="1455420"/>
+                    </a:xfrm>
+                    <a:prstGeom prst="rect">
+                      <a:avLst/>
+                    </a:prstGeom>
+                  </pic:spPr>
+                </pic:pic>
+              </a:graphicData>
+            </a:graphic>
+          </wp:inline>
+        </w:drawing>
+      </w:r>
+    </w:p>
+    <w:p>
+      <w:pPr>
+        <w:tabs>
+          <w:tab w:val="left" w:pos="6780"/>
+        </w:tabs>
+        <w:rPr>
+          <w:rFonts w:asciiTheme="majorHAnsi" w:hAnsiTheme="majorHAnsi" w:cstheme="majorHAnsi"/>
+          <w:sz w:val="24"/>
+          <w:szCs w:val="24"/>
+        </w:rPr>
+      </w:pPr>
+    </w:p>
+    <w:p>
+      <w:pPr>
+        <w:tabs>
+          <w:tab w:val="left" w:pos="6780"/>
+        </w:tabs>
+        <w:rPr>
+          <w:rFonts w:asciiTheme="majorHAnsi" w:hAnsiTheme="majorHAnsi" w:cstheme="majorHAnsi"/>
+          <w:sz w:val="24"/>
+          <w:szCs w:val="24"/>
+        </w:rPr>
+      </w:pPr>
+    </w:p>
+    <w:p>
+      <w:pPr>
+        <w:tabs>
+          <w:tab w:val="left" w:pos="6780"/>
+        </w:tabs>
+        <w:rPr>
+          <w:rFonts w:asciiTheme="majorHAnsi" w:hAnsiTheme="majorHAnsi" w:cstheme="majorHAnsi"/>
           <w:sz w:val="24"/>
           <w:szCs w:val="24"/>
         </w:rPr>
@@ -8392,6 +10429,104 @@
     </w:sectPr>
   </w:body>
 </w:document>
+</file>
+
+<file path=word/numbering.xml><?xml version="1.0" encoding="utf-8"?>
+<w:numbering xmlns:wpc="http://schemas.microsoft.com/office/word/2010/wordprocessingCanvas" xmlns:cx="http://schemas.microsoft.com/office/drawing/2014/chartex" xmlns:cx1="http://schemas.microsoft.com/office/drawing/2015/9/8/chartex" xmlns:cx2="http://schemas.microsoft.com/office/drawing/2015/10/21/chartex" xmlns:cx3="http://schemas.microsoft.com/office/drawing/2016/5/9/chartex" xmlns:cx4="http://schemas.microsoft.com/office/drawing/2016/5/10/chartex" xmlns:cx5="http://schemas.microsoft.com/office/drawing/2016/5/11/chartex" xmlns:cx6="http://schemas.microsoft.com/office/drawing/2016/5/12/chartex" xmlns:cx7="http://schemas.microsoft.com/office/drawing/2016/5/13/chartex" xmlns:cx8="http://schemas.microsoft.com/office/drawing/2016/5/14/chartex" xmlns:mc="http://schemas.openxmlformats.org/markup-compatibility/2006" xmlns:aink="http://schemas.microsoft.com/office/drawing/2016/ink" xmlns:am3d="http://schemas.microsoft.com/office/drawing/2017/model3d" xmlns:o="urn:schemas-microsoft-com:office:office" xmlns:oel="http://schemas.microsoft.com/office/2019/extlst" xmlns:r="http://schemas.openxmlformats.org/officeDocument/2006/relationships" xmlns:m="http://schemas.openxmlformats.org/officeDocument/2006/math" xmlns:v="urn:schemas-microsoft-com:vml" xmlns:wp14="http://schemas.microsoft.com/office/word/2010/wordprocessingDrawing" xmlns:wp="http://schemas.openxmlformats.org/drawingml/2006/wordprocessingDrawing" xmlns:w10="urn:schemas-microsoft-com:office:word" xmlns:w="http://schemas.openxmlformats.org/wordprocessingml/2006/main" xmlns:w14="http://schemas.microsoft.com/office/word/2010/wordml" xmlns:w15="http://schemas.microsoft.com/office/word/2012/wordml" xmlns:w16cex="http://schemas.microsoft.com/office/word/2018/wordml/cex" xmlns:w16cid="http://schemas.microsoft.com/office/word/2016/wordml/cid" xmlns:w16="http://schemas.microsoft.com/office/word/2018/wordml" xmlns:w16sdtdh="http://schemas.microsoft.com/office/word/2020/wordml/sdtdatahash" xmlns:w16se="http://schemas.microsoft.com/office/word/2015/wordml/symex" xmlns:wpg="http://schemas.microsoft.com/office/word/2010/wordprocessingGroup" xmlns:wpi="http://schemas.microsoft.com/office/word/2010/wordprocessingInk" xmlns:wne="http://schemas.microsoft.com/office/word/2006/wordml" xmlns:wps="http://schemas.microsoft.com/office/word/2010/wordprocessingShape" mc:Ignorable="w14 w15 w16se w16cid w16 w16cex w16sdtdh wp14">
+  <w:abstractNum w:abstractNumId="0" w15:restartNumberingAfterBreak="0">
+    <w:nsid w:val="7CB9281C"/>
+    <w:multiLevelType w:val="hybridMultilevel"/>
+    <w:tmpl w:val="6E52A5CE"/>
+    <w:lvl w:ilvl="0" w:tplc="8C1219CE">
+      <w:start w:val="1"/>
+      <w:numFmt w:val="upperRoman"/>
+      <w:lvlText w:val="%1)"/>
+      <w:lvlJc w:val="left"/>
+      <w:pPr>
+        <w:ind w:left="1080" w:hanging="720"/>
+      </w:pPr>
+      <w:rPr>
+        <w:rFonts w:hint="default"/>
+        <w:b w:val="0"/>
+      </w:rPr>
+    </w:lvl>
+    <w:lvl w:ilvl="1" w:tplc="04160019" w:tentative="1">
+      <w:start w:val="1"/>
+      <w:numFmt w:val="lowerLetter"/>
+      <w:lvlText w:val="%2."/>
+      <w:lvlJc w:val="left"/>
+      <w:pPr>
+        <w:ind w:left="1440" w:hanging="360"/>
+      </w:pPr>
+    </w:lvl>
+    <w:lvl w:ilvl="2" w:tplc="0416001B" w:tentative="1">
+      <w:start w:val="1"/>
+      <w:numFmt w:val="lowerRoman"/>
+      <w:lvlText w:val="%3."/>
+      <w:lvlJc w:val="right"/>
+      <w:pPr>
+        <w:ind w:left="2160" w:hanging="180"/>
+      </w:pPr>
+    </w:lvl>
+    <w:lvl w:ilvl="3" w:tplc="0416000F" w:tentative="1">
+      <w:start w:val="1"/>
+      <w:numFmt w:val="decimal"/>
+      <w:lvlText w:val="%4."/>
+      <w:lvlJc w:val="left"/>
+      <w:pPr>
+        <w:ind w:left="2880" w:hanging="360"/>
+      </w:pPr>
+    </w:lvl>
+    <w:lvl w:ilvl="4" w:tplc="04160019" w:tentative="1">
+      <w:start w:val="1"/>
+      <w:numFmt w:val="lowerLetter"/>
+      <w:lvlText w:val="%5."/>
+      <w:lvlJc w:val="left"/>
+      <w:pPr>
+        <w:ind w:left="3600" w:hanging="360"/>
+      </w:pPr>
+    </w:lvl>
+    <w:lvl w:ilvl="5" w:tplc="0416001B" w:tentative="1">
+      <w:start w:val="1"/>
+      <w:numFmt w:val="lowerRoman"/>
+      <w:lvlText w:val="%6."/>
+      <w:lvlJc w:val="right"/>
+      <w:pPr>
+        <w:ind w:left="4320" w:hanging="180"/>
+      </w:pPr>
+    </w:lvl>
+    <w:lvl w:ilvl="6" w:tplc="0416000F" w:tentative="1">
+      <w:start w:val="1"/>
+      <w:numFmt w:val="decimal"/>
+      <w:lvlText w:val="%7."/>
+      <w:lvlJc w:val="left"/>
+      <w:pPr>
+        <w:ind w:left="5040" w:hanging="360"/>
+      </w:pPr>
+    </w:lvl>
+    <w:lvl w:ilvl="7" w:tplc="04160019" w:tentative="1">
+      <w:start w:val="1"/>
+      <w:numFmt w:val="lowerLetter"/>
+      <w:lvlText w:val="%8."/>
+      <w:lvlJc w:val="left"/>
+      <w:pPr>
+        <w:ind w:left="5760" w:hanging="360"/>
+      </w:pPr>
+    </w:lvl>
+    <w:lvl w:ilvl="8" w:tplc="0416001B" w:tentative="1">
+      <w:start w:val="1"/>
+      <w:numFmt w:val="lowerRoman"/>
+      <w:lvlText w:val="%9."/>
+      <w:lvlJc w:val="right"/>
+      <w:pPr>
+        <w:ind w:left="6480" w:hanging="180"/>
+      </w:pPr>
+    </w:lvl>
+  </w:abstractNum>
+  <w:num w:numId="1" w16cid:durableId="2117867019">
+    <w:abstractNumId w:val="0"/>
+  </w:num>
+</w:numbering>
 </file>
 
 <file path=word/styles.xml><?xml version="1.0" encoding="utf-8"?>
@@ -8820,6 +10955,17 @@
     <w:semiHidden/>
     <w:unhideWhenUsed/>
   </w:style>
+  <w:style w:type="paragraph" w:styleId="PargrafodaLista">
+    <w:name w:val="List Paragraph"/>
+    <w:basedOn w:val="Normal"/>
+    <w:uiPriority w:val="34"/>
+    <w:qFormat/>
+    <w:rsid w:val="00AC7988"/>
+    <w:pPr>
+      <w:ind w:left="720"/>
+      <w:contextualSpacing/>
+    </w:pPr>
+  </w:style>
 </w:styles>
 </file>
 

</xml_diff>